<commit_message>
Persona faire  bio et slogan
</commit_message>
<xml_diff>
--- a/Maquette et autre/Personna/Personna personne Lambda.docx
+++ b/Maquette et autre/Personna/Personna personne Lambda.docx
@@ -4,10 +4,601 @@
   <w:body>
     <w:p>
       <w:r>
+        <w:rPr>
+          <w:noProof/>
+        </w:rPr>
         <mc:AlternateContent>
           <mc:Choice Requires="wps">
             <w:drawing>
-              <wp:anchor distT="0" distB="0" distL="114300" distR="114300" simplePos="0" relativeHeight="251724800" behindDoc="0" locked="0" layoutInCell="1" allowOverlap="1" wp14:anchorId="0608C436" wp14:editId="195BFF65">
+              <wp:anchor distT="0" distB="0" distL="114300" distR="114300" simplePos="0" relativeHeight="251687936" behindDoc="0" locked="0" layoutInCell="1" allowOverlap="1" wp14:anchorId="2B114FA7" wp14:editId="298A496C">
+                <wp:simplePos x="0" y="0"/>
+                <wp:positionH relativeFrom="column">
+                  <wp:posOffset>6217285</wp:posOffset>
+                </wp:positionH>
+                <wp:positionV relativeFrom="paragraph">
+                  <wp:posOffset>2795905</wp:posOffset>
+                </wp:positionV>
+                <wp:extent cx="2156460" cy="243840"/>
+                <wp:effectExtent l="0" t="0" r="15240" b="22860"/>
+                <wp:wrapNone/>
+                <wp:docPr id="23" name="Rectangle 23"/>
+                <wp:cNvGraphicFramePr/>
+                <a:graphic xmlns:a="http://schemas.openxmlformats.org/drawingml/2006/main">
+                  <a:graphicData uri="http://schemas.microsoft.com/office/word/2010/wordprocessingShape">
+                    <wps:wsp>
+                      <wps:cNvSpPr/>
+                      <wps:spPr>
+                        <a:xfrm>
+                          <a:off x="0" y="0"/>
+                          <a:ext cx="2156460" cy="243840"/>
+                        </a:xfrm>
+                        <a:prstGeom prst="rect">
+                          <a:avLst/>
+                        </a:prstGeom>
+                      </wps:spPr>
+                      <wps:style>
+                        <a:lnRef idx="2">
+                          <a:schemeClr val="accent3">
+                            <a:shade val="50000"/>
+                          </a:schemeClr>
+                        </a:lnRef>
+                        <a:fillRef idx="1">
+                          <a:schemeClr val="accent3"/>
+                        </a:fillRef>
+                        <a:effectRef idx="0">
+                          <a:schemeClr val="accent3"/>
+                        </a:effectRef>
+                        <a:fontRef idx="minor">
+                          <a:schemeClr val="lt1"/>
+                        </a:fontRef>
+                      </wps:style>
+                      <wps:bodyPr rot="0" spcFirstLastPara="0" vertOverflow="overflow" horzOverflow="overflow" vert="horz" wrap="square" lIns="91440" tIns="45720" rIns="91440" bIns="45720" numCol="1" spcCol="0" rtlCol="0" fromWordArt="0" anchor="ctr" anchorCtr="0" forceAA="0" compatLnSpc="1">
+                        <a:prstTxWarp prst="textNoShape">
+                          <a:avLst/>
+                        </a:prstTxWarp>
+                        <a:noAutofit/>
+                      </wps:bodyPr>
+                    </wps:wsp>
+                  </a:graphicData>
+                </a:graphic>
+                <wp14:sizeRelH relativeFrom="margin">
+                  <wp14:pctWidth>0</wp14:pctWidth>
+                </wp14:sizeRelH>
+                <wp14:sizeRelV relativeFrom="margin">
+                  <wp14:pctHeight>0</wp14:pctHeight>
+                </wp14:sizeRelV>
+              </wp:anchor>
+            </w:drawing>
+          </mc:Choice>
+          <mc:Fallback>
+            <w:pict>
+              <v:rect w14:anchorId="3A843581" id="Rectangle 23" o:spid="_x0000_s1026" style="position:absolute;margin-left:489.55pt;margin-top:220.15pt;width:169.8pt;height:19.2pt;z-index:251687936;visibility:visible;mso-wrap-style:square;mso-width-percent:0;mso-height-percent:0;mso-wrap-distance-left:9pt;mso-wrap-distance-top:0;mso-wrap-distance-right:9pt;mso-wrap-distance-bottom:0;mso-position-horizontal:absolute;mso-position-horizontal-relative:text;mso-position-vertical:absolute;mso-position-vertical-relative:text;mso-width-percent:0;mso-height-percent:0;mso-width-relative:margin;mso-height-relative:margin;v-text-anchor:middle" o:gfxdata="UEsDBBQABgAIAAAAIQC2gziS/gAAAOEBAAATAAAAW0NvbnRlbnRfVHlwZXNdLnhtbJSRQU7DMBBF&#10;90jcwfIWJU67QAgl6YK0S0CoHGBkTxKLZGx5TGhvj5O2G0SRWNoz/78nu9wcxkFMGNg6quQqL6RA&#10;0s5Y6ir5vt9lD1JwBDIwOMJKHpHlpr69KfdHjyxSmriSfYz+USnWPY7AufNIadK6MEJMx9ApD/oD&#10;OlTrorhX2lFEilmcO2RdNtjC5xDF9pCuTyYBB5bi6bQ4syoJ3g9WQ0ymaiLzg5KdCXlKLjvcW893&#10;SUOqXwnz5DrgnHtJTxOsQfEKIT7DmDSUCaxw7Rqn8787ZsmRM9e2VmPeBN4uqYvTtW7jvijg9N/y&#10;JsXecLq0q+WD6m8AAAD//wMAUEsDBBQABgAIAAAAIQA4/SH/1gAAAJQBAAALAAAAX3JlbHMvLnJl&#10;bHOkkMFqwzAMhu+DvYPRfXGawxijTi+j0GvpHsDYimMaW0Yy2fr2M4PBMnrbUb/Q94l/f/hMi1qR&#10;JVI2sOt6UJgd+ZiDgffL8ekFlFSbvV0oo4EbChzGx4f9GRdb25HMsYhqlCwG5lrLq9biZkxWOiqY&#10;22YiTra2kYMu1l1tQD30/bPm3wwYN0x18gb45AdQl1tp5j/sFB2T0FQ7R0nTNEV3j6o9feQzro1i&#10;OWA14Fm+Q8a1a8+Bvu/d/dMb2JY5uiPbhG/ktn4cqGU/er3pcvwCAAD//wMAUEsDBBQABgAIAAAA&#10;IQAxD2GfcgIAADsFAAAOAAAAZHJzL2Uyb0RvYy54bWysVFFP2zAQfp+0/2D5faQphbGKFFUgpkkI&#10;KmDi2Th2E8n2eWe3affrd3bSgBjapGl5cO58d9/5Pt/5/GJnDdsqDC24ipdHE86Uk1C3bl3x74/X&#10;n844C1G4WhhwquJ7FfjF4uOH887P1RQaMLVCRiAuzDtf8SZGPy+KIBtlRTgCrxwZNaAVkVRcFzWK&#10;jtCtKaaTyWnRAdYeQaoQaPeqN/JFxtdayXindVCRmYrT2WJeMa/PaS0W52K+RuGbVg7HEP9wCita&#10;R0lHqCsRBdtg+xuUbSVCAB2PJNgCtG6lyjVQNeXkTTUPjfAq10LkBD/SFP4frLzdrpC1dcWnx5w5&#10;YemO7ok14dZGMdojgjof5uT34Fc4aIHEVO1Oo01/qoPtMqn7kVS1i0zS5rQ8OZ2dEveSbNPZ8dks&#10;s168RHsM8asCy5JQcaT0mUuxvQmRMpLrwYWUdJo+f5bi3qh0BOPulaZCUsYcnVtIXRpkW0GXL6RU&#10;Lh73pkbUqt8+mdCXiqQkY0TWMmBC1q0xI3b5J+weZvBPoSp34Bg8+XvwGJEzg4tjsG0d4HsAJpZD&#10;Abr3P5DUU5NYeoZ6T9eM0Pd/8PK6Ja5vRIgrgdTwdD00xPGOFm2gqzgMEmcN4M/39pM/9SFZOeto&#10;gCoefmwEKs7MN0cd+qWc0U2zmJXZyecpKfja8vza4jb2EuiaSnouvMxi8o/mIGoE+0SzvkxZySSc&#10;pNwVlxEPymXsB5teC6mWy+xGU+ZFvHEPXibwxGrqpcfdk0A/NFykVr2Fw7CJ+Zu+631TpIPlJoJu&#10;c1O+8DrwTROaG2d4TdIT8FrPXi9v3uIXAAAA//8DAFBLAwQUAAYACAAAACEA0HiQfuEAAAAMAQAA&#10;DwAAAGRycy9kb3ducmV2LnhtbEyPPU/DMBCGdyT+g3VILIg6aaOmCXEqhARiQy0M7ebGrh2Iz1Hs&#10;pum/5zrBdh+P3nuuWk+uY6MeQutRQDpLgGlsvGrRCPj6fH1cAQtRopKdRy3gogOs69ubSpbKn3Gj&#10;x200jEIwlFKAjbEvOQ+N1U6Gme810u7oBycjtYPhapBnCncdnyfJkjvZIl2wstcvVjc/25MTUGQf&#10;MVtezPd89zbuH0zxHmy/E+L+bnp+Ahb1FP9guOqTOtTkdPAnVIF1lJEXKaECsixZALsSi3SVAzvQ&#10;KKeC1xX//0T9CwAA//8DAFBLAQItABQABgAIAAAAIQC2gziS/gAAAOEBAAATAAAAAAAAAAAAAAAA&#10;AAAAAABbQ29udGVudF9UeXBlc10ueG1sUEsBAi0AFAAGAAgAAAAhADj9If/WAAAAlAEAAAsAAAAA&#10;AAAAAAAAAAAALwEAAF9yZWxzLy5yZWxzUEsBAi0AFAAGAAgAAAAhADEPYZ9yAgAAOwUAAA4AAAAA&#10;AAAAAAAAAAAALgIAAGRycy9lMm9Eb2MueG1sUEsBAi0AFAAGAAgAAAAhANB4kH7hAAAADAEAAA8A&#10;AAAAAAAAAAAAAAAAzAQAAGRycy9kb3ducmV2LnhtbFBLBQYAAAAABAAEAPMAAADaBQAAAAA=&#10;" fillcolor="#a5a5a5 [3206]" strokecolor="#525252 [1606]" strokeweight="1pt"/>
+            </w:pict>
+          </mc:Fallback>
+        </mc:AlternateContent>
+      </w:r>
+      <w:r>
+        <w:rPr>
+          <w:noProof/>
+        </w:rPr>
+        <mc:AlternateContent>
+          <mc:Choice Requires="wps">
+            <w:drawing>
+              <wp:anchor distT="0" distB="0" distL="114300" distR="114300" simplePos="0" relativeHeight="251693056" behindDoc="0" locked="0" layoutInCell="1" allowOverlap="1" wp14:anchorId="1A5E7D3E" wp14:editId="583E77EA">
+                <wp:simplePos x="0" y="0"/>
+                <wp:positionH relativeFrom="column">
+                  <wp:posOffset>6217285</wp:posOffset>
+                </wp:positionH>
+                <wp:positionV relativeFrom="paragraph">
+                  <wp:posOffset>3443605</wp:posOffset>
+                </wp:positionV>
+                <wp:extent cx="3185160" cy="243840"/>
+                <wp:effectExtent l="0" t="0" r="15240" b="22860"/>
+                <wp:wrapNone/>
+                <wp:docPr id="26" name="Rectangle 26"/>
+                <wp:cNvGraphicFramePr/>
+                <a:graphic xmlns:a="http://schemas.openxmlformats.org/drawingml/2006/main">
+                  <a:graphicData uri="http://schemas.microsoft.com/office/word/2010/wordprocessingShape">
+                    <wps:wsp>
+                      <wps:cNvSpPr/>
+                      <wps:spPr>
+                        <a:xfrm>
+                          <a:off x="0" y="0"/>
+                          <a:ext cx="3185160" cy="243840"/>
+                        </a:xfrm>
+                        <a:prstGeom prst="rect">
+                          <a:avLst/>
+                        </a:prstGeom>
+                      </wps:spPr>
+                      <wps:style>
+                        <a:lnRef idx="2">
+                          <a:schemeClr val="accent3">
+                            <a:shade val="50000"/>
+                          </a:schemeClr>
+                        </a:lnRef>
+                        <a:fillRef idx="1">
+                          <a:schemeClr val="accent3"/>
+                        </a:fillRef>
+                        <a:effectRef idx="0">
+                          <a:schemeClr val="accent3"/>
+                        </a:effectRef>
+                        <a:fontRef idx="minor">
+                          <a:schemeClr val="lt1"/>
+                        </a:fontRef>
+                      </wps:style>
+                      <wps:bodyPr rot="0" spcFirstLastPara="0" vertOverflow="overflow" horzOverflow="overflow" vert="horz" wrap="square" lIns="91440" tIns="45720" rIns="91440" bIns="45720" numCol="1" spcCol="0" rtlCol="0" fromWordArt="0" anchor="ctr" anchorCtr="0" forceAA="0" compatLnSpc="1">
+                        <a:prstTxWarp prst="textNoShape">
+                          <a:avLst/>
+                        </a:prstTxWarp>
+                        <a:noAutofit/>
+                      </wps:bodyPr>
+                    </wps:wsp>
+                  </a:graphicData>
+                </a:graphic>
+                <wp14:sizeRelH relativeFrom="margin">
+                  <wp14:pctWidth>0</wp14:pctWidth>
+                </wp14:sizeRelH>
+                <wp14:sizeRelV relativeFrom="margin">
+                  <wp14:pctHeight>0</wp14:pctHeight>
+                </wp14:sizeRelV>
+              </wp:anchor>
+            </w:drawing>
+          </mc:Choice>
+          <mc:Fallback>
+            <w:pict>
+              <v:rect w14:anchorId="098CE3FF" id="Rectangle 26" o:spid="_x0000_s1026" style="position:absolute;margin-left:489.55pt;margin-top:271.15pt;width:250.8pt;height:19.2pt;z-index:251693056;visibility:visible;mso-wrap-style:square;mso-width-percent:0;mso-height-percent:0;mso-wrap-distance-left:9pt;mso-wrap-distance-top:0;mso-wrap-distance-right:9pt;mso-wrap-distance-bottom:0;mso-position-horizontal:absolute;mso-position-horizontal-relative:text;mso-position-vertical:absolute;mso-position-vertical-relative:text;mso-width-percent:0;mso-height-percent:0;mso-width-relative:margin;mso-height-relative:margin;v-text-anchor:middle" o:gfxdata="UEsDBBQABgAIAAAAIQC2gziS/gAAAOEBAAATAAAAW0NvbnRlbnRfVHlwZXNdLnhtbJSRQU7DMBBF&#10;90jcwfIWJU67QAgl6YK0S0CoHGBkTxKLZGx5TGhvj5O2G0SRWNoz/78nu9wcxkFMGNg6quQqL6RA&#10;0s5Y6ir5vt9lD1JwBDIwOMJKHpHlpr69KfdHjyxSmriSfYz+USnWPY7AufNIadK6MEJMx9ApD/oD&#10;OlTrorhX2lFEilmcO2RdNtjC5xDF9pCuTyYBB5bi6bQ4syoJ3g9WQ0ymaiLzg5KdCXlKLjvcW893&#10;SUOqXwnz5DrgnHtJTxOsQfEKIT7DmDSUCaxw7Rqn8787ZsmRM9e2VmPeBN4uqYvTtW7jvijg9N/y&#10;JsXecLq0q+WD6m8AAAD//wMAUEsDBBQABgAIAAAAIQA4/SH/1gAAAJQBAAALAAAAX3JlbHMvLnJl&#10;bHOkkMFqwzAMhu+DvYPRfXGawxijTi+j0GvpHsDYimMaW0Yy2fr2M4PBMnrbUb/Q94l/f/hMi1qR&#10;JVI2sOt6UJgd+ZiDgffL8ekFlFSbvV0oo4EbChzGx4f9GRdb25HMsYhqlCwG5lrLq9biZkxWOiqY&#10;22YiTra2kYMu1l1tQD30/bPm3wwYN0x18gb45AdQl1tp5j/sFB2T0FQ7R0nTNEV3j6o9feQzro1i&#10;OWA14Fm+Q8a1a8+Bvu/d/dMb2JY5uiPbhG/ktn4cqGU/er3pcvwCAAD//wMAUEsDBBQABgAIAAAA&#10;IQCHRAK7cgIAADsFAAAOAAAAZHJzL2Uyb0RvYy54bWysVFFP2zAQfp+0/2D5faQphbGKFFUgpkkI&#10;KmDi2Th2E8n2eWe3affrd3bSgBjapGl5cO58d9/5Pt/5/GJnDdsqDC24ipdHE86Uk1C3bl3x74/X&#10;n844C1G4WhhwquJ7FfjF4uOH887P1RQaMLVCRiAuzDtf8SZGPy+KIBtlRTgCrxwZNaAVkVRcFzWK&#10;jtCtKaaTyWnRAdYeQaoQaPeqN/JFxtdayXindVCRmYrT2WJeMa/PaS0W52K+RuGbVg7HEP9wCita&#10;R0lHqCsRBdtg+xuUbSVCAB2PJNgCtG6lyjVQNeXkTTUPjfAq10LkBD/SFP4frLzdrpC1dcWnp5w5&#10;YemO7ok14dZGMdojgjof5uT34Fc4aIHEVO1Oo01/qoPtMqn7kVS1i0zS5nF5dlKeEveSbNPZ8dks&#10;s168RHsM8asCy5JQcaT0mUuxvQmRMpLrwYWUdJo+f5bi3qh0BOPulaZCKOM0R+cWUpcG2VbQ5Qsp&#10;lYvHvakRteq3Tyb0pSIpyRiRtQyYkHVrzIhd/gm7hxn8U6jKHTgGT/4ePEbkzODiGGxbB/gegInl&#10;UIDu/Q8k9dQklp6h3tM1I/T9H7y8bonrGxHiSiA1PF0PDXG8o0Ub6CoOg8RZA/jzvf3kT31IVs46&#10;GqCKhx8bgYoz881Rh34pZ3TTLGZldvJ5Sgq+tjy/triNvQS6ppKeCy+zmPyjOYgawT7RrC9TVjIJ&#10;Jyl3xWXEg3IZ+8Gm10Kq5TK70ZR5EW/cg5cJPLGaeulx9yTQDw0XqVVv4TBsYv6m73rfFOlguYmg&#10;29yUL7wOfNOE5sYZXpP0BLzWs9fLm7f4BQAA//8DAFBLAwQUAAYACAAAACEA42AOT+EAAAAMAQAA&#10;DwAAAGRycy9kb3ducmV2LnhtbEyPPU/DMBCGdyT+g3VILIg6DaFtQpwKIYHYKkqHdnNjYwficxS7&#10;afrvuUyw3cej954r16Nr2aD70HgUMJ8lwDTWXjVoBOw+X+9XwEKUqGTrUQu46ADr6vqqlIXyZ/zQ&#10;wzYaRiEYCinAxtgVnIfaaifDzHcaaffleycjtb3hqpdnCnctT5NkwZ1skC5Y2ekXq+uf7ckJyLNN&#10;zBYX853u34bDncnfg+32QtzejM9PwKIe4x8Mkz6pQ0VOR39CFVhLGct8TqiAxyx9ADYR2SpZAjvS&#10;aCp4VfL/T1S/AAAA//8DAFBLAQItABQABgAIAAAAIQC2gziS/gAAAOEBAAATAAAAAAAAAAAAAAAA&#10;AAAAAABbQ29udGVudF9UeXBlc10ueG1sUEsBAi0AFAAGAAgAAAAhADj9If/WAAAAlAEAAAsAAAAA&#10;AAAAAAAAAAAALwEAAF9yZWxzLy5yZWxzUEsBAi0AFAAGAAgAAAAhAIdEArtyAgAAOwUAAA4AAAAA&#10;AAAAAAAAAAAALgIAAGRycy9lMm9Eb2MueG1sUEsBAi0AFAAGAAgAAAAhAONgDk/hAAAADAEAAA8A&#10;AAAAAAAAAAAAAAAAzAQAAGRycy9kb3ducmV2LnhtbFBLBQYAAAAABAAEAPMAAADaBQAAAAA=&#10;" fillcolor="#a5a5a5 [3206]" strokecolor="#525252 [1606]" strokeweight="1pt"/>
+            </w:pict>
+          </mc:Fallback>
+        </mc:AlternateContent>
+      </w:r>
+      <w:r>
+        <w:rPr>
+          <w:noProof/>
+        </w:rPr>
+        <mc:AlternateContent>
+          <mc:Choice Requires="wps">
+            <w:drawing>
+              <wp:anchor distT="0" distB="0" distL="114300" distR="114300" simplePos="0" relativeHeight="251682816" behindDoc="0" locked="0" layoutInCell="1" allowOverlap="1" wp14:anchorId="1578644C" wp14:editId="7D4F5E2B">
+                <wp:simplePos x="0" y="0"/>
+                <wp:positionH relativeFrom="column">
+                  <wp:posOffset>6217285</wp:posOffset>
+                </wp:positionH>
+                <wp:positionV relativeFrom="paragraph">
+                  <wp:posOffset>2186305</wp:posOffset>
+                </wp:positionV>
+                <wp:extent cx="1355725" cy="243840"/>
+                <wp:effectExtent l="0" t="0" r="15875" b="22860"/>
+                <wp:wrapNone/>
+                <wp:docPr id="19" name="Rectangle 19"/>
+                <wp:cNvGraphicFramePr/>
+                <a:graphic xmlns:a="http://schemas.openxmlformats.org/drawingml/2006/main">
+                  <a:graphicData uri="http://schemas.microsoft.com/office/word/2010/wordprocessingShape">
+                    <wps:wsp>
+                      <wps:cNvSpPr/>
+                      <wps:spPr>
+                        <a:xfrm>
+                          <a:off x="0" y="0"/>
+                          <a:ext cx="1355725" cy="243840"/>
+                        </a:xfrm>
+                        <a:prstGeom prst="rect">
+                          <a:avLst/>
+                        </a:prstGeom>
+                      </wps:spPr>
+                      <wps:style>
+                        <a:lnRef idx="2">
+                          <a:schemeClr val="accent3">
+                            <a:shade val="50000"/>
+                          </a:schemeClr>
+                        </a:lnRef>
+                        <a:fillRef idx="1">
+                          <a:schemeClr val="accent3"/>
+                        </a:fillRef>
+                        <a:effectRef idx="0">
+                          <a:schemeClr val="accent3"/>
+                        </a:effectRef>
+                        <a:fontRef idx="minor">
+                          <a:schemeClr val="lt1"/>
+                        </a:fontRef>
+                      </wps:style>
+                      <wps:bodyPr rot="0" spcFirstLastPara="0" vertOverflow="overflow" horzOverflow="overflow" vert="horz" wrap="square" lIns="91440" tIns="45720" rIns="91440" bIns="45720" numCol="1" spcCol="0" rtlCol="0" fromWordArt="0" anchor="ctr" anchorCtr="0" forceAA="0" compatLnSpc="1">
+                        <a:prstTxWarp prst="textNoShape">
+                          <a:avLst/>
+                        </a:prstTxWarp>
+                        <a:noAutofit/>
+                      </wps:bodyPr>
+                    </wps:wsp>
+                  </a:graphicData>
+                </a:graphic>
+                <wp14:sizeRelH relativeFrom="margin">
+                  <wp14:pctWidth>0</wp14:pctWidth>
+                </wp14:sizeRelH>
+                <wp14:sizeRelV relativeFrom="margin">
+                  <wp14:pctHeight>0</wp14:pctHeight>
+                </wp14:sizeRelV>
+              </wp:anchor>
+            </w:drawing>
+          </mc:Choice>
+          <mc:Fallback>
+            <w:pict>
+              <v:rect w14:anchorId="55ED47B8" id="Rectangle 19" o:spid="_x0000_s1026" style="position:absolute;margin-left:489.55pt;margin-top:172.15pt;width:106.75pt;height:19.2pt;z-index:251682816;visibility:visible;mso-wrap-style:square;mso-width-percent:0;mso-height-percent:0;mso-wrap-distance-left:9pt;mso-wrap-distance-top:0;mso-wrap-distance-right:9pt;mso-wrap-distance-bottom:0;mso-position-horizontal:absolute;mso-position-horizontal-relative:text;mso-position-vertical:absolute;mso-position-vertical-relative:text;mso-width-percent:0;mso-height-percent:0;mso-width-relative:margin;mso-height-relative:margin;v-text-anchor:middle" o:gfxdata="UEsDBBQABgAIAAAAIQC2gziS/gAAAOEBAAATAAAAW0NvbnRlbnRfVHlwZXNdLnhtbJSRQU7DMBBF&#10;90jcwfIWJU67QAgl6YK0S0CoHGBkTxKLZGx5TGhvj5O2G0SRWNoz/78nu9wcxkFMGNg6quQqL6RA&#10;0s5Y6ir5vt9lD1JwBDIwOMJKHpHlpr69KfdHjyxSmriSfYz+USnWPY7AufNIadK6MEJMx9ApD/oD&#10;OlTrorhX2lFEilmcO2RdNtjC5xDF9pCuTyYBB5bi6bQ4syoJ3g9WQ0ymaiLzg5KdCXlKLjvcW893&#10;SUOqXwnz5DrgnHtJTxOsQfEKIT7DmDSUCaxw7Rqn8787ZsmRM9e2VmPeBN4uqYvTtW7jvijg9N/y&#10;JsXecLq0q+WD6m8AAAD//wMAUEsDBBQABgAIAAAAIQA4/SH/1gAAAJQBAAALAAAAX3JlbHMvLnJl&#10;bHOkkMFqwzAMhu+DvYPRfXGawxijTi+j0GvpHsDYimMaW0Yy2fr2M4PBMnrbUb/Q94l/f/hMi1qR&#10;JVI2sOt6UJgd+ZiDgffL8ekFlFSbvV0oo4EbChzGx4f9GRdb25HMsYhqlCwG5lrLq9biZkxWOiqY&#10;22YiTra2kYMu1l1tQD30/bPm3wwYN0x18gb45AdQl1tp5j/sFB2T0FQ7R0nTNEV3j6o9feQzro1i&#10;OWA14Fm+Q8a1a8+Bvu/d/dMb2JY5uiPbhG/ktn4cqGU/er3pcvwCAAD//wMAUEsDBBQABgAIAAAA&#10;IQAQUJXLcgIAADsFAAAOAAAAZHJzL2Uyb0RvYy54bWysVFFP2zAQfp+0/2D5faQp7QYVKapATJMQ&#10;IGDi2Th2E8n2eWe3affrd3bSgBjapGl9SH2+u+98n7/z2fnOGrZVGFpwFS+PJpwpJ6Fu3bri3x+v&#10;Pp1wFqJwtTDgVMX3KvDz5ccPZ51fqCk0YGqFjEBcWHS+4k2MflEUQTbKinAEXjlyakArIpm4LmoU&#10;HaFbU0wnk89FB1h7BKlCoN3L3smXGV9rJeOt1kFFZipOZ4v5i/n7nL7F8kws1ih808rhGOIfTmFF&#10;66joCHUpomAbbH+Dsq1ECKDjkQRbgNatVLkH6qacvOnmoRFe5V6InOBHmsL/g5U32ztkbU13d8qZ&#10;E5bu6J5YE25tFKM9IqjzYUFxD/4OByvQMnW702jTP/XBdpnU/Uiq2kUmabM8ns+/TOecSfJNZ8cn&#10;s8x68ZLtMcSvCixLi4ojlc9ciu11iFSRQg8hZKTT9PXzKu6NSkcw7l5paoQqTnN2lpC6MMi2gi5f&#10;SKlcPO5djahVvz2f0C81SUXGjGxlwISsW2NG7PJP2D3MEJ9SVVbgmDz5e/KYkSuDi2OybR3gewAm&#10;lkMDuo8/kNRTk1h6hnpP14zQ6z94edUS19cixDuBJHgaDRrieEsfbaCrOAwrzhrAn+/tp3jSIXk5&#10;62iAKh5+bAQqzsw3Rwo9LWd00yxmY0YSIANfe55fe9zGXgBdU0nPhZd5meKjOSw1gn2iWV+lquQS&#10;TlLtisuIB+Mi9oNNr4VUq1UOoynzIl67By8TeGI1aelx9yTQD4KLJNUbOAybWLzRXR+bMh2sNhF0&#10;m0X5wuvAN01oFs7wmqQn4LWdo17evOUvAAAA//8DAFBLAwQUAAYACAAAACEAlf02WOIAAAAMAQAA&#10;DwAAAGRycy9kb3ducmV2LnhtbEyPwU7DMAyG70i8Q2QkLoil7apuLU0nhATihjY4jFvWmKTQOFWT&#10;dd3bk53gaPvX5++vN7Pt2YSj7xwJSBcJMKTWqY60gI/35/s1MB8kKdk7QgFn9LBprq9qWSl3oi1O&#10;u6BZhJCvpAATwlBx7luDVvqFG5Di7cuNVoY4jpqrUZ4i3PY8S5KCW9lR/GDkgE8G25/d0Qoo87eQ&#10;F2f9ne1fps87Xb56M+yFuL2ZHx+ABZzDXxgu+lEdmuh0cEdSnvWRsSrTGBWwzPMlsEsiLbMC2CGu&#10;1tkKeFPz/yWaXwAAAP//AwBQSwECLQAUAAYACAAAACEAtoM4kv4AAADhAQAAEwAAAAAAAAAAAAAA&#10;AAAAAAAAW0NvbnRlbnRfVHlwZXNdLnhtbFBLAQItABQABgAIAAAAIQA4/SH/1gAAAJQBAAALAAAA&#10;AAAAAAAAAAAAAC8BAABfcmVscy8ucmVsc1BLAQItABQABgAIAAAAIQAQUJXLcgIAADsFAAAOAAAA&#10;AAAAAAAAAAAAAC4CAABkcnMvZTJvRG9jLnhtbFBLAQItABQABgAIAAAAIQCV/TZY4gAAAAwBAAAP&#10;AAAAAAAAAAAAAAAAAMwEAABkcnMvZG93bnJldi54bWxQSwUGAAAAAAQABADzAAAA2wUAAAAA&#10;" fillcolor="#a5a5a5 [3206]" strokecolor="#525252 [1606]" strokeweight="1pt"/>
+            </w:pict>
+          </mc:Fallback>
+        </mc:AlternateContent>
+      </w:r>
+      <w:r>
+        <w:rPr>
+          <w:noProof/>
+        </w:rPr>
+        <mc:AlternateContent>
+          <mc:Choice Requires="wps">
+            <w:drawing>
+              <wp:anchor distT="0" distB="0" distL="114300" distR="114300" simplePos="0" relativeHeight="251677696" behindDoc="0" locked="0" layoutInCell="1" allowOverlap="1" wp14:anchorId="0ADD171A" wp14:editId="398CB66C">
+                <wp:simplePos x="0" y="0"/>
+                <wp:positionH relativeFrom="column">
+                  <wp:posOffset>6217285</wp:posOffset>
+                </wp:positionH>
+                <wp:positionV relativeFrom="paragraph">
+                  <wp:posOffset>1462405</wp:posOffset>
+                </wp:positionV>
+                <wp:extent cx="2659380" cy="243840"/>
+                <wp:effectExtent l="0" t="0" r="26670" b="22860"/>
+                <wp:wrapNone/>
+                <wp:docPr id="16" name="Rectangle 16"/>
+                <wp:cNvGraphicFramePr/>
+                <a:graphic xmlns:a="http://schemas.openxmlformats.org/drawingml/2006/main">
+                  <a:graphicData uri="http://schemas.microsoft.com/office/word/2010/wordprocessingShape">
+                    <wps:wsp>
+                      <wps:cNvSpPr/>
+                      <wps:spPr>
+                        <a:xfrm>
+                          <a:off x="0" y="0"/>
+                          <a:ext cx="2659380" cy="243840"/>
+                        </a:xfrm>
+                        <a:prstGeom prst="rect">
+                          <a:avLst/>
+                        </a:prstGeom>
+                      </wps:spPr>
+                      <wps:style>
+                        <a:lnRef idx="2">
+                          <a:schemeClr val="accent3">
+                            <a:shade val="50000"/>
+                          </a:schemeClr>
+                        </a:lnRef>
+                        <a:fillRef idx="1">
+                          <a:schemeClr val="accent3"/>
+                        </a:fillRef>
+                        <a:effectRef idx="0">
+                          <a:schemeClr val="accent3"/>
+                        </a:effectRef>
+                        <a:fontRef idx="minor">
+                          <a:schemeClr val="lt1"/>
+                        </a:fontRef>
+                      </wps:style>
+                      <wps:bodyPr rot="0" spcFirstLastPara="0" vertOverflow="overflow" horzOverflow="overflow" vert="horz" wrap="square" lIns="91440" tIns="45720" rIns="91440" bIns="45720" numCol="1" spcCol="0" rtlCol="0" fromWordArt="0" anchor="ctr" anchorCtr="0" forceAA="0" compatLnSpc="1">
+                        <a:prstTxWarp prst="textNoShape">
+                          <a:avLst/>
+                        </a:prstTxWarp>
+                        <a:noAutofit/>
+                      </wps:bodyPr>
+                    </wps:wsp>
+                  </a:graphicData>
+                </a:graphic>
+                <wp14:sizeRelH relativeFrom="margin">
+                  <wp14:pctWidth>0</wp14:pctWidth>
+                </wp14:sizeRelH>
+                <wp14:sizeRelV relativeFrom="margin">
+                  <wp14:pctHeight>0</wp14:pctHeight>
+                </wp14:sizeRelV>
+              </wp:anchor>
+            </w:drawing>
+          </mc:Choice>
+          <mc:Fallback>
+            <w:pict>
+              <v:rect w14:anchorId="75A51B17" id="Rectangle 16" o:spid="_x0000_s1026" style="position:absolute;margin-left:489.55pt;margin-top:115.15pt;width:209.4pt;height:19.2pt;z-index:251677696;visibility:visible;mso-wrap-style:square;mso-width-percent:0;mso-height-percent:0;mso-wrap-distance-left:9pt;mso-wrap-distance-top:0;mso-wrap-distance-right:9pt;mso-wrap-distance-bottom:0;mso-position-horizontal:absolute;mso-position-horizontal-relative:text;mso-position-vertical:absolute;mso-position-vertical-relative:text;mso-width-percent:0;mso-height-percent:0;mso-width-relative:margin;mso-height-relative:margin;v-text-anchor:middle" o:gfxdata="UEsDBBQABgAIAAAAIQC2gziS/gAAAOEBAAATAAAAW0NvbnRlbnRfVHlwZXNdLnhtbJSRQU7DMBBF&#10;90jcwfIWJU67QAgl6YK0S0CoHGBkTxKLZGx5TGhvj5O2G0SRWNoz/78nu9wcxkFMGNg6quQqL6RA&#10;0s5Y6ir5vt9lD1JwBDIwOMJKHpHlpr69KfdHjyxSmriSfYz+USnWPY7AufNIadK6MEJMx9ApD/oD&#10;OlTrorhX2lFEilmcO2RdNtjC5xDF9pCuTyYBB5bi6bQ4syoJ3g9WQ0ymaiLzg5KdCXlKLjvcW893&#10;SUOqXwnz5DrgnHtJTxOsQfEKIT7DmDSUCaxw7Rqn8787ZsmRM9e2VmPeBN4uqYvTtW7jvijg9N/y&#10;JsXecLq0q+WD6m8AAAD//wMAUEsDBBQABgAIAAAAIQA4/SH/1gAAAJQBAAALAAAAX3JlbHMvLnJl&#10;bHOkkMFqwzAMhu+DvYPRfXGawxijTi+j0GvpHsDYimMaW0Yy2fr2M4PBMnrbUb/Q94l/f/hMi1qR&#10;JVI2sOt6UJgd+ZiDgffL8ekFlFSbvV0oo4EbChzGx4f9GRdb25HMsYhqlCwG5lrLq9biZkxWOiqY&#10;22YiTra2kYMu1l1tQD30/bPm3wwYN0x18gb45AdQl1tp5j/sFB2T0FQ7R0nTNEV3j6o9feQzro1i&#10;OWA14Fm+Q8a1a8+Bvu/d/dMb2JY5uiPbhG/ktn4cqGU/er3pcvwCAAD//wMAUEsDBBQABgAIAAAA&#10;IQBvyu38cQIAADsFAAAOAAAAZHJzL2Uyb0RvYy54bWysVN9P3DAMfp+0/yHK++j9gsHpeugEYpqE&#10;AAETzyFNrpWSOHNy17v99XPSXkGANmlaH9I4tj/Hn+0sznfWsK3C0IAr+fhoxJlyEqrGrUv+4/Hq&#10;yylnIQpXCQNOlXyvAj9ffv60aP1cTaAGUylkBOLCvPUlr2P086IIslZWhCPwypFSA1oRScR1UaFo&#10;Cd2aYjIanRQtYOURpAqBTi87JV9mfK2VjLdaBxWZKTndLeYV8/qc1mK5EPM1Cl83sr+G+IdbWNE4&#10;CjpAXYoo2Aabd1C2kQgBdDySYAvQupEq50DZjEdvsnmohVc5FyIn+IGm8P9g5c32DllTUe1OOHPC&#10;Uo3uiTXh1kYxOiOCWh/mZPfg77CXAm1TtjuNNv0pD7bLpO4HUtUuMkmHk5Pjs+kpcS9JN5lNT2eZ&#10;9eLF22OI3xRYljYlRwqfuRTb6xApIpkeTEhIt+ni513cG5WuYNy90pRIipi9cwupC4NsK6j4Qkrl&#10;4rRT1aJS3fHxiL6UJAUZPLKUAROybowZsMd/wu5gevvkqnIHDs6jvzsPHjkyuDg428YBfgRg4rhP&#10;QHf2B5I6ahJLz1DtqcwIXf8HL68a4vpahHgnkBqeykNDHG9p0QbakkO/46wG/PXRebKnPiQtZy0N&#10;UMnDz41AxZn57qhDz8YzqjSLWZgdf52QgK81z681bmMvgMo0pufCy7xN9tEcthrBPtGsr1JUUgkn&#10;KXbJZcSDcBG7wabXQqrVKpvRlHkRr92Dlwk8sZp66XH3JND3DRepVW/gMGxi/qbvOtvk6WC1iaCb&#10;3JQvvPZ804Tmxulfk/QEvJaz1cubt/wNAAD//wMAUEsDBBQABgAIAAAAIQAkD7sY4QAAAAwBAAAP&#10;AAAAZHJzL2Rvd25yZXYueG1sTI/BTsMwDIbvSLxDZCQuiKVrp24tTSeEBOKGNjhst6zJkkLjVE3W&#10;dW+Pd4Kjf//6/LlaT65jox5C61HAfJYA09h41aIR8PX5+rgCFqJEJTuPWsBFB1jXtzeVLJU/40aP&#10;22gYQTCUUoCNsS85D43VToaZ7zXS7ugHJyONg+FqkGeCu46nSZJzJ1ukC1b2+sXq5md7cgKKxUdc&#10;5Bfzne7exv2DKd6D7XdC3N9Nz0/Aop7iXxmu+qQONTkd/AlVYB0xlsWcqgLSLMmAXRsZZcAOFOWr&#10;JfC64v+fqH8BAAD//wMAUEsBAi0AFAAGAAgAAAAhALaDOJL+AAAA4QEAABMAAAAAAAAAAAAAAAAA&#10;AAAAAFtDb250ZW50X1R5cGVzXS54bWxQSwECLQAUAAYACAAAACEAOP0h/9YAAACUAQAACwAAAAAA&#10;AAAAAAAAAAAvAQAAX3JlbHMvLnJlbHNQSwECLQAUAAYACAAAACEAb8rt/HECAAA7BQAADgAAAAAA&#10;AAAAAAAAAAAuAgAAZHJzL2Uyb0RvYy54bWxQSwECLQAUAAYACAAAACEAJA+7GOEAAAAMAQAADwAA&#10;AAAAAAAAAAAAAADLBAAAZHJzL2Rvd25yZXYueG1sUEsFBgAAAAAEAAQA8wAAANkFAAAAAA==&#10;" fillcolor="#a5a5a5 [3206]" strokecolor="#525252 [1606]" strokeweight="1pt"/>
+            </w:pict>
+          </mc:Fallback>
+        </mc:AlternateContent>
+      </w:r>
+      <w:r>
+        <w:rPr>
+          <w:noProof/>
+        </w:rPr>
+        <mc:AlternateContent>
+          <mc:Choice Requires="wps">
+            <w:drawing>
+              <wp:anchor distT="0" distB="0" distL="114300" distR="114300" simplePos="0" relativeHeight="251722752" behindDoc="0" locked="0" layoutInCell="1" allowOverlap="1" wp14:anchorId="50A0E865" wp14:editId="5FFF7774">
+                <wp:simplePos x="0" y="0"/>
+                <wp:positionH relativeFrom="column">
+                  <wp:posOffset>8578215</wp:posOffset>
+                </wp:positionH>
+                <wp:positionV relativeFrom="paragraph">
+                  <wp:posOffset>5516880</wp:posOffset>
+                </wp:positionV>
+                <wp:extent cx="426720" cy="243840"/>
+                <wp:effectExtent l="0" t="0" r="11430" b="22860"/>
+                <wp:wrapNone/>
+                <wp:docPr id="46" name="Rectangle 46"/>
+                <wp:cNvGraphicFramePr/>
+                <a:graphic xmlns:a="http://schemas.openxmlformats.org/drawingml/2006/main">
+                  <a:graphicData uri="http://schemas.microsoft.com/office/word/2010/wordprocessingShape">
+                    <wps:wsp>
+                      <wps:cNvSpPr/>
+                      <wps:spPr>
+                        <a:xfrm>
+                          <a:off x="0" y="0"/>
+                          <a:ext cx="426720" cy="243840"/>
+                        </a:xfrm>
+                        <a:prstGeom prst="rect">
+                          <a:avLst/>
+                        </a:prstGeom>
+                      </wps:spPr>
+                      <wps:style>
+                        <a:lnRef idx="2">
+                          <a:schemeClr val="accent3">
+                            <a:shade val="50000"/>
+                          </a:schemeClr>
+                        </a:lnRef>
+                        <a:fillRef idx="1">
+                          <a:schemeClr val="accent3"/>
+                        </a:fillRef>
+                        <a:effectRef idx="0">
+                          <a:schemeClr val="accent3"/>
+                        </a:effectRef>
+                        <a:fontRef idx="minor">
+                          <a:schemeClr val="lt1"/>
+                        </a:fontRef>
+                      </wps:style>
+                      <wps:bodyPr rot="0" spcFirstLastPara="0" vertOverflow="overflow" horzOverflow="overflow" vert="horz" wrap="square" lIns="91440" tIns="45720" rIns="91440" bIns="45720" numCol="1" spcCol="0" rtlCol="0" fromWordArt="0" anchor="ctr" anchorCtr="0" forceAA="0" compatLnSpc="1">
+                        <a:prstTxWarp prst="textNoShape">
+                          <a:avLst/>
+                        </a:prstTxWarp>
+                        <a:noAutofit/>
+                      </wps:bodyPr>
+                    </wps:wsp>
+                  </a:graphicData>
+                </a:graphic>
+                <wp14:sizeRelH relativeFrom="margin">
+                  <wp14:pctWidth>0</wp14:pctWidth>
+                </wp14:sizeRelH>
+                <wp14:sizeRelV relativeFrom="margin">
+                  <wp14:pctHeight>0</wp14:pctHeight>
+                </wp14:sizeRelV>
+              </wp:anchor>
+            </w:drawing>
+          </mc:Choice>
+          <mc:Fallback>
+            <w:pict>
+              <v:rect w14:anchorId="1D335228" id="Rectangle 46" o:spid="_x0000_s1026" style="position:absolute;margin-left:675.45pt;margin-top:434.4pt;width:33.6pt;height:19.2pt;z-index:251722752;visibility:visible;mso-wrap-style:square;mso-width-percent:0;mso-height-percent:0;mso-wrap-distance-left:9pt;mso-wrap-distance-top:0;mso-wrap-distance-right:9pt;mso-wrap-distance-bottom:0;mso-position-horizontal:absolute;mso-position-horizontal-relative:text;mso-position-vertical:absolute;mso-position-vertical-relative:text;mso-width-percent:0;mso-height-percent:0;mso-width-relative:margin;mso-height-relative:margin;v-text-anchor:middle" o:gfxdata="UEsDBBQABgAIAAAAIQC2gziS/gAAAOEBAAATAAAAW0NvbnRlbnRfVHlwZXNdLnhtbJSRQU7DMBBF&#10;90jcwfIWJU67QAgl6YK0S0CoHGBkTxKLZGx5TGhvj5O2G0SRWNoz/78nu9wcxkFMGNg6quQqL6RA&#10;0s5Y6ir5vt9lD1JwBDIwOMJKHpHlpr69KfdHjyxSmriSfYz+USnWPY7AufNIadK6MEJMx9ApD/oD&#10;OlTrorhX2lFEilmcO2RdNtjC5xDF9pCuTyYBB5bi6bQ4syoJ3g9WQ0ymaiLzg5KdCXlKLjvcW893&#10;SUOqXwnz5DrgnHtJTxOsQfEKIT7DmDSUCaxw7Rqn8787ZsmRM9e2VmPeBN4uqYvTtW7jvijg9N/y&#10;JsXecLq0q+WD6m8AAAD//wMAUEsDBBQABgAIAAAAIQA4/SH/1gAAAJQBAAALAAAAX3JlbHMvLnJl&#10;bHOkkMFqwzAMhu+DvYPRfXGawxijTi+j0GvpHsDYimMaW0Yy2fr2M4PBMnrbUb/Q94l/f/hMi1qR&#10;JVI2sOt6UJgd+ZiDgffL8ekFlFSbvV0oo4EbChzGx4f9GRdb25HMsYhqlCwG5lrLq9biZkxWOiqY&#10;22YiTra2kYMu1l1tQD30/bPm3wwYN0x18gb45AdQl1tp5j/sFB2T0FQ7R0nTNEV3j6o9feQzro1i&#10;OWA14Fm+Q8a1a8+Bvu/d/dMb2JY5uiPbhG/ktn4cqGU/er3pcvwCAAD//wMAUEsDBBQABgAIAAAA&#10;IQASHvTycQIAADoFAAAOAAAAZHJzL2Uyb0RvYy54bWysVFFP2zAQfp+0/2D5fU1bCmMVKapATJMQ&#10;VMDEs3HsJpLt885u0+7X7+ykKWJok6b1IfX57r7zff7OF5c7a9hWYWjAlXwyGnOmnISqceuSf3+6&#10;+XTOWYjCVcKAUyXfq8AvFx8/XLR+rqZQg6kUMgJxYd76ktcx+nlRBFkrK8IIvHLk1IBWRDJxXVQo&#10;WkK3ppiOx2dFC1h5BKlCoN3rzskXGV9rJeO91kFFZkpOZ4v5i/n7kr7F4kLM1yh83cj+GOIfTmFF&#10;46joAHUtomAbbH6Dso1ECKDjSIItQOtGqtwDdTMZv+nmsRZe5V6InOAHmsL/g5V32xWypir57Iwz&#10;Jyzd0QOxJtzaKEZ7RFDrw5ziHv0KeyvQMnW702jTP/XBdpnU/UCq2kUmaXM2Pfs8Jeoluaazk/NZ&#10;Jr04JnsM8asCy9Ki5EjVM5ViexsiFaTQQwgZ6TBd+byKe6PSCYx7UJr6oILTnJ0VpK4Msq2guxdS&#10;KhdPOlctKtVtn47pl3qkIkNGtjJgQtaNMQP25E/YHUwfn1JVFuCQPP578pCRK4OLQ7JtHOB7ACZO&#10;+gZ0F38gqaMmsfQC1Z5uGaGTf/DypiGub0WIK4Gkd7oemuF4Tx9toC059CvOasCf7+2neJIheTlr&#10;aX5KHn5sBCrOzDdHAv0ymdFNs5iN2WmWAL72vLz2uI29ArqmCb0WXuYlJWM0h6VGsM806stUlVzC&#10;SapdchnxYFzFbq7psZBqucxhNGRexFv36GUCT6wmLT3tngX6XnCRlHoHh1kT8ze662JTpoPlJoJu&#10;siiPvPZ804Bm4fSPSXoBXts56vjkLX4BAAD//wMAUEsDBBQABgAIAAAAIQDaOzZr4QAAAA0BAAAP&#10;AAAAZHJzL2Rvd25yZXYueG1sTI9BT4QwFITvJv6H5pl4MW4LIgJSNsZE4824elhvXXi2KG0J7bLs&#10;v/ftSY+Tmcx8U68XO7AZp9B7JyFZCWDoWt/1Tkv4eH+6LoCFqFynBu9QwhEDrJvzs1pVnT+4N5w3&#10;UTMqcaFSEkyMY8V5aA1aFVZ+REfel5+siiQnzbtJHajcDjwVIudW9Y4WjBrx0WD7s9lbCWX2GrP8&#10;qL/T7fP8eaXLl2DGrZSXF8vDPbCIS/wLwwmf0KEhpp3fuy6wgfTNrSgpK6HICzpximRJkQDb0YC4&#10;S4E3Nf//ovkFAAD//wMAUEsBAi0AFAAGAAgAAAAhALaDOJL+AAAA4QEAABMAAAAAAAAAAAAAAAAA&#10;AAAAAFtDb250ZW50X1R5cGVzXS54bWxQSwECLQAUAAYACAAAACEAOP0h/9YAAACUAQAACwAAAAAA&#10;AAAAAAAAAAAvAQAAX3JlbHMvLnJlbHNQSwECLQAUAAYACAAAACEAEh708nECAAA6BQAADgAAAAAA&#10;AAAAAAAAAAAuAgAAZHJzL2Uyb0RvYy54bWxQSwECLQAUAAYACAAAACEA2js2a+EAAAANAQAADwAA&#10;AAAAAAAAAAAAAADLBAAAZHJzL2Rvd25yZXYueG1sUEsFBgAAAAAEAAQA8wAAANkFAAAAAA==&#10;" fillcolor="#a5a5a5 [3206]" strokecolor="#525252 [1606]" strokeweight="1pt"/>
+            </w:pict>
+          </mc:Fallback>
+        </mc:AlternateContent>
+      </w:r>
+      <w:r>
+        <w:rPr>
+          <w:noProof/>
+        </w:rPr>
+        <mc:AlternateContent>
+          <mc:Choice Requires="wps">
+            <w:drawing>
+              <wp:anchor distT="0" distB="0" distL="114300" distR="114300" simplePos="0" relativeHeight="251720704" behindDoc="0" locked="0" layoutInCell="1" allowOverlap="1" wp14:anchorId="4D8E445D" wp14:editId="30DC663B">
+                <wp:simplePos x="0" y="0"/>
+                <wp:positionH relativeFrom="column">
+                  <wp:posOffset>6766560</wp:posOffset>
+                </wp:positionH>
+                <wp:positionV relativeFrom="paragraph">
+                  <wp:posOffset>4983480</wp:posOffset>
+                </wp:positionV>
+                <wp:extent cx="426720" cy="243840"/>
+                <wp:effectExtent l="0" t="0" r="11430" b="22860"/>
+                <wp:wrapNone/>
+                <wp:docPr id="45" name="Rectangle 45"/>
+                <wp:cNvGraphicFramePr/>
+                <a:graphic xmlns:a="http://schemas.openxmlformats.org/drawingml/2006/main">
+                  <a:graphicData uri="http://schemas.microsoft.com/office/word/2010/wordprocessingShape">
+                    <wps:wsp>
+                      <wps:cNvSpPr/>
+                      <wps:spPr>
+                        <a:xfrm>
+                          <a:off x="0" y="0"/>
+                          <a:ext cx="426720" cy="243840"/>
+                        </a:xfrm>
+                        <a:prstGeom prst="rect">
+                          <a:avLst/>
+                        </a:prstGeom>
+                      </wps:spPr>
+                      <wps:style>
+                        <a:lnRef idx="2">
+                          <a:schemeClr val="accent3">
+                            <a:shade val="50000"/>
+                          </a:schemeClr>
+                        </a:lnRef>
+                        <a:fillRef idx="1">
+                          <a:schemeClr val="accent3"/>
+                        </a:fillRef>
+                        <a:effectRef idx="0">
+                          <a:schemeClr val="accent3"/>
+                        </a:effectRef>
+                        <a:fontRef idx="minor">
+                          <a:schemeClr val="lt1"/>
+                        </a:fontRef>
+                      </wps:style>
+                      <wps:bodyPr rot="0" spcFirstLastPara="0" vertOverflow="overflow" horzOverflow="overflow" vert="horz" wrap="square" lIns="91440" tIns="45720" rIns="91440" bIns="45720" numCol="1" spcCol="0" rtlCol="0" fromWordArt="0" anchor="ctr" anchorCtr="0" forceAA="0" compatLnSpc="1">
+                        <a:prstTxWarp prst="textNoShape">
+                          <a:avLst/>
+                        </a:prstTxWarp>
+                        <a:noAutofit/>
+                      </wps:bodyPr>
+                    </wps:wsp>
+                  </a:graphicData>
+                </a:graphic>
+                <wp14:sizeRelH relativeFrom="margin">
+                  <wp14:pctWidth>0</wp14:pctWidth>
+                </wp14:sizeRelH>
+                <wp14:sizeRelV relativeFrom="margin">
+                  <wp14:pctHeight>0</wp14:pctHeight>
+                </wp14:sizeRelV>
+              </wp:anchor>
+            </w:drawing>
+          </mc:Choice>
+          <mc:Fallback>
+            <w:pict>
+              <v:rect w14:anchorId="2B7AE01A" id="Rectangle 45" o:spid="_x0000_s1026" style="position:absolute;margin-left:532.8pt;margin-top:392.4pt;width:33.6pt;height:19.2pt;z-index:251720704;visibility:visible;mso-wrap-style:square;mso-width-percent:0;mso-height-percent:0;mso-wrap-distance-left:9pt;mso-wrap-distance-top:0;mso-wrap-distance-right:9pt;mso-wrap-distance-bottom:0;mso-position-horizontal:absolute;mso-position-horizontal-relative:text;mso-position-vertical:absolute;mso-position-vertical-relative:text;mso-width-percent:0;mso-height-percent:0;mso-width-relative:margin;mso-height-relative:margin;v-text-anchor:middle" o:gfxdata="UEsDBBQABgAIAAAAIQC2gziS/gAAAOEBAAATAAAAW0NvbnRlbnRfVHlwZXNdLnhtbJSRQU7DMBBF&#10;90jcwfIWJU67QAgl6YK0S0CoHGBkTxKLZGx5TGhvj5O2G0SRWNoz/78nu9wcxkFMGNg6quQqL6RA&#10;0s5Y6ir5vt9lD1JwBDIwOMJKHpHlpr69KfdHjyxSmriSfYz+USnWPY7AufNIadK6MEJMx9ApD/oD&#10;OlTrorhX2lFEilmcO2RdNtjC5xDF9pCuTyYBB5bi6bQ4syoJ3g9WQ0ymaiLzg5KdCXlKLjvcW893&#10;SUOqXwnz5DrgnHtJTxOsQfEKIT7DmDSUCaxw7Rqn8787ZsmRM9e2VmPeBN4uqYvTtW7jvijg9N/y&#10;JsXecLq0q+WD6m8AAAD//wMAUEsDBBQABgAIAAAAIQA4/SH/1gAAAJQBAAALAAAAX3JlbHMvLnJl&#10;bHOkkMFqwzAMhu+DvYPRfXGawxijTi+j0GvpHsDYimMaW0Yy2fr2M4PBMnrbUb/Q94l/f/hMi1qR&#10;JVI2sOt6UJgd+ZiDgffL8ekFlFSbvV0oo4EbChzGx4f9GRdb25HMsYhqlCwG5lrLq9biZkxWOiqY&#10;22YiTra2kYMu1l1tQD30/bPm3wwYN0x18gb45AdQl1tp5j/sFB2T0FQ7R0nTNEV3j6o9feQzro1i&#10;OWA14Fm+Q8a1a8+Bvu/d/dMb2JY5uiPbhG/ktn4cqGU/er3pcvwCAAD//wMAUEsDBBQABgAIAAAA&#10;IQBvN/CscQIAADoFAAAOAAAAZHJzL2Uyb0RvYy54bWysVFFP2zAQfp+0/2D5fU1bWsYqUlSBmCYh&#10;qICJZ+PYTSTb553dpt2v39lJA2Jok6b1IfX57r7zff7O5xd7a9hOYWjAlXwyGnOmnISqcZuSf3+8&#10;/nTGWYjCVcKAUyU/qMAvlh8/nLd+oaZQg6kUMgJxYdH6ktcx+kVRBFkrK8IIvHLk1IBWRDJxU1Qo&#10;WkK3ppiOx6dFC1h5BKlCoN2rzsmXGV9rJeOd1kFFZkpOZ4v5i/n7nL7F8lwsNih83cj+GOIfTmFF&#10;46joAHUlomBbbH6Dso1ECKDjSIItQOtGqtwDdTMZv+nmoRZe5V6InOAHmsL/g5W3uzWypir5bM6Z&#10;E5bu6J5YE25jFKM9Iqj1YUFxD36NvRVombrda7Tpn/pg+0zqYSBV7SOTtDmbnn6eEvWSXNPZydks&#10;k168JHsM8asCy9Ki5EjVM5VidxMiFaTQYwgZ6TBd+byKB6PSCYy7V5r6oILTnJ0VpC4Nsp2guxdS&#10;KhdPOlctKtVtz8f0Sz1SkSEjWxkwIevGmAF78ifsDqaPT6kqC3BIHv89ecjIlcHFIdk2DvA9ABMn&#10;fQO6iz+S1FGTWHqG6kC3jNDJP3h53RDXNyLEtUDSO10PzXC8o4820JYc+hVnNeDP9/ZTPMmQvJy1&#10;ND8lDz+2AhVn5psjgX6ZzOimWczGbJ4lgK89z689bmsvga5pQq+Fl3lJyRjNcakR7BON+ipVJZdw&#10;kmqXXEY8Gpexm2t6LKRarXIYDZkX8cY9eJnAE6tJS4/7J4G+F1wkpd7CcdbE4o3uutiU6WC1jaCb&#10;LMoXXnu+aUCzcPrHJL0Ar+0c9fLkLX8BAAD//wMAUEsDBBQABgAIAAAAIQDXxbce4gAAAA0BAAAP&#10;AAAAZHJzL2Rvd25yZXYueG1sTI89T8MwEIZ3JP6DdUgsiDpNQ5qGOBVCArFVlA5lc+PDDsR2FLtp&#10;+u+5TrDdq3v0flTryXZsxCG03gmYzxJg6BqvWqcF7D5e7gtgIUqnZOcdCjhjgHV9fVXJUvmTe8dx&#10;GzUjExdKKcDE2Jech8aglWHme3T0+/KDlZHkoLka5InMbcfTJMm5la2jBCN7fDbY/GyPVsAq28Qs&#10;P+vvdP86ft7p1Vsw/V6I25vp6RFYxCn+wXCpT9Whpk4Hf3QqsI50kj/kxApYFhmNuCDzRUrXQUCR&#10;LlLgdcX/r6h/AQAA//8DAFBLAQItABQABgAIAAAAIQC2gziS/gAAAOEBAAATAAAAAAAAAAAAAAAA&#10;AAAAAABbQ29udGVudF9UeXBlc10ueG1sUEsBAi0AFAAGAAgAAAAhADj9If/WAAAAlAEAAAsAAAAA&#10;AAAAAAAAAAAALwEAAF9yZWxzLy5yZWxzUEsBAi0AFAAGAAgAAAAhAG838KxxAgAAOgUAAA4AAAAA&#10;AAAAAAAAAAAALgIAAGRycy9lMm9Eb2MueG1sUEsBAi0AFAAGAAgAAAAhANfFtx7iAAAADQEAAA8A&#10;AAAAAAAAAAAAAAAAywQAAGRycy9kb3ducmV2LnhtbFBLBQYAAAAABAAEAPMAAADaBQAAAAA=&#10;" fillcolor="#a5a5a5 [3206]" strokecolor="#525252 [1606]" strokeweight="1pt"/>
+            </w:pict>
+          </mc:Fallback>
+        </mc:AlternateContent>
+      </w:r>
+      <w:r>
+        <w:rPr>
+          <w:noProof/>
+        </w:rPr>
+        <mc:AlternateContent>
+          <mc:Choice Requires="wps">
+            <w:drawing>
+              <wp:anchor distT="0" distB="0" distL="114300" distR="114300" simplePos="0" relativeHeight="251672576" behindDoc="0" locked="0" layoutInCell="1" allowOverlap="1" wp14:anchorId="67CB4298" wp14:editId="78EC6180">
+                <wp:simplePos x="0" y="0"/>
+                <wp:positionH relativeFrom="column">
+                  <wp:posOffset>6217285</wp:posOffset>
+                </wp:positionH>
+                <wp:positionV relativeFrom="paragraph">
+                  <wp:posOffset>906145</wp:posOffset>
+                </wp:positionV>
+                <wp:extent cx="2926080" cy="243840"/>
+                <wp:effectExtent l="0" t="0" r="26670" b="22860"/>
+                <wp:wrapNone/>
+                <wp:docPr id="13" name="Rectangle 13"/>
+                <wp:cNvGraphicFramePr/>
+                <a:graphic xmlns:a="http://schemas.openxmlformats.org/drawingml/2006/main">
+                  <a:graphicData uri="http://schemas.microsoft.com/office/word/2010/wordprocessingShape">
+                    <wps:wsp>
+                      <wps:cNvSpPr/>
+                      <wps:spPr>
+                        <a:xfrm>
+                          <a:off x="0" y="0"/>
+                          <a:ext cx="2926080" cy="243840"/>
+                        </a:xfrm>
+                        <a:prstGeom prst="rect">
+                          <a:avLst/>
+                        </a:prstGeom>
+                      </wps:spPr>
+                      <wps:style>
+                        <a:lnRef idx="2">
+                          <a:schemeClr val="accent3">
+                            <a:shade val="50000"/>
+                          </a:schemeClr>
+                        </a:lnRef>
+                        <a:fillRef idx="1">
+                          <a:schemeClr val="accent3"/>
+                        </a:fillRef>
+                        <a:effectRef idx="0">
+                          <a:schemeClr val="accent3"/>
+                        </a:effectRef>
+                        <a:fontRef idx="minor">
+                          <a:schemeClr val="lt1"/>
+                        </a:fontRef>
+                      </wps:style>
+                      <wps:bodyPr rot="0" spcFirstLastPara="0" vertOverflow="overflow" horzOverflow="overflow" vert="horz" wrap="square" lIns="91440" tIns="45720" rIns="91440" bIns="45720" numCol="1" spcCol="0" rtlCol="0" fromWordArt="0" anchor="ctr" anchorCtr="0" forceAA="0" compatLnSpc="1">
+                        <a:prstTxWarp prst="textNoShape">
+                          <a:avLst/>
+                        </a:prstTxWarp>
+                        <a:noAutofit/>
+                      </wps:bodyPr>
+                    </wps:wsp>
+                  </a:graphicData>
+                </a:graphic>
+                <wp14:sizeRelH relativeFrom="margin">
+                  <wp14:pctWidth>0</wp14:pctWidth>
+                </wp14:sizeRelH>
+                <wp14:sizeRelV relativeFrom="margin">
+                  <wp14:pctHeight>0</wp14:pctHeight>
+                </wp14:sizeRelV>
+              </wp:anchor>
+            </w:drawing>
+          </mc:Choice>
+          <mc:Fallback>
+            <w:pict>
+              <v:rect w14:anchorId="6C98A4A4" id="Rectangle 13" o:spid="_x0000_s1026" style="position:absolute;margin-left:489.55pt;margin-top:71.35pt;width:230.4pt;height:19.2pt;z-index:251672576;visibility:visible;mso-wrap-style:square;mso-width-percent:0;mso-height-percent:0;mso-wrap-distance-left:9pt;mso-wrap-distance-top:0;mso-wrap-distance-right:9pt;mso-wrap-distance-bottom:0;mso-position-horizontal:absolute;mso-position-horizontal-relative:text;mso-position-vertical:absolute;mso-position-vertical-relative:text;mso-width-percent:0;mso-height-percent:0;mso-width-relative:margin;mso-height-relative:margin;v-text-anchor:middle" o:gfxdata="UEsDBBQABgAIAAAAIQC2gziS/gAAAOEBAAATAAAAW0NvbnRlbnRfVHlwZXNdLnhtbJSRQU7DMBBF&#10;90jcwfIWJU67QAgl6YK0S0CoHGBkTxKLZGx5TGhvj5O2G0SRWNoz/78nu9wcxkFMGNg6quQqL6RA&#10;0s5Y6ir5vt9lD1JwBDIwOMJKHpHlpr69KfdHjyxSmriSfYz+USnWPY7AufNIadK6MEJMx9ApD/oD&#10;OlTrorhX2lFEilmcO2RdNtjC5xDF9pCuTyYBB5bi6bQ4syoJ3g9WQ0ymaiLzg5KdCXlKLjvcW893&#10;SUOqXwnz5DrgnHtJTxOsQfEKIT7DmDSUCaxw7Rqn8787ZsmRM9e2VmPeBN4uqYvTtW7jvijg9N/y&#10;JsXecLq0q+WD6m8AAAD//wMAUEsDBBQABgAIAAAAIQA4/SH/1gAAAJQBAAALAAAAX3JlbHMvLnJl&#10;bHOkkMFqwzAMhu+DvYPRfXGawxijTi+j0GvpHsDYimMaW0Yy2fr2M4PBMnrbUb/Q94l/f/hMi1qR&#10;JVI2sOt6UJgd+ZiDgffL8ekFlFSbvV0oo4EbChzGx4f9GRdb25HMsYhqlCwG5lrLq9biZkxWOiqY&#10;22YiTra2kYMu1l1tQD30/bPm3wwYN0x18gb45AdQl1tp5j/sFB2T0FQ7R0nTNEV3j6o9feQzro1i&#10;OWA14Fm+Q8a1a8+Bvu/d/dMb2JY5uiPbhG/ktn4cqGU/er3pcvwCAAD//wMAUEsDBBQABgAIAAAA&#10;IQB4y2X1cQIAADsFAAAOAAAAZHJzL2Uyb0RvYy54bWysVFFP2zAQfp+0/2D5fSQthUFFiioQ0yQE&#10;CJh4No7dRLJ93tlt2v36nZ00IECbNC0Pjs93953vuzufnW+tYRuFoQVX8clByZlyEurWrSr+4/Hq&#10;ywlnIQpXCwNOVXynAj9ffP501vm5mkIDplbICMSFeecr3sTo50URZKOsCAfglSOlBrQikoirokbR&#10;Ebo1xbQsj4sOsPYIUoVAp5e9ki8yvtZKxlutg4rMVJzuFvOKeX1Oa7E4E/MVCt+0criG+IdbWNE6&#10;CjpCXYoo2Brbd1C2lQgBdDyQYAvQupUq50DZTMo32Tw0wqucC5ET/EhT+H+w8mZzh6ytqXaHnDlh&#10;qUb3xJpwK6MYnRFBnQ9zsnvwdzhIgbYp261Gm/6UB9tmUncjqWobmaTD6en0uDwh7iXpprPDk1lm&#10;vXjx9hjiNwWWpU3FkcJnLsXmOkSKSKZ7ExLSbfr4eRd3RqUrGHevNCWSImbv3ELqwiDbCCq+kFK5&#10;eNirGlGr/viopC8lSUFGjyxlwISsW2NG7MmfsHuYwT65qtyBo3P5d+fRI0cGF0dn2zrAjwBMnAwJ&#10;6N5+T1JPTWLpGeodlRmh7//g5VVLXF+LEO8EUsNTeWiI4y0t2kBXcRh2nDWAvz46T/bUh6TlrKMB&#10;qnj4uRaoODPfHXXo6WRGlWYxC7Ojr1MS8LXm+bXGre0FUJkm9Fx4mbfJPpr9ViPYJ5r1ZYpKKuEk&#10;xa64jLgXLmI/2PRaSLVcZjOaMi/itXvwMoEnVlMvPW6fBPqh4SK16g3sh03M3/Rdb5s8HSzXEXSb&#10;m/KF14FvmtDcOMNrkp6A13K2ennzFr8BAAD//wMAUEsDBBQABgAIAAAAIQDCsQcf4QAAAAwBAAAP&#10;AAAAZHJzL2Rvd25yZXYueG1sTI/BTsMwDIbvSLxDZCQuiKUt1baUphNCAnFDDA7jljUhKTRO1WRd&#10;9/Z4J7jZ+n99/lxvZt+zyYyxCyghX2TADLZBd2glfLw/3a6BxaRQqz6gkXAyETbN5UWtKh2O+Gam&#10;bbKMIBgrJcGlNFScx9YZr+IiDAYp+wqjV4nW0XI9qiPBfc+LLFtyrzqkC04N5tGZ9md78BJE+ZrK&#10;5cl+F7vn6fPGipfohp2U11fzwz2wZOb0V4azPqlDQ077cEAdWU+MlcipSkFZrICdG+WdEMD2NK3z&#10;HHhT8/9PNL8AAAD//wMAUEsBAi0AFAAGAAgAAAAhALaDOJL+AAAA4QEAABMAAAAAAAAAAAAAAAAA&#10;AAAAAFtDb250ZW50X1R5cGVzXS54bWxQSwECLQAUAAYACAAAACEAOP0h/9YAAACUAQAACwAAAAAA&#10;AAAAAAAAAAAvAQAAX3JlbHMvLnJlbHNQSwECLQAUAAYACAAAACEAeMtl9XECAAA7BQAADgAAAAAA&#10;AAAAAAAAAAAuAgAAZHJzL2Uyb0RvYy54bWxQSwECLQAUAAYACAAAACEAwrEHH+EAAAAMAQAADwAA&#10;AAAAAAAAAAAAAADLBAAAZHJzL2Rvd25yZXYueG1sUEsFBgAAAAAEAAQA8wAAANkFAAAAAA==&#10;" fillcolor="#a5a5a5 [3206]" strokecolor="#525252 [1606]" strokeweight="1pt"/>
+            </w:pict>
+          </mc:Fallback>
+        </mc:AlternateContent>
+      </w:r>
+      <w:r>
+        <w:rPr>
+          <w:noProof/>
+        </w:rPr>
+        <w:drawing>
+          <wp:anchor distT="0" distB="0" distL="114300" distR="114300" simplePos="0" relativeHeight="251725824" behindDoc="0" locked="0" layoutInCell="1" allowOverlap="1" wp14:anchorId="548C7A66" wp14:editId="7A3AC8E7">
+            <wp:simplePos x="0" y="0"/>
+            <wp:positionH relativeFrom="column">
+              <wp:posOffset>-735965</wp:posOffset>
+            </wp:positionH>
+            <wp:positionV relativeFrom="paragraph">
+              <wp:posOffset>442265</wp:posOffset>
+            </wp:positionV>
+            <wp:extent cx="2729764" cy="2544638"/>
+            <wp:effectExtent l="0" t="0" r="0" b="8255"/>
+            <wp:wrapNone/>
+            <wp:docPr id="3" name="Image 3" descr="Jeune Fille, Portrait, À La Recherche, Jeune, Femmes"/>
+            <wp:cNvGraphicFramePr>
+              <a:graphicFrameLocks xmlns:a="http://schemas.openxmlformats.org/drawingml/2006/main" noChangeAspect="1"/>
+            </wp:cNvGraphicFramePr>
+            <a:graphic xmlns:a="http://schemas.openxmlformats.org/drawingml/2006/main">
+              <a:graphicData uri="http://schemas.openxmlformats.org/drawingml/2006/picture">
+                <pic:pic xmlns:pic="http://schemas.openxmlformats.org/drawingml/2006/picture">
+                  <pic:nvPicPr>
+                    <pic:cNvPr id="0" name="Picture 1" descr="Jeune Fille, Portrait, À La Recherche, Jeune, Femmes"/>
+                    <pic:cNvPicPr>
+                      <a:picLocks noChangeAspect="1" noChangeArrowheads="1"/>
+                    </pic:cNvPicPr>
+                  </pic:nvPicPr>
+                  <pic:blipFill rotWithShape="1">
+                    <a:blip r:embed="rId5" cstate="print">
+                      <a:extLst>
+                        <a:ext uri="{28A0092B-C50C-407E-A947-70E740481C1C}">
+                          <a14:useLocalDpi xmlns:a14="http://schemas.microsoft.com/office/drawing/2010/main" val="0"/>
+                        </a:ext>
+                      </a:extLst>
+                    </a:blip>
+                    <a:srcRect l="14021" r="14463"/>
+                    <a:stretch/>
+                  </pic:blipFill>
+                  <pic:spPr bwMode="auto">
+                    <a:xfrm>
+                      <a:off x="0" y="0"/>
+                      <a:ext cx="2729764" cy="2544638"/>
+                    </a:xfrm>
+                    <a:prstGeom prst="rect">
+                      <a:avLst/>
+                    </a:prstGeom>
+                    <a:noFill/>
+                    <a:ln>
+                      <a:noFill/>
+                    </a:ln>
+                    <a:extLst>
+                      <a:ext uri="{53640926-AAD7-44D8-BBD7-CCE9431645EC}">
+                        <a14:shadowObscured xmlns:a14="http://schemas.microsoft.com/office/drawing/2010/main"/>
+                      </a:ext>
+                    </a:extLst>
+                  </pic:spPr>
+                </pic:pic>
+              </a:graphicData>
+            </a:graphic>
+            <wp14:sizeRelH relativeFrom="margin">
+              <wp14:pctWidth>0</wp14:pctWidth>
+            </wp14:sizeRelH>
+            <wp14:sizeRelV relativeFrom="margin">
+              <wp14:pctHeight>0</wp14:pctHeight>
+            </wp14:sizeRelV>
+          </wp:anchor>
+        </w:drawing>
+      </w:r>
+      <w:r>
+        <w:rPr>
+          <w:noProof/>
+        </w:rPr>
+        <mc:AlternateContent>
+          <mc:Choice Requires="wps">
+            <w:drawing>
+              <wp:anchor distT="0" distB="0" distL="114300" distR="114300" simplePos="0" relativeHeight="251724800" behindDoc="0" locked="0" layoutInCell="1" allowOverlap="1" wp14:anchorId="369D3090" wp14:editId="2CC4D06F">
                 <wp:simplePos x="0" y="0"/>
                 <wp:positionH relativeFrom="column">
                   <wp:posOffset>8557260</wp:posOffset>
@@ -69,158 +660,19 @@
           </mc:Choice>
           <mc:Fallback>
             <w:pict>
-              <v:rect w14:anchorId="1501F23A" id="Rectangle 47" o:spid="_x0000_s1026" style="position:absolute;margin-left:673.8pt;margin-top:470.4pt;width:33.6pt;height:19.2pt;z-index:251724800;visibility:visible;mso-wrap-style:square;mso-width-percent:0;mso-height-percent:0;mso-wrap-distance-left:9pt;mso-wrap-distance-top:0;mso-wrap-distance-right:9pt;mso-wrap-distance-bottom:0;mso-position-horizontal:absolute;mso-position-horizontal-relative:text;mso-position-vertical:absolute;mso-position-vertical-relative:text;mso-width-percent:0;mso-height-percent:0;mso-width-relative:margin;mso-height-relative:margin;v-text-anchor:middle" o:gfxdata="UEsDBBQABgAIAAAAIQC2gziS/gAAAOEBAAATAAAAW0NvbnRlbnRfVHlwZXNdLnhtbJSRQU7DMBBF&#10;90jcwfIWJU67QAgl6YK0S0CoHGBkTxKLZGx5TGhvj5O2G0SRWNoz/78nu9wcxkFMGNg6quQqL6RA&#10;0s5Y6ir5vt9lD1JwBDIwOMJKHpHlpr69KfdHjyxSmriSfYz+USnWPY7AufNIadK6MEJMx9ApD/oD&#10;OlTrorhX2lFEilmcO2RdNtjC5xDF9pCuTyYBB5bi6bQ4syoJ3g9WQ0ymaiLzg5KdCXlKLjvcW893&#10;SUOqXwnz5DrgnHtJTxOsQfEKIT7DmDSUCaxw7Rqn8787ZsmRM9e2VmPeBN4uqYvTtW7jvijg9N/y&#10;JsXecLq0q+WD6m8AAAD//wMAUEsDBBQABgAIAAAAIQA4/SH/1gAAAJQBAAALAAAAX3JlbHMvLnJl&#10;bHOkkMFqwzAMhu+DvYPRfXGawxijTi+j0GvpHsDYimMaW0Yy2fr2M4PBMnrbUb/Q94l/f/hMi1qR&#10;JVI2sOt6UJgd+ZiDgffL8ekFlFSbvV0oo4EbChzGx4f9GRdb25HMsYhqlCwG5lrLq9biZkxWOiqY&#10;22YiTra2kYMu1l1tQD30/bPm3wwYN0x18gb45AdQl1tp5j/sFB2T0FQ7R0nTNEV3j6o9feQzro1i&#10;OWA14Fm+Q8a1a8+Bvu/d/dMb2JY5uiPbhG/ktn4cqGU/er3pcvwCAAD//wMAUEsDBBQABgAIAAAA&#10;IQAG+9hxcQIAADoFAAAOAAAAZHJzL2Uyb0RvYy54bWysVE1v2zAMvQ/YfxB0X5yk6VdQpwhSdBhQ&#10;tEXboWdVlmIDkqhRSpzs14+SHbfoig0YloMjiuSj+PSoi8udNWyrMDTgSj4ZjTlTTkLVuHXJvz9d&#10;fznjLEThKmHAqZLvVeCXi8+fLlo/V1OowVQKGYG4MG99yesY/bwogqyVFWEEXjlyakArIpm4LioU&#10;LaFbU0zH45OiBaw8glQh0O5V5+SLjK+1kvFO66AiMyWns8X8xfx9Sd9icSHmaxS+bmR/DPEPp7Ci&#10;cVR0gLoSUbANNr9B2UYiBNBxJMEWoHUjVe6BupmM33XzWAuvci9ETvADTeH/wcrb7T2ypir57JQz&#10;Jyzd0QOxJtzaKEZ7RFDrw5ziHv099lagZep2p9Gmf+qD7TKp+4FUtYtM0uZsenI6Jeoluaazo7NZ&#10;Jr14TfYY4lcFlqVFyZGqZyrF9iZEKkihhxAy0mG68nkV90alExj3oDT1QQWnOTsrSK0Msq2guxdS&#10;KhePOlctKtVtH4/pl3qkIkNGtjJgQtaNMQP25E/YHUwfn1JVFuCQPP578pCRK4OLQ7JtHOBHACZO&#10;+gZ0F38gqaMmsfQC1Z5uGaGTf/DyuiGub0SI9wJJ73Q9NMPxjj7aQFty6Fec1YA/P9pP8SRD8nLW&#10;0vyUPPzYCFScmW+OBHo+mdFNs5iN2XGWAL71vLz1uI1dAV3ThF4LL/OSkjGaw1Ij2Gca9WWqSi7h&#10;JNUuuYx4MFaxm2t6LKRaLnMYDZkX8cY9epnAE6tJS0+7Z4G+F1wkpd7CYdbE/J3uutiU6WC5iaCb&#10;LMpXXnu+aUCzcPrHJL0Ab+0c9frkLX4BAAD//wMAUEsDBBQABgAIAAAAIQBRacyd4QAAAA0BAAAP&#10;AAAAZHJzL2Rvd25yZXYueG1sTI/BTsMwEETvSPyDtUhcEHUaorQJcSqEBOKGWji0Nzc2diBeR7Gb&#10;pn/P5gS3nd3R7JtqM7mOjXoIrUcBy0UCTGPjVYtGwOfHy/0aWIgSlew8agEXHWBTX19VslT+jFs9&#10;7qJhFIKhlAJsjH3JeWisdjIsfK+Rbl9+cDKSHAxXgzxTuOt4miQ5d7JF+mBlr5+tbn52JyegyN5j&#10;ll/Md7p/HQ93pngLtt8LcXszPT0Ci3qKf2aY8QkdamI6+hOqwDrSD9kqJ++cllCJ2ZItM5qOtFoV&#10;KfC64v9b1L8AAAD//wMAUEsBAi0AFAAGAAgAAAAhALaDOJL+AAAA4QEAABMAAAAAAAAAAAAAAAAA&#10;AAAAAFtDb250ZW50X1R5cGVzXS54bWxQSwECLQAUAAYACAAAACEAOP0h/9YAAACUAQAACwAAAAAA&#10;AAAAAAAAAAAvAQAAX3JlbHMvLnJlbHNQSwECLQAUAAYACAAAACEABvvYcXECAAA6BQAADgAAAAAA&#10;AAAAAAAAAAAuAgAAZHJzL2Uyb0RvYy54bWxQSwECLQAUAAYACAAAACEAUWnMneEAAAANAQAADwAA&#10;AAAAAAAAAAAAAADLBAAAZHJzL2Rvd25yZXYueG1sUEsFBgAAAAAEAAQA8wAAANkFAAAAAA==&#10;" fillcolor="#a5a5a5 [3206]" strokecolor="#525252 [1606]" strokeweight="1pt"/>
+              <v:rect w14:anchorId="3130DCCB" id="Rectangle 47" o:spid="_x0000_s1026" style="position:absolute;margin-left:673.8pt;margin-top:470.4pt;width:33.6pt;height:19.2pt;z-index:251724800;visibility:visible;mso-wrap-style:square;mso-width-percent:0;mso-height-percent:0;mso-wrap-distance-left:9pt;mso-wrap-distance-top:0;mso-wrap-distance-right:9pt;mso-wrap-distance-bottom:0;mso-position-horizontal:absolute;mso-position-horizontal-relative:text;mso-position-vertical:absolute;mso-position-vertical-relative:text;mso-width-percent:0;mso-height-percent:0;mso-width-relative:margin;mso-height-relative:margin;v-text-anchor:middle" o:gfxdata="UEsDBBQABgAIAAAAIQC2gziS/gAAAOEBAAATAAAAW0NvbnRlbnRfVHlwZXNdLnhtbJSRQU7DMBBF&#10;90jcwfIWJU67QAgl6YK0S0CoHGBkTxKLZGx5TGhvj5O2G0SRWNoz/78nu9wcxkFMGNg6quQqL6RA&#10;0s5Y6ir5vt9lD1JwBDIwOMJKHpHlpr69KfdHjyxSmriSfYz+USnWPY7AufNIadK6MEJMx9ApD/oD&#10;OlTrorhX2lFEilmcO2RdNtjC5xDF9pCuTyYBB5bi6bQ4syoJ3g9WQ0ymaiLzg5KdCXlKLjvcW893&#10;SUOqXwnz5DrgnHtJTxOsQfEKIT7DmDSUCaxw7Rqn8787ZsmRM9e2VmPeBN4uqYvTtW7jvijg9N/y&#10;JsXecLq0q+WD6m8AAAD//wMAUEsDBBQABgAIAAAAIQA4/SH/1gAAAJQBAAALAAAAX3JlbHMvLnJl&#10;bHOkkMFqwzAMhu+DvYPRfXGawxijTi+j0GvpHsDYimMaW0Yy2fr2M4PBMnrbUb/Q94l/f/hMi1qR&#10;JVI2sOt6UJgd+ZiDgffL8ekFlFSbvV0oo4EbChzGx4f9GRdb25HMsYhqlCwG5lrLq9biZkxWOiqY&#10;22YiTra2kYMu1l1tQD30/bPm3wwYN0x18gb45AdQl1tp5j/sFB2T0FQ7R0nTNEV3j6o9feQzro1i&#10;OWA14Fm+Q8a1a8+Bvu/d/dMb2JY5uiPbhG/ktn4cqGU/er3pcvwCAAD//wMAUEsDBBQABgAIAAAA&#10;IQAG+9hxcQIAADoFAAAOAAAAZHJzL2Uyb0RvYy54bWysVE1v2zAMvQ/YfxB0X5yk6VdQpwhSdBhQ&#10;tEXboWdVlmIDkqhRSpzs14+SHbfoig0YloMjiuSj+PSoi8udNWyrMDTgSj4ZjTlTTkLVuHXJvz9d&#10;fznjLEThKmHAqZLvVeCXi8+fLlo/V1OowVQKGYG4MG99yesY/bwogqyVFWEEXjlyakArIpm4LioU&#10;LaFbU0zH45OiBaw8glQh0O5V5+SLjK+1kvFO66AiMyWns8X8xfx9Sd9icSHmaxS+bmR/DPEPp7Ci&#10;cVR0gLoSUbANNr9B2UYiBNBxJMEWoHUjVe6BupmM33XzWAuvci9ETvADTeH/wcrb7T2ypir57JQz&#10;Jyzd0QOxJtzaKEZ7RFDrw5ziHv099lagZep2p9Gmf+qD7TKp+4FUtYtM0uZsenI6Jeoluaazo7NZ&#10;Jr14TfYY4lcFlqVFyZGqZyrF9iZEKkihhxAy0mG68nkV90alExj3oDT1QQWnOTsrSK0Msq2guxdS&#10;KhePOlctKtVtH4/pl3qkIkNGtjJgQtaNMQP25E/YHUwfn1JVFuCQPP578pCRK4OLQ7JtHOBHACZO&#10;+gZ0F38gqaMmsfQC1Z5uGaGTf/DyuiGub0SI9wJJ73Q9NMPxjj7aQFty6Fec1YA/P9pP8SRD8nLW&#10;0vyUPPzYCFScmW+OBHo+mdFNs5iN2XGWAL71vLz1uI1dAV3ThF4LL/OSkjGaw1Ij2Gca9WWqSi7h&#10;JNUuuYx4MFaxm2t6LKRaLnMYDZkX8cY9epnAE6tJS0+7Z4G+F1wkpd7CYdbE/J3uutiU6WC5iaCb&#10;LMpXXnu+aUCzcPrHJL0Ab+0c9frkLX4BAAD//wMAUEsDBBQABgAIAAAAIQBRacyd4QAAAA0BAAAP&#10;AAAAZHJzL2Rvd25yZXYueG1sTI/BTsMwEETvSPyDtUhcEHUaorQJcSqEBOKGWji0Nzc2diBeR7Gb&#10;pn/P5gS3nd3R7JtqM7mOjXoIrUcBy0UCTGPjVYtGwOfHy/0aWIgSlew8agEXHWBTX19VslT+jFs9&#10;7qJhFIKhlAJsjH3JeWisdjIsfK+Rbl9+cDKSHAxXgzxTuOt4miQ5d7JF+mBlr5+tbn52JyegyN5j&#10;ll/Md7p/HQ93pngLtt8LcXszPT0Ci3qKf2aY8QkdamI6+hOqwDrSD9kqJ++cllCJ2ZItM5qOtFoV&#10;KfC64v9b1L8AAAD//wMAUEsBAi0AFAAGAAgAAAAhALaDOJL+AAAA4QEAABMAAAAAAAAAAAAAAAAA&#10;AAAAAFtDb250ZW50X1R5cGVzXS54bWxQSwECLQAUAAYACAAAACEAOP0h/9YAAACUAQAACwAAAAAA&#10;AAAAAAAAAAAvAQAAX3JlbHMvLnJlbHNQSwECLQAUAAYACAAAACEABvvYcXECAAA6BQAADgAAAAAA&#10;AAAAAAAAAAAuAgAAZHJzL2Uyb0RvYy54bWxQSwECLQAUAAYACAAAACEAUWnMneEAAAANAQAADwAA&#10;AAAAAAAAAAAAAADLBAAAZHJzL2Rvd25yZXYueG1sUEsFBgAAAAAEAAQA8wAAANkFAAAAAA==&#10;" fillcolor="#a5a5a5 [3206]" strokecolor="#525252 [1606]" strokeweight="1pt"/>
             </w:pict>
           </mc:Fallback>
         </mc:AlternateContent>
       </w:r>
       <w:r>
+        <w:rPr>
+          <w:noProof/>
+        </w:rPr>
         <mc:AlternateContent>
           <mc:Choice Requires="wps">
             <w:drawing>
-              <wp:anchor distT="0" distB="0" distL="114300" distR="114300" simplePos="0" relativeHeight="251722752" behindDoc="0" locked="0" layoutInCell="1" allowOverlap="1" wp14:anchorId="0608C436" wp14:editId="195BFF65">
-                <wp:simplePos x="0" y="0"/>
-                <wp:positionH relativeFrom="column">
-                  <wp:posOffset>7007225</wp:posOffset>
-                </wp:positionH>
-                <wp:positionV relativeFrom="paragraph">
-                  <wp:posOffset>5516880</wp:posOffset>
-                </wp:positionV>
-                <wp:extent cx="426720" cy="243840"/>
-                <wp:effectExtent l="0" t="0" r="11430" b="22860"/>
-                <wp:wrapNone/>
-                <wp:docPr id="46" name="Rectangle 46"/>
-                <wp:cNvGraphicFramePr/>
-                <a:graphic xmlns:a="http://schemas.openxmlformats.org/drawingml/2006/main">
-                  <a:graphicData uri="http://schemas.microsoft.com/office/word/2010/wordprocessingShape">
-                    <wps:wsp>
-                      <wps:cNvSpPr/>
-                      <wps:spPr>
-                        <a:xfrm>
-                          <a:off x="0" y="0"/>
-                          <a:ext cx="426720" cy="243840"/>
-                        </a:xfrm>
-                        <a:prstGeom prst="rect">
-                          <a:avLst/>
-                        </a:prstGeom>
-                      </wps:spPr>
-                      <wps:style>
-                        <a:lnRef idx="2">
-                          <a:schemeClr val="accent3">
-                            <a:shade val="50000"/>
-                          </a:schemeClr>
-                        </a:lnRef>
-                        <a:fillRef idx="1">
-                          <a:schemeClr val="accent3"/>
-                        </a:fillRef>
-                        <a:effectRef idx="0">
-                          <a:schemeClr val="accent3"/>
-                        </a:effectRef>
-                        <a:fontRef idx="minor">
-                          <a:schemeClr val="lt1"/>
-                        </a:fontRef>
-                      </wps:style>
-                      <wps:bodyPr rot="0" spcFirstLastPara="0" vertOverflow="overflow" horzOverflow="overflow" vert="horz" wrap="square" lIns="91440" tIns="45720" rIns="91440" bIns="45720" numCol="1" spcCol="0" rtlCol="0" fromWordArt="0" anchor="ctr" anchorCtr="0" forceAA="0" compatLnSpc="1">
-                        <a:prstTxWarp prst="textNoShape">
-                          <a:avLst/>
-                        </a:prstTxWarp>
-                        <a:noAutofit/>
-                      </wps:bodyPr>
-                    </wps:wsp>
-                  </a:graphicData>
-                </a:graphic>
-                <wp14:sizeRelH relativeFrom="margin">
-                  <wp14:pctWidth>0</wp14:pctWidth>
-                </wp14:sizeRelH>
-                <wp14:sizeRelV relativeFrom="margin">
-                  <wp14:pctHeight>0</wp14:pctHeight>
-                </wp14:sizeRelV>
-              </wp:anchor>
-            </w:drawing>
-          </mc:Choice>
-          <mc:Fallback>
-            <w:pict>
-              <v:rect w14:anchorId="7BBCCE35" id="Rectangle 46" o:spid="_x0000_s1026" style="position:absolute;margin-left:551.75pt;margin-top:434.4pt;width:33.6pt;height:19.2pt;z-index:251722752;visibility:visible;mso-wrap-style:square;mso-width-percent:0;mso-height-percent:0;mso-wrap-distance-left:9pt;mso-wrap-distance-top:0;mso-wrap-distance-right:9pt;mso-wrap-distance-bottom:0;mso-position-horizontal:absolute;mso-position-horizontal-relative:text;mso-position-vertical:absolute;mso-position-vertical-relative:text;mso-width-percent:0;mso-height-percent:0;mso-width-relative:margin;mso-height-relative:margin;v-text-anchor:middle" o:gfxdata="UEsDBBQABgAIAAAAIQC2gziS/gAAAOEBAAATAAAAW0NvbnRlbnRfVHlwZXNdLnhtbJSRQU7DMBBF&#10;90jcwfIWJU67QAgl6YK0S0CoHGBkTxKLZGx5TGhvj5O2G0SRWNoz/78nu9wcxkFMGNg6quQqL6RA&#10;0s5Y6ir5vt9lD1JwBDIwOMJKHpHlpr69KfdHjyxSmriSfYz+USnWPY7AufNIadK6MEJMx9ApD/oD&#10;OlTrorhX2lFEilmcO2RdNtjC5xDF9pCuTyYBB5bi6bQ4syoJ3g9WQ0ymaiLzg5KdCXlKLjvcW893&#10;SUOqXwnz5DrgnHtJTxOsQfEKIT7DmDSUCaxw7Rqn8787ZsmRM9e2VmPeBN4uqYvTtW7jvijg9N/y&#10;JsXecLq0q+WD6m8AAAD//wMAUEsDBBQABgAIAAAAIQA4/SH/1gAAAJQBAAALAAAAX3JlbHMvLnJl&#10;bHOkkMFqwzAMhu+DvYPRfXGawxijTi+j0GvpHsDYimMaW0Yy2fr2M4PBMnrbUb/Q94l/f/hMi1qR&#10;JVI2sOt6UJgd+ZiDgffL8ekFlFSbvV0oo4EbChzGx4f9GRdb25HMsYhqlCwG5lrLq9biZkxWOiqY&#10;22YiTra2kYMu1l1tQD30/bPm3wwYN0x18gb45AdQl1tp5j/sFB2T0FQ7R0nTNEV3j6o9feQzro1i&#10;OWA14Fm+Q8a1a8+Bvu/d/dMb2JY5uiPbhG/ktn4cqGU/er3pcvwCAAD//wMAUEsDBBQABgAIAAAA&#10;IQASHvTycQIAADoFAAAOAAAAZHJzL2Uyb0RvYy54bWysVFFP2zAQfp+0/2D5fU1bCmMVKapATJMQ&#10;VMDEs3HsJpLt885u0+7X7+ykKWJok6b1IfX57r7zff7OF5c7a9hWYWjAlXwyGnOmnISqceuSf3+6&#10;+XTOWYjCVcKAUyXfq8AvFx8/XLR+rqZQg6kUMgJxYd76ktcx+nlRBFkrK8IIvHLk1IBWRDJxXVQo&#10;WkK3ppiOx2dFC1h5BKlCoN3rzskXGV9rJeO91kFFZkpOZ4v5i/n7kr7F4kLM1yh83cj+GOIfTmFF&#10;46joAHUtomAbbH6Dso1ECKDjSIItQOtGqtwDdTMZv+nmsRZe5V6InOAHmsL/g5V32xWypir57Iwz&#10;Jyzd0QOxJtzaKEZ7RFDrw5ziHv0KeyvQMnW702jTP/XBdpnU/UCq2kUmaXM2Pfs8Jeoluaazk/NZ&#10;Jr04JnsM8asCy9Ki5EjVM5ViexsiFaTQQwgZ6TBd+byKe6PSCYx7UJr6oILTnJ0VpK4Msq2guxdS&#10;KhdPOlctKtVtn47pl3qkIkNGtjJgQtaNMQP25E/YHUwfn1JVFuCQPP578pCRK4OLQ7JtHOB7ACZO&#10;+gZ0F38gqaMmsfQC1Z5uGaGTf/DypiGub0WIK4Gkd7oemuF4Tx9toC059CvOasCf7+2neJIheTlr&#10;aX5KHn5sBCrOzDdHAv0ymdFNs5iN2WmWAL72vLz2uI29ArqmCb0WXuYlJWM0h6VGsM806stUlVzC&#10;SapdchnxYFzFbq7psZBqucxhNGRexFv36GUCT6wmLT3tngX6XnCRlHoHh1kT8ze662JTpoPlJoJu&#10;siiPvPZ804Bm4fSPSXoBXts56vjkLX4BAAD//wMAUEsDBBQABgAIAAAAIQC3FLm14gAAAA0BAAAP&#10;AAAAZHJzL2Rvd25yZXYueG1sTI8xT8MwFIR3JP6D9ZBYELUTSpKGOBVCArFVFIayufHDCcR2FLtp&#10;+u95nWA83enuu2o9255NOIbOOwnJQgBD13jdOSPh4/35tgAWonJa9d6hhBMGWNeXF5UqtT+6N5y2&#10;0TAqcaFUEtoYh5Lz0LRoVVj4AR15X360KpIcDdejOlK57XkqRMat6hwttGrApxabn+3BSlgtN3GZ&#10;ncx3unuZPm/M6jW0w07K66v58QFYxDn+heGMT+hQE9PeH5wOrCediLt7ykoosoJOnCNJLnJgexoQ&#10;eQq8rvj/F/UvAAAA//8DAFBLAQItABQABgAIAAAAIQC2gziS/gAAAOEBAAATAAAAAAAAAAAAAAAA&#10;AAAAAABbQ29udGVudF9UeXBlc10ueG1sUEsBAi0AFAAGAAgAAAAhADj9If/WAAAAlAEAAAsAAAAA&#10;AAAAAAAAAAAALwEAAF9yZWxzLy5yZWxzUEsBAi0AFAAGAAgAAAAhABIe9PJxAgAAOgUAAA4AAAAA&#10;AAAAAAAAAAAALgIAAGRycy9lMm9Eb2MueG1sUEsBAi0AFAAGAAgAAAAhALcUubXiAAAADQEAAA8A&#10;AAAAAAAAAAAAAAAAywQAAGRycy9kb3ducmV2LnhtbFBLBQYAAAAABAAEAPMAAADaBQAAAAA=&#10;" fillcolor="#a5a5a5 [3206]" strokecolor="#525252 [1606]" strokeweight="1pt"/>
-            </w:pict>
-          </mc:Fallback>
-        </mc:AlternateContent>
-      </w:r>
-      <w:r>
-        <mc:AlternateContent>
-          <mc:Choice Requires="wps">
-            <w:drawing>
-              <wp:anchor distT="0" distB="0" distL="114300" distR="114300" simplePos="0" relativeHeight="251720704" behindDoc="0" locked="0" layoutInCell="1" allowOverlap="1" wp14:anchorId="0608C436" wp14:editId="195BFF65">
-                <wp:simplePos x="0" y="0"/>
-                <wp:positionH relativeFrom="column">
-                  <wp:posOffset>8275320</wp:posOffset>
-                </wp:positionH>
-                <wp:positionV relativeFrom="paragraph">
-                  <wp:posOffset>4983480</wp:posOffset>
-                </wp:positionV>
-                <wp:extent cx="426720" cy="243840"/>
-                <wp:effectExtent l="0" t="0" r="11430" b="22860"/>
-                <wp:wrapNone/>
-                <wp:docPr id="45" name="Rectangle 45"/>
-                <wp:cNvGraphicFramePr/>
-                <a:graphic xmlns:a="http://schemas.openxmlformats.org/drawingml/2006/main">
-                  <a:graphicData uri="http://schemas.microsoft.com/office/word/2010/wordprocessingShape">
-                    <wps:wsp>
-                      <wps:cNvSpPr/>
-                      <wps:spPr>
-                        <a:xfrm>
-                          <a:off x="0" y="0"/>
-                          <a:ext cx="426720" cy="243840"/>
-                        </a:xfrm>
-                        <a:prstGeom prst="rect">
-                          <a:avLst/>
-                        </a:prstGeom>
-                      </wps:spPr>
-                      <wps:style>
-                        <a:lnRef idx="2">
-                          <a:schemeClr val="accent3">
-                            <a:shade val="50000"/>
-                          </a:schemeClr>
-                        </a:lnRef>
-                        <a:fillRef idx="1">
-                          <a:schemeClr val="accent3"/>
-                        </a:fillRef>
-                        <a:effectRef idx="0">
-                          <a:schemeClr val="accent3"/>
-                        </a:effectRef>
-                        <a:fontRef idx="minor">
-                          <a:schemeClr val="lt1"/>
-                        </a:fontRef>
-                      </wps:style>
-                      <wps:bodyPr rot="0" spcFirstLastPara="0" vertOverflow="overflow" horzOverflow="overflow" vert="horz" wrap="square" lIns="91440" tIns="45720" rIns="91440" bIns="45720" numCol="1" spcCol="0" rtlCol="0" fromWordArt="0" anchor="ctr" anchorCtr="0" forceAA="0" compatLnSpc="1">
-                        <a:prstTxWarp prst="textNoShape">
-                          <a:avLst/>
-                        </a:prstTxWarp>
-                        <a:noAutofit/>
-                      </wps:bodyPr>
-                    </wps:wsp>
-                  </a:graphicData>
-                </a:graphic>
-                <wp14:sizeRelH relativeFrom="margin">
-                  <wp14:pctWidth>0</wp14:pctWidth>
-                </wp14:sizeRelH>
-                <wp14:sizeRelV relativeFrom="margin">
-                  <wp14:pctHeight>0</wp14:pctHeight>
-                </wp14:sizeRelV>
-              </wp:anchor>
-            </w:drawing>
-          </mc:Choice>
-          <mc:Fallback>
-            <w:pict>
-              <v:rect w14:anchorId="285E6359" id="Rectangle 45" o:spid="_x0000_s1026" style="position:absolute;margin-left:651.6pt;margin-top:392.4pt;width:33.6pt;height:19.2pt;z-index:251720704;visibility:visible;mso-wrap-style:square;mso-width-percent:0;mso-height-percent:0;mso-wrap-distance-left:9pt;mso-wrap-distance-top:0;mso-wrap-distance-right:9pt;mso-wrap-distance-bottom:0;mso-position-horizontal:absolute;mso-position-horizontal-relative:text;mso-position-vertical:absolute;mso-position-vertical-relative:text;mso-width-percent:0;mso-height-percent:0;mso-width-relative:margin;mso-height-relative:margin;v-text-anchor:middle" o:gfxdata="UEsDBBQABgAIAAAAIQC2gziS/gAAAOEBAAATAAAAW0NvbnRlbnRfVHlwZXNdLnhtbJSRQU7DMBBF&#10;90jcwfIWJU67QAgl6YK0S0CoHGBkTxKLZGx5TGhvj5O2G0SRWNoz/78nu9wcxkFMGNg6quQqL6RA&#10;0s5Y6ir5vt9lD1JwBDIwOMJKHpHlpr69KfdHjyxSmriSfYz+USnWPY7AufNIadK6MEJMx9ApD/oD&#10;OlTrorhX2lFEilmcO2RdNtjC5xDF9pCuTyYBB5bi6bQ4syoJ3g9WQ0ymaiLzg5KdCXlKLjvcW893&#10;SUOqXwnz5DrgnHtJTxOsQfEKIT7DmDSUCaxw7Rqn8787ZsmRM9e2VmPeBN4uqYvTtW7jvijg9N/y&#10;JsXecLq0q+WD6m8AAAD//wMAUEsDBBQABgAIAAAAIQA4/SH/1gAAAJQBAAALAAAAX3JlbHMvLnJl&#10;bHOkkMFqwzAMhu+DvYPRfXGawxijTi+j0GvpHsDYimMaW0Yy2fr2M4PBMnrbUb/Q94l/f/hMi1qR&#10;JVI2sOt6UJgd+ZiDgffL8ekFlFSbvV0oo4EbChzGx4f9GRdb25HMsYhqlCwG5lrLq9biZkxWOiqY&#10;22YiTra2kYMu1l1tQD30/bPm3wwYN0x18gb45AdQl1tp5j/sFB2T0FQ7R0nTNEV3j6o9feQzro1i&#10;OWA14Fm+Q8a1a8+Bvu/d/dMb2JY5uiPbhG/ktn4cqGU/er3pcvwCAAD//wMAUEsDBBQABgAIAAAA&#10;IQBvN/CscQIAADoFAAAOAAAAZHJzL2Uyb0RvYy54bWysVFFP2zAQfp+0/2D5fU1bWsYqUlSBmCYh&#10;qICJZ+PYTSTb553dpt2v39lJA2Jok6b1IfX57r7zff7O5xd7a9hOYWjAlXwyGnOmnISqcZuSf3+8&#10;/nTGWYjCVcKAUyU/qMAvlh8/nLd+oaZQg6kUMgJxYdH6ktcx+kVRBFkrK8IIvHLk1IBWRDJxU1Qo&#10;WkK3ppiOx6dFC1h5BKlCoN2rzsmXGV9rJeOd1kFFZkpOZ4v5i/n7nL7F8lwsNih83cj+GOIfTmFF&#10;46joAHUlomBbbH6Dso1ECKDjSIItQOtGqtwDdTMZv+nmoRZe5V6InOAHmsL/g5W3uzWypir5bM6Z&#10;E5bu6J5YE25jFKM9Iqj1YUFxD36NvRVombrda7Tpn/pg+0zqYSBV7SOTtDmbnn6eEvWSXNPZydks&#10;k168JHsM8asCy9Ki5EjVM5VidxMiFaTQYwgZ6TBd+byKB6PSCYy7V5r6oILTnJ0VpC4Nsp2guxdS&#10;KhdPOlctKtVtz8f0Sz1SkSEjWxkwIevGmAF78ifsDqaPT6kqC3BIHv89ecjIlcHFIdk2DvA9ABMn&#10;fQO6iz+S1FGTWHqG6kC3jNDJP3h53RDXNyLEtUDSO10PzXC8o4820JYc+hVnNeDP9/ZTPMmQvJy1&#10;ND8lDz+2AhVn5psjgX6ZzOimWczGbJ4lgK89z689bmsvga5pQq+Fl3lJyRjNcakR7BON+ipVJZdw&#10;kmqXXEY8Gpexm2t6LKRarXIYDZkX8cY9eJnAE6tJS4/7J4G+F1wkpd7CcdbE4o3uutiU6WC1jaCb&#10;LMoXXnu+aUCzcPrHJL0Ar+0c9fLkLX8BAAD//wMAUEsDBBQABgAIAAAAIQAmta0O4QAAAA0BAAAP&#10;AAAAZHJzL2Rvd25yZXYueG1sTI8xT8MwFIR3JP6D9ZBYELVJojYNcSqEBGJDFIayubGxA/FzFLtp&#10;+u95nWA83enuu3oz+55NZoxdQAl3CwHMYBt0h1bCx/vTbQksJoVa9QGNhJOJsGkuL2pV6XDENzNt&#10;k2VUgrFSElxKQ8V5bJ3xKi7CYJC8rzB6lUiOlutRHanc9zwTYsm96pAWnBrMozPtz/bgJayL11Qs&#10;T/Y72z1Pnzd2/RLdsJPy+mp+uAeWzJz+wnDGJ3RoiGkfDqgj60nnIs8oK2FVFnTiHMlXogC2l1Bm&#10;5PGm5v9fNL8AAAD//wMAUEsBAi0AFAAGAAgAAAAhALaDOJL+AAAA4QEAABMAAAAAAAAAAAAAAAAA&#10;AAAAAFtDb250ZW50X1R5cGVzXS54bWxQSwECLQAUAAYACAAAACEAOP0h/9YAAACUAQAACwAAAAAA&#10;AAAAAAAAAAAvAQAAX3JlbHMvLnJlbHNQSwECLQAUAAYACAAAACEAbzfwrHECAAA6BQAADgAAAAAA&#10;AAAAAAAAAAAuAgAAZHJzL2Uyb0RvYy54bWxQSwECLQAUAAYACAAAACEAJrWtDuEAAAANAQAADwAA&#10;AAAAAAAAAAAAAADLBAAAZHJzL2Rvd25yZXYueG1sUEsFBgAAAAAEAAQA8wAAANkFAAAAAA==&#10;" fillcolor="#a5a5a5 [3206]" strokecolor="#525252 [1606]" strokeweight="1pt"/>
-            </w:pict>
-          </mc:Fallback>
-        </mc:AlternateContent>
-      </w:r>
-      <w:r>
-        <mc:AlternateContent>
-          <mc:Choice Requires="wps">
-            <w:drawing>
-              <wp:anchor distT="0" distB="0" distL="114300" distR="114300" simplePos="0" relativeHeight="251701248" behindDoc="0" locked="0" layoutInCell="1" allowOverlap="1" wp14:anchorId="197FF117" wp14:editId="5C50CCC1">
+              <wp:anchor distT="0" distB="0" distL="114300" distR="114300" simplePos="0" relativeHeight="251701248" behindDoc="0" locked="0" layoutInCell="1" allowOverlap="1" wp14:anchorId="15136684" wp14:editId="2450A47B">
                 <wp:simplePos x="0" y="0"/>
                 <wp:positionH relativeFrom="column">
                   <wp:posOffset>8617585</wp:posOffset>
@@ -294,7 +746,7 @@
         <mc:AlternateContent>
           <mc:Choice Requires="wps">
             <w:drawing>
-              <wp:anchor distT="0" distB="0" distL="114300" distR="114300" simplePos="0" relativeHeight="251718656" behindDoc="0" locked="0" layoutInCell="1" allowOverlap="1" wp14:anchorId="599EAEE4" wp14:editId="37A83CD7">
+              <wp:anchor distT="0" distB="0" distL="114300" distR="114300" simplePos="0" relativeHeight="251718656" behindDoc="0" locked="0" layoutInCell="1" allowOverlap="1" wp14:anchorId="44C2C3F2" wp14:editId="7EE3FCC4">
                 <wp:simplePos x="0" y="0"/>
                 <wp:positionH relativeFrom="column">
                   <wp:posOffset>6094730</wp:posOffset>
@@ -367,12 +819,6 @@
                                 <w:szCs w:val="32"/>
                               </w:rPr>
                               <w:tab/>
-                            </w:r>
-                            <w:r>
-                              <w:rPr>
-                                <w:sz w:val="32"/>
-                                <w:szCs w:val="32"/>
-                              </w:rPr>
                               <w:t xml:space="preserve">               Active</w:t>
                             </w:r>
                           </w:p>
@@ -466,7 +912,7 @@
         <mc:AlternateContent>
           <mc:Choice Requires="wps">
             <w:drawing>
-              <wp:anchor distT="0" distB="0" distL="114300" distR="114300" simplePos="0" relativeHeight="251716608" behindDoc="0" locked="0" layoutInCell="1" allowOverlap="1" wp14:anchorId="0EA03C08" wp14:editId="342BB06F">
+              <wp:anchor distT="0" distB="0" distL="114300" distR="114300" simplePos="0" relativeHeight="251716608" behindDoc="0" locked="0" layoutInCell="1" allowOverlap="1" wp14:anchorId="0B64F3F3" wp14:editId="3AEF77C9">
                 <wp:simplePos x="0" y="0"/>
                 <wp:positionH relativeFrom="column">
                   <wp:posOffset>6110605</wp:posOffset>
@@ -539,12 +985,6 @@
                                 <w:szCs w:val="32"/>
                               </w:rPr>
                               <w:tab/>
-                            </w:r>
-                            <w:r>
-                              <w:rPr>
-                                <w:sz w:val="32"/>
-                                <w:szCs w:val="32"/>
-                              </w:rPr>
                               <w:t>Curieux</w:t>
                             </w:r>
                           </w:p>
@@ -634,7 +1074,7 @@
         <mc:AlternateContent>
           <mc:Choice Requires="wps">
             <w:drawing>
-              <wp:anchor distT="0" distB="0" distL="114300" distR="114300" simplePos="0" relativeHeight="251714560" behindDoc="0" locked="0" layoutInCell="1" allowOverlap="1" wp14:anchorId="17F3D9FF" wp14:editId="00FECACE">
+              <wp:anchor distT="0" distB="0" distL="114300" distR="114300" simplePos="0" relativeHeight="251714560" behindDoc="0" locked="0" layoutInCell="1" allowOverlap="1" wp14:anchorId="0FD330F1" wp14:editId="340935A3">
                 <wp:simplePos x="0" y="0"/>
                 <wp:positionH relativeFrom="column">
                   <wp:posOffset>6111240</wp:posOffset>
@@ -804,7 +1244,7 @@
         <mc:AlternateContent>
           <mc:Choice Requires="wps">
             <w:drawing>
-              <wp:anchor distT="0" distB="0" distL="114300" distR="114300" simplePos="0" relativeHeight="251712512" behindDoc="0" locked="0" layoutInCell="1" allowOverlap="1" wp14:anchorId="2447A431" wp14:editId="6B72AD23">
+              <wp:anchor distT="0" distB="0" distL="114300" distR="114300" simplePos="0" relativeHeight="251712512" behindDoc="0" locked="0" layoutInCell="1" allowOverlap="1" wp14:anchorId="605B8EDF" wp14:editId="3384E6FD">
                 <wp:simplePos x="0" y="0"/>
                 <wp:positionH relativeFrom="column">
                   <wp:posOffset>6163945</wp:posOffset>
@@ -954,10 +1394,13 @@
         </mc:AlternateContent>
       </w:r>
       <w:r>
+        <w:rPr>
+          <w:noProof/>
+        </w:rPr>
         <mc:AlternateContent>
           <mc:Choice Requires="wps">
             <w:drawing>
-              <wp:anchor distT="0" distB="0" distL="114300" distR="114300" simplePos="0" relativeHeight="251709440" behindDoc="0" locked="0" layoutInCell="1" allowOverlap="1" wp14:anchorId="0F62DC8E" wp14:editId="5EB3FDEA">
+              <wp:anchor distT="0" distB="0" distL="114300" distR="114300" simplePos="0" relativeHeight="251709440" behindDoc="0" locked="0" layoutInCell="1" allowOverlap="1" wp14:anchorId="0C9E59EB" wp14:editId="31EC5654">
                 <wp:simplePos x="0" y="0"/>
                 <wp:positionH relativeFrom="column">
                   <wp:posOffset>6219190</wp:posOffset>
@@ -1017,10 +1460,13 @@
         </mc:AlternateContent>
       </w:r>
       <w:r>
+        <w:rPr>
+          <w:noProof/>
+        </w:rPr>
         <mc:AlternateContent>
           <mc:Choice Requires="wps">
             <w:drawing>
-              <wp:anchor distT="0" distB="0" distL="114300" distR="114300" simplePos="0" relativeHeight="251706368" behindDoc="0" locked="0" layoutInCell="1" allowOverlap="1" wp14:anchorId="0F62DC8E" wp14:editId="5EB3FDEA">
+              <wp:anchor distT="0" distB="0" distL="114300" distR="114300" simplePos="0" relativeHeight="251706368" behindDoc="0" locked="0" layoutInCell="1" allowOverlap="1" wp14:anchorId="52B892B5" wp14:editId="0DE0FA74">
                 <wp:simplePos x="0" y="0"/>
                 <wp:positionH relativeFrom="column">
                   <wp:posOffset>6219190</wp:posOffset>
@@ -1080,10 +1526,13 @@
         </mc:AlternateContent>
       </w:r>
       <w:r>
+        <w:rPr>
+          <w:noProof/>
+        </w:rPr>
         <mc:AlternateContent>
           <mc:Choice Requires="wps">
             <w:drawing>
-              <wp:anchor distT="0" distB="0" distL="114300" distR="114300" simplePos="0" relativeHeight="251703296" behindDoc="0" locked="0" layoutInCell="1" allowOverlap="1" wp14:anchorId="0F62DC8E" wp14:editId="5EB3FDEA">
+              <wp:anchor distT="0" distB="0" distL="114300" distR="114300" simplePos="0" relativeHeight="251703296" behindDoc="0" locked="0" layoutInCell="1" allowOverlap="1" wp14:anchorId="0AF4FFAC" wp14:editId="7401208E">
                 <wp:simplePos x="0" y="0"/>
                 <wp:positionH relativeFrom="column">
                   <wp:posOffset>6219190</wp:posOffset>
@@ -1143,10 +1592,13 @@
         </mc:AlternateContent>
       </w:r>
       <w:r>
+        <w:rPr>
+          <w:noProof/>
+        </w:rPr>
         <mc:AlternateContent>
           <mc:Choice Requires="wps">
             <w:drawing>
-              <wp:anchor distT="0" distB="0" distL="114300" distR="114300" simplePos="0" relativeHeight="251700224" behindDoc="0" locked="0" layoutInCell="1" allowOverlap="1" wp14:anchorId="0F62DC8E" wp14:editId="5EB3FDEA">
+              <wp:anchor distT="0" distB="0" distL="114300" distR="114300" simplePos="0" relativeHeight="251700224" behindDoc="0" locked="0" layoutInCell="1" allowOverlap="1" wp14:anchorId="6A4AD4D4" wp14:editId="53D3C2EC">
                 <wp:simplePos x="0" y="0"/>
                 <wp:positionH relativeFrom="column">
                   <wp:posOffset>6219190</wp:posOffset>
@@ -1212,7 +1664,7 @@
         <mc:AlternateContent>
           <mc:Choice Requires="wps">
             <w:drawing>
-              <wp:anchor distT="0" distB="0" distL="114300" distR="114300" simplePos="0" relativeHeight="251698176" behindDoc="0" locked="0" layoutInCell="1" allowOverlap="1" wp14:anchorId="0F7D4B38" wp14:editId="54BB5E89">
+              <wp:anchor distT="0" distB="0" distL="114300" distR="114300" simplePos="0" relativeHeight="251698176" behindDoc="0" locked="0" layoutInCell="1" allowOverlap="1" wp14:anchorId="7DE9C5E0" wp14:editId="0C592308">
                 <wp:simplePos x="0" y="0"/>
                 <wp:positionH relativeFrom="column">
                   <wp:posOffset>6217920</wp:posOffset>
@@ -1315,74 +1767,10 @@
         <w:rPr>
           <w:noProof/>
         </w:rPr>
-        <w:drawing>
-          <wp:anchor distT="0" distB="0" distL="114300" distR="114300" simplePos="0" relativeHeight="251696128" behindDoc="0" locked="0" layoutInCell="1" allowOverlap="1">
-            <wp:simplePos x="0" y="0"/>
-            <wp:positionH relativeFrom="column">
-              <wp:posOffset>-777875</wp:posOffset>
-            </wp:positionH>
-            <wp:positionV relativeFrom="paragraph">
-              <wp:posOffset>312406</wp:posOffset>
-            </wp:positionV>
-            <wp:extent cx="2712703" cy="2727960"/>
-            <wp:effectExtent l="0" t="0" r="0" b="0"/>
-            <wp:wrapNone/>
-            <wp:docPr id="28" name="Image 28" descr="Portrait, L'Homme, De L'Homme, Adulte, Nature, Humain"/>
-            <wp:cNvGraphicFramePr>
-              <a:graphicFrameLocks xmlns:a="http://schemas.openxmlformats.org/drawingml/2006/main" noChangeAspect="1"/>
-            </wp:cNvGraphicFramePr>
-            <a:graphic xmlns:a="http://schemas.openxmlformats.org/drawingml/2006/main">
-              <a:graphicData uri="http://schemas.openxmlformats.org/drawingml/2006/picture">
-                <pic:pic xmlns:pic="http://schemas.openxmlformats.org/drawingml/2006/picture">
-                  <pic:nvPicPr>
-                    <pic:cNvPr id="0" name="Picture 4" descr="Portrait, L'Homme, De L'Homme, Adulte, Nature, Humain"/>
-                    <pic:cNvPicPr>
-                      <a:picLocks noChangeAspect="1" noChangeArrowheads="1"/>
-                    </pic:cNvPicPr>
-                  </pic:nvPicPr>
-                  <pic:blipFill rotWithShape="1">
-                    <a:blip r:embed="rId5">
-                      <a:extLst>
-                        <a:ext uri="{28A0092B-C50C-407E-A947-70E740481C1C}">
-                          <a14:useLocalDpi xmlns:a14="http://schemas.microsoft.com/office/drawing/2010/main" val="0"/>
-                        </a:ext>
-                      </a:extLst>
-                    </a:blip>
-                    <a:srcRect l="33706"/>
-                    <a:stretch/>
-                  </pic:blipFill>
-                  <pic:spPr bwMode="auto">
-                    <a:xfrm>
-                      <a:off x="0" y="0"/>
-                      <a:ext cx="2712703" cy="2727960"/>
-                    </a:xfrm>
-                    <a:prstGeom prst="rect">
-                      <a:avLst/>
-                    </a:prstGeom>
-                    <a:noFill/>
-                    <a:ln>
-                      <a:noFill/>
-                    </a:ln>
-                    <a:extLst>
-                      <a:ext uri="{53640926-AAD7-44D8-BBD7-CCE9431645EC}">
-                        <a14:shadowObscured xmlns:a14="http://schemas.microsoft.com/office/drawing/2010/main"/>
-                      </a:ext>
-                    </a:extLst>
-                  </pic:spPr>
-                </pic:pic>
-              </a:graphicData>
-            </a:graphic>
-          </wp:anchor>
-        </w:drawing>
-      </w:r>
-      <w:r>
-        <w:rPr>
-          <w:noProof/>
-        </w:rPr>
         <mc:AlternateContent>
           <mc:Choice Requires="wps">
             <w:drawing>
-              <wp:anchor distT="0" distB="0" distL="114300" distR="114300" simplePos="0" relativeHeight="251684864" behindDoc="0" locked="0" layoutInCell="1" allowOverlap="1" wp14:anchorId="5E9F4A78" wp14:editId="1FF8BB8E">
+              <wp:anchor distT="0" distB="0" distL="114300" distR="114300" simplePos="0" relativeHeight="251684864" behindDoc="0" locked="0" layoutInCell="1" allowOverlap="1" wp14:anchorId="28FAD39A" wp14:editId="2402B522">
                 <wp:simplePos x="0" y="0"/>
                 <wp:positionH relativeFrom="column">
                   <wp:posOffset>6217920</wp:posOffset>
@@ -1426,14 +1814,7 @@
                                 <w:sz w:val="32"/>
                                 <w:szCs w:val="32"/>
                               </w:rPr>
-                              <w:t>Maturité</w:t>
-                            </w:r>
-                            <w:r>
-                              <w:rPr>
-                                <w:sz w:val="32"/>
-                                <w:szCs w:val="32"/>
-                              </w:rPr>
-                              <w:t> :</w:t>
+                              <w:t>Maturité :</w:t>
                             </w:r>
                           </w:p>
                         </w:txbxContent>
@@ -1455,7 +1836,11 @@
           </mc:Choice>
           <mc:Fallback>
             <w:pict>
-              <v:shape w14:anchorId="5E9F4A78" id="Zone de texte 21" o:spid="_x0000_s1031" type="#_x0000_t202" style="position:absolute;margin-left:489.6pt;margin-top:197.2pt;width:1in;height:31.2pt;z-index:251684864;visibility:visible;mso-wrap-style:none;mso-height-percent:0;mso-wrap-distance-left:9pt;mso-wrap-distance-top:0;mso-wrap-distance-right:9pt;mso-wrap-distance-bottom:0;mso-position-horizontal:absolute;mso-position-horizontal-relative:text;mso-position-vertical:absolute;mso-position-vertical-relative:text;mso-height-percent:0;mso-height-relative:margin;v-text-anchor:top" o:gfxdata="UEsDBBQABgAIAAAAIQC2gziS/gAAAOEBAAATAAAAW0NvbnRlbnRfVHlwZXNdLnhtbJSRQU7DMBBF&#10;90jcwfIWJU67QAgl6YK0S0CoHGBkTxKLZGx5TGhvj5O2G0SRWNoz/78nu9wcxkFMGNg6quQqL6RA&#10;0s5Y6ir5vt9lD1JwBDIwOMJKHpHlpr69KfdHjyxSmriSfYz+USnWPY7AufNIadK6MEJMx9ApD/oD&#10;OlTrorhX2lFEilmcO2RdNtjC5xDF9pCuTyYBB5bi6bQ4syoJ3g9WQ0ymaiLzg5KdCXlKLjvcW893&#10;SUOqXwnz5DrgnHtJTxOsQfEKIT7DmDSUCaxw7Rqn8787ZsmRM9e2VmPeBN4uqYvTtW7jvijg9N/y&#10;JsXecLq0q+WD6m8AAAD//wMAUEsDBBQABgAIAAAAIQA4/SH/1gAAAJQBAAALAAAAX3JlbHMvLnJl&#10;bHOkkMFqwzAMhu+DvYPRfXGawxijTi+j0GvpHsDYimMaW0Yy2fr2M4PBMnrbUb/Q94l/f/hMi1qR&#10;JVI2sOt6UJgd+ZiDgffL8ekFlFSbvV0oo4EbChzGx4f9GRdb25HMsYhqlCwG5lrLq9biZkxWOiqY&#10;22YiTra2kYMu1l1tQD30/bPm3wwYN0x18gb45AdQl1tp5j/sFB2T0FQ7R0nTNEV3j6o9feQzro1i&#10;OWA14Fm+Q8a1a8+Bvu/d/dMb2JY5uiPbhG/ktn4cqGU/er3pcvwCAAD//wMAUEsDBBQABgAIAAAA&#10;IQAM47vfMQIAAFwEAAAOAAAAZHJzL2Uyb0RvYy54bWysVF1v2jAUfZ+0/2D5fSRQYGtEqFgrpkmo&#10;rUSnSnszjgOREl/LNiTs1+/YAYq6PU17MTf3Xt+Pc46Z3XVNzQ7Kuop0zoeDlDOlJRWV3ub8x8vy&#10;0xfOnBe6EDVplfOjcvxu/vHDrDWZGtGO6kJZhiLaZa3J+c57kyWJkzvVCDcgozSCJdlGeHzabVJY&#10;0aJ6UyejNJ0mLdnCWJLKOXgf+iCfx/plqaR/KkunPKtzjtl8PG08N+FM5jORba0wu0qexhD/MEUj&#10;Ko2ml1IPwgu2t9UfpZpKWnJU+oGkJqGyrKSKO2CbYfpum/VOGBV3ATjOXGBy/6+sfDw8W1YVOR8N&#10;OdOiAUc/wRQrFPOq84rBD5Ba4zLkrg2yffeVOpB99js4w+5daZvwi60Y4oD7eIEYpZiE83Y4HqeI&#10;SIRubqejcaQgebtsrPPfFDUsGDm3YDACKw4r5zEIUs8poZemZVXXkcVaszbn05tJGi9cIrhRa1wM&#10;K/SjBst3my7uPTmvsaHiiO0s9SJxRi4rzLASzj8LC1VgbCjdP+Eoa0IvOlmc7cj++ps/5IMsRDlr&#10;obKca4DLWf1dg8QIBkQZP8aTzyN0sNeRzXVE75t7gozBE2aLZsj39dksLTWveA6L0BMhoSU659yf&#10;zXvfKx/PSarFIiZBhkb4lV4bGUoHTAO+L92rsOZEQhDCI53VKLJ3XPS5PRuLvaeyikQFlHtMT+BD&#10;wpG/03MLb+T6O2a9/SnMfwMAAP//AwBQSwMEFAAGAAgAAAAhAM5gFhHlAAAADAEAAA8AAABkcnMv&#10;ZG93bnJldi54bWxMj8tOwzAQRfdI/IM1SGwQdZqG0IQ4FSCBKsRDtAh16cZDEjUeR7bTpn+Pu4Ll&#10;zBzdObdYjLpje7SuNSRgOomAIVVGtVQL+Fo/Xc+BOS9Jyc4QCjiig0V5flbIXJkDfeJ+5WsWQsjl&#10;UkDjfZ9z7qoGtXQT0yOF24+xWvow2porKw8hXHc8jqKUa9lS+NDIHh8brHarQQvYNS9XH9Hz28N3&#10;ujza9/VgNvZ1I8TlxXh/B8zj6P9gOOkHdSiD09YMpBzrBGS3WRxQAbMsSYCdiGk8C6utgOQmnQMv&#10;C/6/RPkLAAD//wMAUEsBAi0AFAAGAAgAAAAhALaDOJL+AAAA4QEAABMAAAAAAAAAAAAAAAAAAAAA&#10;AFtDb250ZW50X1R5cGVzXS54bWxQSwECLQAUAAYACAAAACEAOP0h/9YAAACUAQAACwAAAAAAAAAA&#10;AAAAAAAvAQAAX3JlbHMvLnJlbHNQSwECLQAUAAYACAAAACEADOO73zECAABcBAAADgAAAAAAAAAA&#10;AAAAAAAuAgAAZHJzL2Uyb0RvYy54bWxQSwECLQAUAAYACAAAACEAzmAWEeUAAAAMAQAADwAAAAAA&#10;AAAAAAAAAACLBAAAZHJzL2Rvd25yZXYueG1sUEsFBgAAAAAEAAQA8wAAAJ0FAAAAAA==&#10;" filled="f" stroked="f" strokeweight=".5pt">
+              <v:shapetype w14:anchorId="28FAD39A" id="_x0000_t202" coordsize="21600,21600" o:spt="202" path="m,l,21600r21600,l21600,xe">
+                <v:stroke joinstyle="miter"/>
+                <v:path gradientshapeok="t" o:connecttype="rect"/>
+              </v:shapetype>
+              <v:shape id="Zone de texte 21" o:spid="_x0000_s1031" type="#_x0000_t202" style="position:absolute;margin-left:489.6pt;margin-top:197.2pt;width:1in;height:31.2pt;z-index:251684864;visibility:visible;mso-wrap-style:none;mso-height-percent:0;mso-wrap-distance-left:9pt;mso-wrap-distance-top:0;mso-wrap-distance-right:9pt;mso-wrap-distance-bottom:0;mso-position-horizontal:absolute;mso-position-horizontal-relative:text;mso-position-vertical:absolute;mso-position-vertical-relative:text;mso-height-percent:0;mso-height-relative:margin;v-text-anchor:top" o:gfxdata="UEsDBBQABgAIAAAAIQC2gziS/gAAAOEBAAATAAAAW0NvbnRlbnRfVHlwZXNdLnhtbJSRQU7DMBBF&#10;90jcwfIWJU67QAgl6YK0S0CoHGBkTxKLZGx5TGhvj5O2G0SRWNoz/78nu9wcxkFMGNg6quQqL6RA&#10;0s5Y6ir5vt9lD1JwBDIwOMJKHpHlpr69KfdHjyxSmriSfYz+USnWPY7AufNIadK6MEJMx9ApD/oD&#10;OlTrorhX2lFEilmcO2RdNtjC5xDF9pCuTyYBB5bi6bQ4syoJ3g9WQ0ymaiLzg5KdCXlKLjvcW893&#10;SUOqXwnz5DrgnHtJTxOsQfEKIT7DmDSUCaxw7Rqn8787ZsmRM9e2VmPeBN4uqYvTtW7jvijg9N/y&#10;JsXecLq0q+WD6m8AAAD//wMAUEsDBBQABgAIAAAAIQA4/SH/1gAAAJQBAAALAAAAX3JlbHMvLnJl&#10;bHOkkMFqwzAMhu+DvYPRfXGawxijTi+j0GvpHsDYimMaW0Yy2fr2M4PBMnrbUb/Q94l/f/hMi1qR&#10;JVI2sOt6UJgd+ZiDgffL8ekFlFSbvV0oo4EbChzGx4f9GRdb25HMsYhqlCwG5lrLq9biZkxWOiqY&#10;22YiTra2kYMu1l1tQD30/bPm3wwYN0x18gb45AdQl1tp5j/sFB2T0FQ7R0nTNEV3j6o9feQzro1i&#10;OWA14Fm+Q8a1a8+Bvu/d/dMb2JY5uiPbhG/ktn4cqGU/er3pcvwCAAD//wMAUEsDBBQABgAIAAAA&#10;IQAM47vfMQIAAFwEAAAOAAAAZHJzL2Uyb0RvYy54bWysVF1v2jAUfZ+0/2D5fSRQYGtEqFgrpkmo&#10;rUSnSnszjgOREl/LNiTs1+/YAYq6PU17MTf3Xt+Pc46Z3XVNzQ7Kuop0zoeDlDOlJRWV3ub8x8vy&#10;0xfOnBe6EDVplfOjcvxu/vHDrDWZGtGO6kJZhiLaZa3J+c57kyWJkzvVCDcgozSCJdlGeHzabVJY&#10;0aJ6UyejNJ0mLdnCWJLKOXgf+iCfx/plqaR/KkunPKtzjtl8PG08N+FM5jORba0wu0qexhD/MEUj&#10;Ko2ml1IPwgu2t9UfpZpKWnJU+oGkJqGyrKSKO2CbYfpum/VOGBV3ATjOXGBy/6+sfDw8W1YVOR8N&#10;OdOiAUc/wRQrFPOq84rBD5Ba4zLkrg2yffeVOpB99js4w+5daZvwi60Y4oD7eIEYpZiE83Y4HqeI&#10;SIRubqejcaQgebtsrPPfFDUsGDm3YDACKw4r5zEIUs8poZemZVXXkcVaszbn05tJGi9cIrhRa1wM&#10;K/SjBst3my7uPTmvsaHiiO0s9SJxRi4rzLASzj8LC1VgbCjdP+Eoa0IvOlmc7cj++ps/5IMsRDlr&#10;obKca4DLWf1dg8QIBkQZP8aTzyN0sNeRzXVE75t7gozBE2aLZsj39dksLTWveA6L0BMhoSU659yf&#10;zXvfKx/PSarFIiZBhkb4lV4bGUoHTAO+L92rsOZEQhDCI53VKLJ3XPS5PRuLvaeyikQFlHtMT+BD&#10;wpG/03MLb+T6O2a9/SnMfwMAAP//AwBQSwMEFAAGAAgAAAAhAM5gFhHlAAAADAEAAA8AAABkcnMv&#10;ZG93bnJldi54bWxMj8tOwzAQRfdI/IM1SGwQdZqG0IQ4FSCBKsRDtAh16cZDEjUeR7bTpn+Pu4Ll&#10;zBzdObdYjLpje7SuNSRgOomAIVVGtVQL+Fo/Xc+BOS9Jyc4QCjiig0V5flbIXJkDfeJ+5WsWQsjl&#10;UkDjfZ9z7qoGtXQT0yOF24+xWvow2porKw8hXHc8jqKUa9lS+NDIHh8brHarQQvYNS9XH9Hz28N3&#10;ujza9/VgNvZ1I8TlxXh/B8zj6P9gOOkHdSiD09YMpBzrBGS3WRxQAbMsSYCdiGk8C6utgOQmnQMv&#10;C/6/RPkLAAD//wMAUEsBAi0AFAAGAAgAAAAhALaDOJL+AAAA4QEAABMAAAAAAAAAAAAAAAAAAAAA&#10;AFtDb250ZW50X1R5cGVzXS54bWxQSwECLQAUAAYACAAAACEAOP0h/9YAAACUAQAACwAAAAAAAAAA&#10;AAAAAAAvAQAAX3JlbHMvLnJlbHNQSwECLQAUAAYACAAAACEADOO73zECAABcBAAADgAAAAAAAAAA&#10;AAAAAAAuAgAAZHJzL2Uyb0RvYy54bWxQSwECLQAUAAYACAAAACEAzmAWEeUAAAAMAQAADwAAAAAA&#10;AAAAAAAAAACLBAAAZHJzL2Rvd25yZXYueG1sUEsFBgAAAAAEAAQA8wAAAJ0FAAAAAA==&#10;" filled="f" stroked="f" strokeweight=".5pt">
                 <v:textbox>
                   <w:txbxContent>
                     <w:p>
@@ -1470,14 +1855,7 @@
                           <w:sz w:val="32"/>
                           <w:szCs w:val="32"/>
                         </w:rPr>
-                        <w:t>Maturité</w:t>
-                      </w:r>
-                      <w:r>
-                        <w:rPr>
-                          <w:sz w:val="32"/>
-                          <w:szCs w:val="32"/>
-                        </w:rPr>
-                        <w:t> :</w:t>
+                        <w:t>Maturité :</w:t>
                       </w:r>
                     </w:p>
                   </w:txbxContent>
@@ -1488,10 +1866,13 @@
         </mc:AlternateContent>
       </w:r>
       <w:r>
+        <w:rPr>
+          <w:noProof/>
+        </w:rPr>
         <mc:AlternateContent>
           <mc:Choice Requires="wps">
             <w:drawing>
-              <wp:anchor distT="0" distB="0" distL="114300" distR="114300" simplePos="0" relativeHeight="251692032" behindDoc="0" locked="0" layoutInCell="1" allowOverlap="1" wp14:anchorId="241B4AB6" wp14:editId="460DFBBD">
+              <wp:anchor distT="0" distB="0" distL="114300" distR="114300" simplePos="0" relativeHeight="251692032" behindDoc="0" locked="0" layoutInCell="1" allowOverlap="1" wp14:anchorId="0EE410D5" wp14:editId="2A7FABAE">
                 <wp:simplePos x="0" y="0"/>
                 <wp:positionH relativeFrom="column">
                   <wp:posOffset>6218555</wp:posOffset>
@@ -1545,78 +1926,7 @@
           </mc:Choice>
           <mc:Fallback>
             <w:pict>
-              <v:rect w14:anchorId="25E59F55" id="Rectangle 25" o:spid="_x0000_s1026" style="position:absolute;margin-left:489.65pt;margin-top:271.25pt;width:260.4pt;height:19.2pt;z-index:251692032;visibility:visible;mso-wrap-style:square;mso-wrap-distance-left:9pt;mso-wrap-distance-top:0;mso-wrap-distance-right:9pt;mso-wrap-distance-bottom:0;mso-position-horizontal:absolute;mso-position-horizontal-relative:text;mso-position-vertical:absolute;mso-position-vertical-relative:text;v-text-anchor:middle" o:gfxdata="UEsDBBQABgAIAAAAIQC2gziS/gAAAOEBAAATAAAAW0NvbnRlbnRfVHlwZXNdLnhtbJSRQU7DMBBF&#10;90jcwfIWJU67QAgl6YK0S0CoHGBkTxKLZGx5TGhvj5O2G0SRWNoz/78nu9wcxkFMGNg6quQqL6RA&#10;0s5Y6ir5vt9lD1JwBDIwOMJKHpHlpr69KfdHjyxSmriSfYz+USnWPY7AufNIadK6MEJMx9ApD/oD&#10;OlTrorhX2lFEilmcO2RdNtjC5xDF9pCuTyYBB5bi6bQ4syoJ3g9WQ0ymaiLzg5KdCXlKLjvcW893&#10;SUOqXwnz5DrgnHtJTxOsQfEKIT7DmDSUCaxw7Rqn8787ZsmRM9e2VmPeBN4uqYvTtW7jvijg9N/y&#10;JsXecLq0q+WD6m8AAAD//wMAUEsDBBQABgAIAAAAIQA4/SH/1gAAAJQBAAALAAAAX3JlbHMvLnJl&#10;bHOkkMFqwzAMhu+DvYPRfXGawxijTi+j0GvpHsDYimMaW0Yy2fr2M4PBMnrbUb/Q94l/f/hMi1qR&#10;JVI2sOt6UJgd+ZiDgffL8ekFlFSbvV0oo4EbChzGx4f9GRdb25HMsYhqlCwG5lrLq9biZkxWOiqY&#10;22YiTra2kYMu1l1tQD30/bPm3wwYN0x18gb45AdQl1tp5j/sFB2T0FQ7R0nTNEV3j6o9feQzro1i&#10;OWA14Fm+Q8a1a8+Bvu/d/dMb2JY5uiPbhG/ktn4cqGU/er3pcvwCAAD//wMAUEsDBBQABgAIAAAA&#10;IQDqUcWTZwIAABQFAAAOAAAAZHJzL2Uyb0RvYy54bWysVE1v2zAMvQ/YfxB0X+18dO2COkXQosOA&#10;og3aDj2rspQYk0SNUuJkv36U7Lhdl9OwiyyKfKT4/KiLy501bKswNOAqPjopOVNOQt24VcW/P918&#10;OucsROFqYcCpiu9V4Jfzjx8uWj9TY1iDqRUySuLCrPUVX8foZ0UR5FpZEU7AK0dODWhFJBNXRY2i&#10;pezWFOOy/Fy0gLVHkCoEOr3unHye82utZLzXOqjITMXpbjGvmNeXtBbzCzFbofDrRvbXEP9wCysa&#10;R0WHVNciCrbB5q9UtpEIAXQ8kWAL0LqRKvdA3YzKd908roVXuRciJ/iBpvD/0sq77RJZU1d8fMqZ&#10;E5b+0QOxJtzKKEZnRFDrw4ziHv0SeyvQNnW702jTl/pgu0zqfiBV7SKTdDiZlGflOXEvyTeeTs6n&#10;mfXiFe0xxK8KLEubiiOVz1yK7W2IVJFCDyFkpNt09fMu7o1KVzDuQWlqhCqOMzpLSF0ZZFtBP19I&#10;qVycpH4oX45OMN0YMwBHx4AmjnpQH5tgKktrAJbHgH9WHBC5Krg4gG3jAI8lqH8Mlbv4Q/ddz6n9&#10;F6j39P8QOmEHL28aIvFWhLgUSEom3mk64z0t2kBbceh3nK0Bfx07T/EkMPJy1tJkVDz83AhUnJlv&#10;jqT3ZTSlX8hiNqanZ2My8K3n5a3HbewVEP8jege8zNsUH81hqxHsMw3xIlUll3CSaldcRjwYV7Gb&#10;WHoGpFoschiNjxfx1j16mZInVpNInnbPAn2vpEgavIPDFInZO0F1sQnpYLGJoJustldee75p9LJo&#10;+mcizfZbO0e9Pmbz3wAAAP//AwBQSwMEFAAGAAgAAAAhAN8h3JXeAAAADAEAAA8AAABkcnMvZG93&#10;bnJldi54bWxMj8tOwzAQRfdI/IM1SOyonUCgSeNUqFLZoj4+YBJPk4j4Qewm4e9xV7Ccmasz55bb&#10;RQ9sotH31khIVgIYmcaq3rQSzqf90xqYD2gUDtaQhB/ysK3u70oslJ3NgaZjaFmEGF+ghC4EV3Du&#10;m440+pV1ZOLtYkeNIY5jy9WIc4TrgadCvHKNvYkfOnS066j5Ol51pEyuTgSmySHdnT+/P1y3n9Ui&#10;5ePD8r4BFmgJf2G46Ud1qKJTba9GeTZIyN/y5xiVkL2kGbBbIhMiAVbH1VrkwKuS/y9R/QIAAP//&#10;AwBQSwECLQAUAAYACAAAACEAtoM4kv4AAADhAQAAEwAAAAAAAAAAAAAAAAAAAAAAW0NvbnRlbnRf&#10;VHlwZXNdLnhtbFBLAQItABQABgAIAAAAIQA4/SH/1gAAAJQBAAALAAAAAAAAAAAAAAAAAC8BAABf&#10;cmVscy8ucmVsc1BLAQItABQABgAIAAAAIQDqUcWTZwIAABQFAAAOAAAAAAAAAAAAAAAAAC4CAABk&#10;cnMvZTJvRG9jLnhtbFBLAQItABQABgAIAAAAIQDfIdyV3gAAAAwBAAAPAAAAAAAAAAAAAAAAAMEE&#10;AABkcnMvZG93bnJldi54bWxQSwUGAAAAAAQABADzAAAAzAUAAAAA&#10;" fillcolor="white [3201]" strokecolor="#a5a5a5 [3206]" strokeweight="1pt"/>
-            </w:pict>
-          </mc:Fallback>
-        </mc:AlternateContent>
-      </w:r>
-      <w:r>
-        <mc:AlternateContent>
-          <mc:Choice Requires="wps">
-            <w:drawing>
-              <wp:anchor distT="0" distB="0" distL="114300" distR="114300" simplePos="0" relativeHeight="251693056" behindDoc="0" locked="0" layoutInCell="1" allowOverlap="1" wp14:anchorId="2C3CA250" wp14:editId="2D2BAC8F">
-                <wp:simplePos x="0" y="0"/>
-                <wp:positionH relativeFrom="column">
-                  <wp:posOffset>6217285</wp:posOffset>
-                </wp:positionH>
-                <wp:positionV relativeFrom="paragraph">
-                  <wp:posOffset>3443605</wp:posOffset>
-                </wp:positionV>
-                <wp:extent cx="2827020" cy="243840"/>
-                <wp:effectExtent l="0" t="0" r="11430" b="22860"/>
-                <wp:wrapNone/>
-                <wp:docPr id="26" name="Rectangle 26"/>
-                <wp:cNvGraphicFramePr/>
-                <a:graphic xmlns:a="http://schemas.openxmlformats.org/drawingml/2006/main">
-                  <a:graphicData uri="http://schemas.microsoft.com/office/word/2010/wordprocessingShape">
-                    <wps:wsp>
-                      <wps:cNvSpPr/>
-                      <wps:spPr>
-                        <a:xfrm>
-                          <a:off x="0" y="0"/>
-                          <a:ext cx="2827020" cy="243840"/>
-                        </a:xfrm>
-                        <a:prstGeom prst="rect">
-                          <a:avLst/>
-                        </a:prstGeom>
-                      </wps:spPr>
-                      <wps:style>
-                        <a:lnRef idx="2">
-                          <a:schemeClr val="accent3">
-                            <a:shade val="50000"/>
-                          </a:schemeClr>
-                        </a:lnRef>
-                        <a:fillRef idx="1">
-                          <a:schemeClr val="accent3"/>
-                        </a:fillRef>
-                        <a:effectRef idx="0">
-                          <a:schemeClr val="accent3"/>
-                        </a:effectRef>
-                        <a:fontRef idx="minor">
-                          <a:schemeClr val="lt1"/>
-                        </a:fontRef>
-                      </wps:style>
-                      <wps:bodyPr rot="0" spcFirstLastPara="0" vertOverflow="overflow" horzOverflow="overflow" vert="horz" wrap="square" lIns="91440" tIns="45720" rIns="91440" bIns="45720" numCol="1" spcCol="0" rtlCol="0" fromWordArt="0" anchor="ctr" anchorCtr="0" forceAA="0" compatLnSpc="1">
-                        <a:prstTxWarp prst="textNoShape">
-                          <a:avLst/>
-                        </a:prstTxWarp>
-                        <a:noAutofit/>
-                      </wps:bodyPr>
-                    </wps:wsp>
-                  </a:graphicData>
-                </a:graphic>
-                <wp14:sizeRelH relativeFrom="margin">
-                  <wp14:pctWidth>0</wp14:pctWidth>
-                </wp14:sizeRelH>
-                <wp14:sizeRelV relativeFrom="margin">
-                  <wp14:pctHeight>0</wp14:pctHeight>
-                </wp14:sizeRelV>
-              </wp:anchor>
-            </w:drawing>
-          </mc:Choice>
-          <mc:Fallback>
-            <w:pict>
-              <v:rect w14:anchorId="23A163E3" id="Rectangle 26" o:spid="_x0000_s1026" style="position:absolute;margin-left:489.55pt;margin-top:271.15pt;width:222.6pt;height:19.2pt;z-index:251693056;visibility:visible;mso-wrap-style:square;mso-width-percent:0;mso-height-percent:0;mso-wrap-distance-left:9pt;mso-wrap-distance-top:0;mso-wrap-distance-right:9pt;mso-wrap-distance-bottom:0;mso-position-horizontal:absolute;mso-position-horizontal-relative:text;mso-position-vertical:absolute;mso-position-vertical-relative:text;mso-width-percent:0;mso-height-percent:0;mso-width-relative:margin;mso-height-relative:margin;v-text-anchor:middle" o:gfxdata="UEsDBBQABgAIAAAAIQC2gziS/gAAAOEBAAATAAAAW0NvbnRlbnRfVHlwZXNdLnhtbJSRQU7DMBBF&#10;90jcwfIWJU67QAgl6YK0S0CoHGBkTxKLZGx5TGhvj5O2G0SRWNoz/78nu9wcxkFMGNg6quQqL6RA&#10;0s5Y6ir5vt9lD1JwBDIwOMJKHpHlpr69KfdHjyxSmriSfYz+USnWPY7AufNIadK6MEJMx9ApD/oD&#10;OlTrorhX2lFEilmcO2RdNtjC5xDF9pCuTyYBB5bi6bQ4syoJ3g9WQ0ymaiLzg5KdCXlKLjvcW893&#10;SUOqXwnz5DrgnHtJTxOsQfEKIT7DmDSUCaxw7Rqn8787ZsmRM9e2VmPeBN4uqYvTtW7jvijg9N/y&#10;JsXecLq0q+WD6m8AAAD//wMAUEsDBBQABgAIAAAAIQA4/SH/1gAAAJQBAAALAAAAX3JlbHMvLnJl&#10;bHOkkMFqwzAMhu+DvYPRfXGawxijTi+j0GvpHsDYimMaW0Yy2fr2M4PBMnrbUb/Q94l/f/hMi1qR&#10;JVI2sOt6UJgd+ZiDgffL8ekFlFSbvV0oo4EbChzGx4f9GRdb25HMsYhqlCwG5lrLq9biZkxWOiqY&#10;22YiTra2kYMu1l1tQD30/bPm3wwYN0x18gb45AdQl1tp5j/sFB2T0FQ7R0nTNEV3j6o9feQzro1i&#10;OWA14Fm+Q8a1a8+Bvu/d/dMb2JY5uiPbhG/ktn4cqGU/er3pcvwCAAD//wMAUEsDBBQABgAIAAAA&#10;IQB1tyYScgIAADsFAAAOAAAAZHJzL2Uyb0RvYy54bWysVE1v2zAMvQ/YfxB0X+246VcQpwhSdBhQ&#10;tEXboWdVlmIDsqhRSpzs14+SHbfoig0YloMjiuSj+PSo+eWuNWyr0DdgSz45yjlTVkLV2HXJvz9d&#10;fznnzAdhK2HAqpLvleeXi8+f5p2bqQJqMJVCRiDWzzpX8joEN8syL2vVCn8ETllyasBWBDJxnVUo&#10;OkJvTVbk+WnWAVYOQSrvafeqd/JFwtdayXCntVeBmZLT2UL6Yvq+xG+2mIvZGoWrGzkcQ/zDKVrR&#10;WCo6Ql2JINgGm9+g2kYieNDhSEKbgdaNVKkH6maSv+vmsRZOpV6IHO9Gmvz/g5W323tkTVXy4pQz&#10;K1q6owdiTdi1UYz2iKDO+RnFPbp7HCxPy9jtTmMb/6kPtkuk7kdS1S4wSZvFeXGWF8S9JF8xPT6f&#10;Jtaz12yHPnxV0LK4KDlS+cSl2N74QBUp9BBCRjxNXz+twt6oeARjH5SmRmLFlJ0kpFYG2VbQ5Qsp&#10;lQ3HvasWleq3T3L6xSapyJiRrAQYkXVjzIg9+RN2DzPEx1SVFDgm539PHjNSZbBhTG4bC/gRgAmT&#10;oQHdxx9I6qmJLL1AtadrRuj17528bojrG+HDvUASPF0PDXG4o4820JUchhVnNeDPj/ZjPOmQvJx1&#10;NEAl9z82AhVn5pslhV5MpnTTLCRjenIWJYBvPS9vPXbTroCuaULPhZNpGeODOSw1QvtMs76MVckl&#10;rKTaJZcBD8Yq9INNr4VUy2UKoylzItzYRycjeGQ1aulp9yzQDYILJNVbOAybmL3TXR8bMy0sNwF0&#10;k0T5yuvAN01oEs7wmsQn4K2dol7fvMUvAAAA//8DAFBLAwQUAAYACAAAACEAVy4AXuEAAAAMAQAA&#10;DwAAAGRycy9kb3ducmV2LnhtbEyPPU/DMBCGdyT+g3VILIg6DaZtQpwKIYHYKgpD2dz4sAOxHcVu&#10;mv57rhNs9/Hoveeq9eQ6NuIQ2+AlzGcZMPRN0K03Ej7en29XwGJSXqsueJRwwgjr+vKiUqUOR/+G&#10;4zYZRiE+lkqCTakvOY+NRafiLPToafcVBqcStYPhelBHCncdz7NswZ1qPV2wqscni83P9uAkFGKT&#10;xOJkvvPdy/h5Y4rXaPudlNdX0+MDsIRT+oPhrE/qUJPTPhy8jqyjjGUxJ1TCvcjvgJ0JkQuq9jRa&#10;ZUvgdcX/P1H/AgAA//8DAFBLAQItABQABgAIAAAAIQC2gziS/gAAAOEBAAATAAAAAAAAAAAAAAAA&#10;AAAAAABbQ29udGVudF9UeXBlc10ueG1sUEsBAi0AFAAGAAgAAAAhADj9If/WAAAAlAEAAAsAAAAA&#10;AAAAAAAAAAAALwEAAF9yZWxzLy5yZWxzUEsBAi0AFAAGAAgAAAAhAHW3JhJyAgAAOwUAAA4AAAAA&#10;AAAAAAAAAAAALgIAAGRycy9lMm9Eb2MueG1sUEsBAi0AFAAGAAgAAAAhAFcuAF7hAAAADAEAAA8A&#10;AAAAAAAAAAAAAAAAzAQAAGRycy9kb3ducmV2LnhtbFBLBQYAAAAABAAEAPMAAADaBQAAAAA=&#10;" fillcolor="#a5a5a5 [3206]" strokecolor="#525252 [1606]" strokeweight="1pt"/>
+              <v:rect w14:anchorId="5A3F26DF" id="Rectangle 25" o:spid="_x0000_s1026" style="position:absolute;margin-left:489.65pt;margin-top:271.25pt;width:260.4pt;height:19.2pt;z-index:251692032;visibility:visible;mso-wrap-style:square;mso-wrap-distance-left:9pt;mso-wrap-distance-top:0;mso-wrap-distance-right:9pt;mso-wrap-distance-bottom:0;mso-position-horizontal:absolute;mso-position-horizontal-relative:text;mso-position-vertical:absolute;mso-position-vertical-relative:text;v-text-anchor:middle" o:gfxdata="UEsDBBQABgAIAAAAIQC2gziS/gAAAOEBAAATAAAAW0NvbnRlbnRfVHlwZXNdLnhtbJSRQU7DMBBF&#10;90jcwfIWJU67QAgl6YK0S0CoHGBkTxKLZGx5TGhvj5O2G0SRWNoz/78nu9wcxkFMGNg6quQqL6RA&#10;0s5Y6ir5vt9lD1JwBDIwOMJKHpHlpr69KfdHjyxSmriSfYz+USnWPY7AufNIadK6MEJMx9ApD/oD&#10;OlTrorhX2lFEilmcO2RdNtjC5xDF9pCuTyYBB5bi6bQ4syoJ3g9WQ0ymaiLzg5KdCXlKLjvcW893&#10;SUOqXwnz5DrgnHtJTxOsQfEKIT7DmDSUCaxw7Rqn8787ZsmRM9e2VmPeBN4uqYvTtW7jvijg9N/y&#10;JsXecLq0q+WD6m8AAAD//wMAUEsDBBQABgAIAAAAIQA4/SH/1gAAAJQBAAALAAAAX3JlbHMvLnJl&#10;bHOkkMFqwzAMhu+DvYPRfXGawxijTi+j0GvpHsDYimMaW0Yy2fr2M4PBMnrbUb/Q94l/f/hMi1qR&#10;JVI2sOt6UJgd+ZiDgffL8ekFlFSbvV0oo4EbChzGx4f9GRdb25HMsYhqlCwG5lrLq9biZkxWOiqY&#10;22YiTra2kYMu1l1tQD30/bPm3wwYN0x18gb45AdQl1tp5j/sFB2T0FQ7R0nTNEV3j6o9feQzro1i&#10;OWA14Fm+Q8a1a8+Bvu/d/dMb2JY5uiPbhG/ktn4cqGU/er3pcvwCAAD//wMAUEsDBBQABgAIAAAA&#10;IQDqUcWTZwIAABQFAAAOAAAAZHJzL2Uyb0RvYy54bWysVE1v2zAMvQ/YfxB0X+18dO2COkXQosOA&#10;og3aDj2rspQYk0SNUuJkv36U7Lhdl9OwiyyKfKT4/KiLy501bKswNOAqPjopOVNOQt24VcW/P918&#10;OucsROFqYcCpiu9V4Jfzjx8uWj9TY1iDqRUySuLCrPUVX8foZ0UR5FpZEU7AK0dODWhFJBNXRY2i&#10;pezWFOOy/Fy0gLVHkCoEOr3unHye82utZLzXOqjITMXpbjGvmNeXtBbzCzFbofDrRvbXEP9wCysa&#10;R0WHVNciCrbB5q9UtpEIAXQ8kWAL0LqRKvdA3YzKd908roVXuRciJ/iBpvD/0sq77RJZU1d8fMqZ&#10;E5b+0QOxJtzKKEZnRFDrw4ziHv0SeyvQNnW702jTl/pgu0zqfiBV7SKTdDiZlGflOXEvyTeeTs6n&#10;mfXiFe0xxK8KLEubiiOVz1yK7W2IVJFCDyFkpNt09fMu7o1KVzDuQWlqhCqOMzpLSF0ZZFtBP19I&#10;qVycpH4oX45OMN0YMwBHx4AmjnpQH5tgKktrAJbHgH9WHBC5Krg4gG3jAI8lqH8Mlbv4Q/ddz6n9&#10;F6j39P8QOmEHL28aIvFWhLgUSEom3mk64z0t2kBbceh3nK0Bfx07T/EkMPJy1tJkVDz83AhUnJlv&#10;jqT3ZTSlX8hiNqanZ2My8K3n5a3HbewVEP8jege8zNsUH81hqxHsMw3xIlUll3CSaldcRjwYV7Gb&#10;WHoGpFoschiNjxfx1j16mZInVpNInnbPAn2vpEgavIPDFInZO0F1sQnpYLGJoJustldee75p9LJo&#10;+mcizfZbO0e9Pmbz3wAAAP//AwBQSwMEFAAGAAgAAAAhAN8h3JXeAAAADAEAAA8AAABkcnMvZG93&#10;bnJldi54bWxMj8tOwzAQRfdI/IM1SOyonUCgSeNUqFLZoj4+YBJPk4j4Qewm4e9xV7Ccmasz55bb&#10;RQ9sotH31khIVgIYmcaq3rQSzqf90xqYD2gUDtaQhB/ysK3u70oslJ3NgaZjaFmEGF+ghC4EV3Du&#10;m440+pV1ZOLtYkeNIY5jy9WIc4TrgadCvHKNvYkfOnS066j5Ol51pEyuTgSmySHdnT+/P1y3n9Ui&#10;5ePD8r4BFmgJf2G46Ud1qKJTba9GeTZIyN/y5xiVkL2kGbBbIhMiAVbH1VrkwKuS/y9R/QIAAP//&#10;AwBQSwECLQAUAAYACAAAACEAtoM4kv4AAADhAQAAEwAAAAAAAAAAAAAAAAAAAAAAW0NvbnRlbnRf&#10;VHlwZXNdLnhtbFBLAQItABQABgAIAAAAIQA4/SH/1gAAAJQBAAALAAAAAAAAAAAAAAAAAC8BAABf&#10;cmVscy8ucmVsc1BLAQItABQABgAIAAAAIQDqUcWTZwIAABQFAAAOAAAAAAAAAAAAAAAAAC4CAABk&#10;cnMvZTJvRG9jLnhtbFBLAQItABQABgAIAAAAIQDfIdyV3gAAAAwBAAAPAAAAAAAAAAAAAAAAAMEE&#10;AABkcnMvZG93bnJldi54bWxQSwUGAAAAAAQABADzAAAAzAUAAAAA&#10;" fillcolor="white [3201]" strokecolor="#a5a5a5 [3206]" strokeweight="1pt"/>
             </w:pict>
           </mc:Fallback>
         </mc:AlternateContent>
@@ -1628,7 +1938,7 @@
         <mc:AlternateContent>
           <mc:Choice Requires="wps">
             <w:drawing>
-              <wp:anchor distT="0" distB="0" distL="114300" distR="114300" simplePos="0" relativeHeight="251689984" behindDoc="0" locked="0" layoutInCell="1" allowOverlap="1" wp14:anchorId="1F6F6967" wp14:editId="102B5DC7">
+              <wp:anchor distT="0" distB="0" distL="114300" distR="114300" simplePos="0" relativeHeight="251689984" behindDoc="0" locked="0" layoutInCell="1" allowOverlap="1" wp14:anchorId="710BC797" wp14:editId="4A209463">
                 <wp:simplePos x="0" y="0"/>
                 <wp:positionH relativeFrom="column">
                   <wp:posOffset>6217920</wp:posOffset>
@@ -1672,14 +1982,7 @@
                                 <w:sz w:val="32"/>
                                 <w:szCs w:val="32"/>
                               </w:rPr>
-                              <w:t>Liberté de choix</w:t>
-                            </w:r>
-                            <w:r>
-                              <w:rPr>
-                                <w:sz w:val="32"/>
-                                <w:szCs w:val="32"/>
-                              </w:rPr>
-                              <w:t> :</w:t>
+                              <w:t>Liberté de choix :</w:t>
                             </w:r>
                           </w:p>
                         </w:txbxContent>
@@ -1701,7 +2004,7 @@
           </mc:Choice>
           <mc:Fallback>
             <w:pict>
-              <v:shape w14:anchorId="1F6F6967" id="Zone de texte 24" o:spid="_x0000_s1032" type="#_x0000_t202" style="position:absolute;margin-left:489.6pt;margin-top:244.2pt;width:1in;height:31.2pt;z-index:251689984;visibility:visible;mso-wrap-style:none;mso-height-percent:0;mso-wrap-distance-left:9pt;mso-wrap-distance-top:0;mso-wrap-distance-right:9pt;mso-wrap-distance-bottom:0;mso-position-horizontal:absolute;mso-position-horizontal-relative:text;mso-position-vertical:absolute;mso-position-vertical-relative:text;mso-height-percent:0;mso-height-relative:margin;v-text-anchor:top" o:gfxdata="UEsDBBQABgAIAAAAIQC2gziS/gAAAOEBAAATAAAAW0NvbnRlbnRfVHlwZXNdLnhtbJSRQU7DMBBF&#10;90jcwfIWJU67QAgl6YK0S0CoHGBkTxKLZGx5TGhvj5O2G0SRWNoz/78nu9wcxkFMGNg6quQqL6RA&#10;0s5Y6ir5vt9lD1JwBDIwOMJKHpHlpr69KfdHjyxSmriSfYz+USnWPY7AufNIadK6MEJMx9ApD/oD&#10;OlTrorhX2lFEilmcO2RdNtjC5xDF9pCuTyYBB5bi6bQ4syoJ3g9WQ0ymaiLzg5KdCXlKLjvcW893&#10;SUOqXwnz5DrgnHtJTxOsQfEKIT7DmDSUCaxw7Rqn8787ZsmRM9e2VmPeBN4uqYvTtW7jvijg9N/y&#10;JsXecLq0q+WD6m8AAAD//wMAUEsDBBQABgAIAAAAIQA4/SH/1gAAAJQBAAALAAAAX3JlbHMvLnJl&#10;bHOkkMFqwzAMhu+DvYPRfXGawxijTi+j0GvpHsDYimMaW0Yy2fr2M4PBMnrbUb/Q94l/f/hMi1qR&#10;JVI2sOt6UJgd+ZiDgffL8ekFlFSbvV0oo4EbChzGx4f9GRdb25HMsYhqlCwG5lrLq9biZkxWOiqY&#10;22YiTra2kYMu1l1tQD30/bPm3wwYN0x18gb45AdQl1tp5j/sFB2T0FQ7R0nTNEV3j6o9feQzro1i&#10;OWA14Fm+Q8a1a8+Bvu/d/dMb2JY5uiPbhG/ktn4cqGU/er3pcvwCAAD//wMAUEsDBBQABgAIAAAA&#10;IQA975D+MgIAAFwEAAAOAAAAZHJzL2Uyb0RvYy54bWysVF1v2jAUfZ+0/2D5fQQoZWtEqFgrpklV&#10;W4lOlfZmHIdESnwt25CwX79jh1DU7Wnai7m59/p+nHPM4rZranZQ1lWkMz4ZjTlTWlJe6V3Gf7ys&#10;P33hzHmhc1GTVhk/Ksdvlx8/LFqTqimVVOfKMhTRLm1NxkvvTZokTpaqEW5ERmkEC7KN8Pi0uyS3&#10;okX1pk6m4/E8acnmxpJUzsF73wf5MtYvCiX9U1E45Vmdcczm42njuQ1nslyIdGeFKSt5GkP8wxSN&#10;qDSankvdCy/Y3lZ/lGoqaclR4UeSmoSKopIq7oBtJuN322xKYVTcBeA4c4bJ/b+y8vHwbFmVZ3w6&#10;40yLBhz9BFMsV8yrzisGP0BqjUuRuzHI9t1X6kD24Hdwht27wjbhF1sxxAH38QwxSjEJ581kNhsj&#10;IhG6uplPZ5GC5O2ysc5/U9SwYGTcgsEIrDg8OI9BkDqkhF6a1lVdRxZrzdqMz6+ux/HCOYIbtcbF&#10;sEI/arB8t+3i3vNhjS3lR2xnqReJM3JdYYYH4fyzsFAFxobS/ROOoib0opPFWUn219/8IR9kIcpZ&#10;C5VlXANczurvGiRGMCDK+DG7/jxFB3sZ2V5G9L65I8h4ghdlZDRDvq8Hs7DUvOI5rEJPhISW6Jxx&#10;P5h3vlc+npNUq1VMggyN8A96Y2QoHTAN+L50r8KaEwlBCI80qFGk77joc3s2VntPRRWJCij3mJ7A&#10;h4Qjf6fnFt7I5XfMevtTWP4GAAD//wMAUEsDBBQABgAIAAAAIQBWjSIg5QAAAAwBAAAPAAAAZHJz&#10;L2Rvd25yZXYueG1sTI/LTsMwEEX3SPyDNUhsEHUa2pKGOBUggSrEQ7QIdenGQxw1Hke206Z/j7uC&#10;5cwc3Tm3WAymZXt0vrEkYDxKgCFVVjVUC/haP11nwHyQpGRrCQUc0cOiPD8rZK7sgT5xvwo1iyHk&#10;cylAh9DlnPtKo5F+ZDukePuxzsgQR1dz5eQhhpuWp0ky40Y2FD9o2eGjxmq36o2AnX65+kie3x6+&#10;Z8uje1/3duNeN0JcXgz3d8ACDuEPhpN+VIcyOm1tT8qzVsD8dp5GVMAkyybATsQ4vYmrrYDpNMmA&#10;lwX/X6L8BQAA//8DAFBLAQItABQABgAIAAAAIQC2gziS/gAAAOEBAAATAAAAAAAAAAAAAAAAAAAA&#10;AABbQ29udGVudF9UeXBlc10ueG1sUEsBAi0AFAAGAAgAAAAhADj9If/WAAAAlAEAAAsAAAAAAAAA&#10;AAAAAAAALwEAAF9yZWxzLy5yZWxzUEsBAi0AFAAGAAgAAAAhAD3vkP4yAgAAXAQAAA4AAAAAAAAA&#10;AAAAAAAALgIAAGRycy9lMm9Eb2MueG1sUEsBAi0AFAAGAAgAAAAhAFaNIiDlAAAADAEAAA8AAAAA&#10;AAAAAAAAAAAAjAQAAGRycy9kb3ducmV2LnhtbFBLBQYAAAAABAAEAPMAAACeBQAAAAA=&#10;" filled="f" stroked="f" strokeweight=".5pt">
+              <v:shape w14:anchorId="710BC797" id="Zone de texte 24" o:spid="_x0000_s1032" type="#_x0000_t202" style="position:absolute;margin-left:489.6pt;margin-top:244.2pt;width:1in;height:31.2pt;z-index:251689984;visibility:visible;mso-wrap-style:none;mso-height-percent:0;mso-wrap-distance-left:9pt;mso-wrap-distance-top:0;mso-wrap-distance-right:9pt;mso-wrap-distance-bottom:0;mso-position-horizontal:absolute;mso-position-horizontal-relative:text;mso-position-vertical:absolute;mso-position-vertical-relative:text;mso-height-percent:0;mso-height-relative:margin;v-text-anchor:top" o:gfxdata="UEsDBBQABgAIAAAAIQC2gziS/gAAAOEBAAATAAAAW0NvbnRlbnRfVHlwZXNdLnhtbJSRQU7DMBBF&#10;90jcwfIWJU67QAgl6YK0S0CoHGBkTxKLZGx5TGhvj5O2G0SRWNoz/78nu9wcxkFMGNg6quQqL6RA&#10;0s5Y6ir5vt9lD1JwBDIwOMJKHpHlpr69KfdHjyxSmriSfYz+USnWPY7AufNIadK6MEJMx9ApD/oD&#10;OlTrorhX2lFEilmcO2RdNtjC5xDF9pCuTyYBB5bi6bQ4syoJ3g9WQ0ymaiLzg5KdCXlKLjvcW893&#10;SUOqXwnz5DrgnHtJTxOsQfEKIT7DmDSUCaxw7Rqn8787ZsmRM9e2VmPeBN4uqYvTtW7jvijg9N/y&#10;JsXecLq0q+WD6m8AAAD//wMAUEsDBBQABgAIAAAAIQA4/SH/1gAAAJQBAAALAAAAX3JlbHMvLnJl&#10;bHOkkMFqwzAMhu+DvYPRfXGawxijTi+j0GvpHsDYimMaW0Yy2fr2M4PBMnrbUb/Q94l/f/hMi1qR&#10;JVI2sOt6UJgd+ZiDgffL8ekFlFSbvV0oo4EbChzGx4f9GRdb25HMsYhqlCwG5lrLq9biZkxWOiqY&#10;22YiTra2kYMu1l1tQD30/bPm3wwYN0x18gb45AdQl1tp5j/sFB2T0FQ7R0nTNEV3j6o9feQzro1i&#10;OWA14Fm+Q8a1a8+Bvu/d/dMb2JY5uiPbhG/ktn4cqGU/er3pcvwCAAD//wMAUEsDBBQABgAIAAAA&#10;IQA975D+MgIAAFwEAAAOAAAAZHJzL2Uyb0RvYy54bWysVF1v2jAUfZ+0/2D5fQQoZWtEqFgrpklV&#10;W4lOlfZmHIdESnwt25CwX79jh1DU7Wnai7m59/p+nHPM4rZranZQ1lWkMz4ZjTlTWlJe6V3Gf7ys&#10;P33hzHmhc1GTVhk/Ksdvlx8/LFqTqimVVOfKMhTRLm1NxkvvTZokTpaqEW5ERmkEC7KN8Pi0uyS3&#10;okX1pk6m4/E8acnmxpJUzsF73wf5MtYvCiX9U1E45Vmdcczm42njuQ1nslyIdGeFKSt5GkP8wxSN&#10;qDSankvdCy/Y3lZ/lGoqaclR4UeSmoSKopIq7oBtJuN322xKYVTcBeA4c4bJ/b+y8vHwbFmVZ3w6&#10;40yLBhz9BFMsV8yrzisGP0BqjUuRuzHI9t1X6kD24Hdwht27wjbhF1sxxAH38QwxSjEJ581kNhsj&#10;IhG6uplPZ5GC5O2ysc5/U9SwYGTcgsEIrDg8OI9BkDqkhF6a1lVdRxZrzdqMz6+ux/HCOYIbtcbF&#10;sEI/arB8t+3i3vNhjS3lR2xnqReJM3JdYYYH4fyzsFAFxobS/ROOoib0opPFWUn219/8IR9kIcpZ&#10;C5VlXANczurvGiRGMCDK+DG7/jxFB3sZ2V5G9L65I8h4ghdlZDRDvq8Hs7DUvOI5rEJPhISW6Jxx&#10;P5h3vlc+npNUq1VMggyN8A96Y2QoHTAN+L50r8KaEwlBCI80qFGk77joc3s2VntPRRWJCij3mJ7A&#10;h4Qjf6fnFt7I5XfMevtTWP4GAAD//wMAUEsDBBQABgAIAAAAIQBWjSIg5QAAAAwBAAAPAAAAZHJz&#10;L2Rvd25yZXYueG1sTI/LTsMwEEX3SPyDNUhsEHUa2pKGOBUggSrEQ7QIdenGQxw1Hke206Z/j7uC&#10;5cwc3Tm3WAymZXt0vrEkYDxKgCFVVjVUC/haP11nwHyQpGRrCQUc0cOiPD8rZK7sgT5xvwo1iyHk&#10;cylAh9DlnPtKo5F+ZDukePuxzsgQR1dz5eQhhpuWp0ky40Y2FD9o2eGjxmq36o2AnX65+kie3x6+&#10;Z8uje1/3duNeN0JcXgz3d8ACDuEPhpN+VIcyOm1tT8qzVsD8dp5GVMAkyybATsQ4vYmrrYDpNMmA&#10;lwX/X6L8BQAA//8DAFBLAQItABQABgAIAAAAIQC2gziS/gAAAOEBAAATAAAAAAAAAAAAAAAAAAAA&#10;AABbQ29udGVudF9UeXBlc10ueG1sUEsBAi0AFAAGAAgAAAAhADj9If/WAAAAlAEAAAsAAAAAAAAA&#10;AAAAAAAALwEAAF9yZWxzLy5yZWxzUEsBAi0AFAAGAAgAAAAhAD3vkP4yAgAAXAQAAA4AAAAAAAAA&#10;AAAAAAAALgIAAGRycy9lMm9Eb2MueG1sUEsBAi0AFAAGAAgAAAAhAFaNIiDlAAAADAEAAA8AAAAA&#10;AAAAAAAAAAAAjAQAAGRycy9kb3ducmV2LnhtbFBLBQYAAAAABAAEAPMAAACeBQAAAAA=&#10;" filled="f" stroked="f" strokeweight=".5pt">
                 <v:textbox>
                   <w:txbxContent>
                     <w:p>
@@ -1716,14 +2019,7 @@
                           <w:sz w:val="32"/>
                           <w:szCs w:val="32"/>
                         </w:rPr>
-                        <w:t>Liberté de choix</w:t>
-                      </w:r>
-                      <w:r>
-                        <w:rPr>
-                          <w:sz w:val="32"/>
-                          <w:szCs w:val="32"/>
-                        </w:rPr>
-                        <w:t> :</w:t>
+                        <w:t>Liberté de choix :</w:t>
                       </w:r>
                     </w:p>
                   </w:txbxContent>
@@ -1734,81 +2030,13 @@
         </mc:AlternateContent>
       </w:r>
       <w:r>
+        <w:rPr>
+          <w:noProof/>
+        </w:rPr>
         <mc:AlternateContent>
           <mc:Choice Requires="wps">
             <w:drawing>
-              <wp:anchor distT="0" distB="0" distL="114300" distR="114300" simplePos="0" relativeHeight="251687936" behindDoc="0" locked="0" layoutInCell="1" allowOverlap="1" wp14:anchorId="57B7BC05" wp14:editId="3EB503B4">
-                <wp:simplePos x="0" y="0"/>
-                <wp:positionH relativeFrom="column">
-                  <wp:posOffset>6217285</wp:posOffset>
-                </wp:positionH>
-                <wp:positionV relativeFrom="paragraph">
-                  <wp:posOffset>2795905</wp:posOffset>
-                </wp:positionV>
-                <wp:extent cx="2484120" cy="243840"/>
-                <wp:effectExtent l="0" t="0" r="11430" b="22860"/>
-                <wp:wrapNone/>
-                <wp:docPr id="23" name="Rectangle 23"/>
-                <wp:cNvGraphicFramePr/>
-                <a:graphic xmlns:a="http://schemas.openxmlformats.org/drawingml/2006/main">
-                  <a:graphicData uri="http://schemas.microsoft.com/office/word/2010/wordprocessingShape">
-                    <wps:wsp>
-                      <wps:cNvSpPr/>
-                      <wps:spPr>
-                        <a:xfrm>
-                          <a:off x="0" y="0"/>
-                          <a:ext cx="2484120" cy="243840"/>
-                        </a:xfrm>
-                        <a:prstGeom prst="rect">
-                          <a:avLst/>
-                        </a:prstGeom>
-                      </wps:spPr>
-                      <wps:style>
-                        <a:lnRef idx="2">
-                          <a:schemeClr val="accent3">
-                            <a:shade val="50000"/>
-                          </a:schemeClr>
-                        </a:lnRef>
-                        <a:fillRef idx="1">
-                          <a:schemeClr val="accent3"/>
-                        </a:fillRef>
-                        <a:effectRef idx="0">
-                          <a:schemeClr val="accent3"/>
-                        </a:effectRef>
-                        <a:fontRef idx="minor">
-                          <a:schemeClr val="lt1"/>
-                        </a:fontRef>
-                      </wps:style>
-                      <wps:bodyPr rot="0" spcFirstLastPara="0" vertOverflow="overflow" horzOverflow="overflow" vert="horz" wrap="square" lIns="91440" tIns="45720" rIns="91440" bIns="45720" numCol="1" spcCol="0" rtlCol="0" fromWordArt="0" anchor="ctr" anchorCtr="0" forceAA="0" compatLnSpc="1">
-                        <a:prstTxWarp prst="textNoShape">
-                          <a:avLst/>
-                        </a:prstTxWarp>
-                        <a:noAutofit/>
-                      </wps:bodyPr>
-                    </wps:wsp>
-                  </a:graphicData>
-                </a:graphic>
-                <wp14:sizeRelH relativeFrom="margin">
-                  <wp14:pctWidth>0</wp14:pctWidth>
-                </wp14:sizeRelH>
-                <wp14:sizeRelV relativeFrom="margin">
-                  <wp14:pctHeight>0</wp14:pctHeight>
-                </wp14:sizeRelV>
-              </wp:anchor>
-            </w:drawing>
-          </mc:Choice>
-          <mc:Fallback>
-            <w:pict>
-              <v:rect w14:anchorId="10039418" id="Rectangle 23" o:spid="_x0000_s1026" style="position:absolute;margin-left:489.55pt;margin-top:220.15pt;width:195.6pt;height:19.2pt;z-index:251687936;visibility:visible;mso-wrap-style:square;mso-width-percent:0;mso-height-percent:0;mso-wrap-distance-left:9pt;mso-wrap-distance-top:0;mso-wrap-distance-right:9pt;mso-wrap-distance-bottom:0;mso-position-horizontal:absolute;mso-position-horizontal-relative:text;mso-position-vertical:absolute;mso-position-vertical-relative:text;mso-width-percent:0;mso-height-percent:0;mso-width-relative:margin;mso-height-relative:margin;v-text-anchor:middle" o:gfxdata="UEsDBBQABgAIAAAAIQC2gziS/gAAAOEBAAATAAAAW0NvbnRlbnRfVHlwZXNdLnhtbJSRQU7DMBBF&#10;90jcwfIWJU67QAgl6YK0S0CoHGBkTxKLZGx5TGhvj5O2G0SRWNoz/78nu9wcxkFMGNg6quQqL6RA&#10;0s5Y6ir5vt9lD1JwBDIwOMJKHpHlpr69KfdHjyxSmriSfYz+USnWPY7AufNIadK6MEJMx9ApD/oD&#10;OlTrorhX2lFEilmcO2RdNtjC5xDF9pCuTyYBB5bi6bQ4syoJ3g9WQ0ymaiLzg5KdCXlKLjvcW893&#10;SUOqXwnz5DrgnHtJTxOsQfEKIT7DmDSUCaxw7Rqn8787ZsmRM9e2VmPeBN4uqYvTtW7jvijg9N/y&#10;JsXecLq0q+WD6m8AAAD//wMAUEsDBBQABgAIAAAAIQA4/SH/1gAAAJQBAAALAAAAX3JlbHMvLnJl&#10;bHOkkMFqwzAMhu+DvYPRfXGawxijTi+j0GvpHsDYimMaW0Yy2fr2M4PBMnrbUb/Q94l/f/hMi1qR&#10;JVI2sOt6UJgd+ZiDgffL8ekFlFSbvV0oo4EbChzGx4f9GRdb25HMsYhqlCwG5lrLq9biZkxWOiqY&#10;22YiTra2kYMu1l1tQD30/bPm3wwYN0x18gb45AdQl1tp5j/sFB2T0FQ7R0nTNEV3j6o9feQzro1i&#10;OWA14Fm+Q8a1a8+Bvu/d/dMb2JY5uiPbhG/ktn4cqGU/er3pcvwCAAD//wMAUEsDBBQABgAIAAAA&#10;IQDYOr+ucQIAADsFAAAOAAAAZHJzL2Uyb0RvYy54bWysVFFP2zAQfp+0/2D5faQpZYOKFFUgpkkI&#10;KmDi2Th2E8n2eWe3affrd3bSgBjapGl9SH2+u+98n7/z+cXOGrZVGFpwFS+PJpwpJ6Fu3bri3x+v&#10;P51yFqJwtTDgVMX3KvCLxccP552fqyk0YGqFjEBcmHe+4k2Mfl4UQTbKinAEXjlyakArIpm4LmoU&#10;HaFbU0wnk89FB1h7BKlCoN2r3skXGV9rJeOd1kFFZipOZ4v5i/n7nL7F4lzM1yh808rhGOIfTmFF&#10;66joCHUlomAbbH+Dsq1ECKDjkQRbgNatVLkH6qacvOnmoRFe5V6InOBHmsL/g5W32xWytq749Jgz&#10;Jyzd0T2xJtzaKEZ7RFDnw5ziHvwKByvQMnW702jTP/XBdpnU/Uiq2kUmaXM6O52VU+Jekm86Oz6d&#10;ZdaLl2yPIX5VYFlaVBypfOZSbG9CpIoUegghI52mr59XcW9UOoJx90pTI6lizs4SUpcG2VbQ5Qsp&#10;lYvHvasRteq3Tyb0S01SkTEjWxkwIevWmBG7/BN2DzPEp1SVFTgmT/6ePGbkyuDimGxbB/gegInl&#10;0IDu4w8k9dQklp6h3tM1I/T6D15et8T1jQhxJZAET9dDQxzv6KMNdBWHYcVZA/jzvf0UTzokL2cd&#10;DVDFw4+NQMWZ+eZIoWfljG6axWzMTr4kCeBrz/Nrj9vYS6BrKum58DIvU3w0h6VGsE8068tUlVzC&#10;SapdcRnxYFzGfrDptZBqucxhNGVexBv34GUCT6wmLT3ungT6QXCRpHoLh2ET8ze662NTpoPlJoJu&#10;syhfeB34pgnNwhlek/QEvLZz1Mubt/gFAAD//wMAUEsDBBQABgAIAAAAIQA2A9lf4QAAAAwBAAAP&#10;AAAAZHJzL2Rvd25yZXYueG1sTI89T8MwEIZ3JP6DdUgsiDpto6YJcSqEBGJDLQzt5sauHYjPUeym&#10;6b/nMsF2H4/ee67cjK5lg+5D41HAfJYA01h71aAR8PX5+rgGFqJEJVuPWsBVB9hUtzelLJS/4FYP&#10;u2gYhWAopAAbY1dwHmqrnQwz32mk3cn3TkZqe8NVLy8U7lq+SJIVd7JBumBlp1+srn92ZycgTz9i&#10;urqa78X+bTg8mPw92G4vxP3d+PwELOox/sEw6ZM6VOR09GdUgbWUkeVzQgWkabIENhHLbKqONMrW&#10;GfCq5P+fqH4BAAD//wMAUEsBAi0AFAAGAAgAAAAhALaDOJL+AAAA4QEAABMAAAAAAAAAAAAAAAAA&#10;AAAAAFtDb250ZW50X1R5cGVzXS54bWxQSwECLQAUAAYACAAAACEAOP0h/9YAAACUAQAACwAAAAAA&#10;AAAAAAAAAAAvAQAAX3JlbHMvLnJlbHNQSwECLQAUAAYACAAAACEA2Dq/rnECAAA7BQAADgAAAAAA&#10;AAAAAAAAAAAuAgAAZHJzL2Uyb0RvYy54bWxQSwECLQAUAAYACAAAACEANgPZX+EAAAAMAQAADwAA&#10;AAAAAAAAAAAAAADLBAAAZHJzL2Rvd25yZXYueG1sUEsFBgAAAAAEAAQA8wAAANkFAAAAAA==&#10;" fillcolor="#a5a5a5 [3206]" strokecolor="#525252 [1606]" strokeweight="1pt"/>
-            </w:pict>
-          </mc:Fallback>
-        </mc:AlternateContent>
-      </w:r>
-      <w:r>
-        <mc:AlternateContent>
-          <mc:Choice Requires="wps">
-            <w:drawing>
-              <wp:anchor distT="0" distB="0" distL="114300" distR="114300" simplePos="0" relativeHeight="251686912" behindDoc="0" locked="0" layoutInCell="1" allowOverlap="1" wp14:anchorId="12476A95" wp14:editId="58D0A148">
+              <wp:anchor distT="0" distB="0" distL="114300" distR="114300" simplePos="0" relativeHeight="251686912" behindDoc="0" locked="0" layoutInCell="1" allowOverlap="1" wp14:anchorId="1E29C9A1" wp14:editId="4428DA50">
                 <wp:simplePos x="0" y="0"/>
                 <wp:positionH relativeFrom="column">
                   <wp:posOffset>6218555</wp:posOffset>
@@ -1874,7 +2102,7 @@
         <mc:AlternateContent>
           <mc:Choice Requires="wps">
             <w:drawing>
-              <wp:anchor distT="0" distB="0" distL="114300" distR="114300" simplePos="0" relativeHeight="251674624" behindDoc="0" locked="0" layoutInCell="1" allowOverlap="1" wp14:anchorId="7ACC2B0E" wp14:editId="059CA184">
+              <wp:anchor distT="0" distB="0" distL="114300" distR="114300" simplePos="0" relativeHeight="251674624" behindDoc="0" locked="0" layoutInCell="1" allowOverlap="1" wp14:anchorId="6E4C0B12" wp14:editId="7651B3D6">
                 <wp:simplePos x="0" y="0"/>
                 <wp:positionH relativeFrom="column">
                   <wp:posOffset>6217920</wp:posOffset>
@@ -1925,14 +2153,7 @@
                                 <w:sz w:val="32"/>
                                 <w:szCs w:val="32"/>
                               </w:rPr>
-                              <w:t>scolaire</w:t>
-                            </w:r>
-                            <w:r>
-                              <w:rPr>
-                                <w:sz w:val="32"/>
-                                <w:szCs w:val="32"/>
-                              </w:rPr>
-                              <w:t> :</w:t>
+                              <w:t>scolaire :</w:t>
                             </w:r>
                           </w:p>
                         </w:txbxContent>
@@ -2000,7 +2221,7 @@
         <mc:AlternateContent>
           <mc:Choice Requires="wps">
             <w:drawing>
-              <wp:anchor distT="0" distB="0" distL="114300" distR="114300" simplePos="0" relativeHeight="251669504" behindDoc="0" locked="0" layoutInCell="1" allowOverlap="1">
+              <wp:anchor distT="0" distB="0" distL="114300" distR="114300" simplePos="0" relativeHeight="251669504" behindDoc="0" locked="0" layoutInCell="1" allowOverlap="1" wp14:anchorId="376D1426" wp14:editId="6EAAD5EF">
                 <wp:simplePos x="0" y="0"/>
                 <wp:positionH relativeFrom="column">
                   <wp:posOffset>6217285</wp:posOffset>
@@ -2112,7 +2333,7 @@
         <mc:AlternateContent>
           <mc:Choice Requires="wps">
             <w:drawing>
-              <wp:anchor distT="0" distB="0" distL="114300" distR="114300" simplePos="0" relativeHeight="251695104" behindDoc="0" locked="0" layoutInCell="1" allowOverlap="1" wp14:anchorId="209D5AB0" wp14:editId="4FACD60C">
+              <wp:anchor distT="0" distB="0" distL="114300" distR="114300" simplePos="0" relativeHeight="251695104" behindDoc="0" locked="0" layoutInCell="1" allowOverlap="1" wp14:anchorId="2ADE33C0" wp14:editId="522360B7">
                 <wp:simplePos x="0" y="0"/>
                 <wp:positionH relativeFrom="column">
                   <wp:posOffset>6217920</wp:posOffset>
@@ -2182,7 +2403,7 @@
           </mc:Choice>
           <mc:Fallback>
             <w:pict>
-              <v:shape w14:anchorId="209D5AB0" id="Zone de texte 27" o:spid="_x0000_s1035" type="#_x0000_t202" style="position:absolute;margin-left:489.6pt;margin-top:25.8pt;width:1in;height:31.2pt;z-index:251695104;visibility:visible;mso-wrap-style:none;mso-height-percent:0;mso-wrap-distance-left:9pt;mso-wrap-distance-top:0;mso-wrap-distance-right:9pt;mso-wrap-distance-bottom:0;mso-position-horizontal:absolute;mso-position-horizontal-relative:text;mso-position-vertical:absolute;mso-position-vertical-relative:text;mso-height-percent:0;mso-height-relative:margin;v-text-anchor:top" o:gfxdata="UEsDBBQABgAIAAAAIQC2gziS/gAAAOEBAAATAAAAW0NvbnRlbnRfVHlwZXNdLnhtbJSRQU7DMBBF&#10;90jcwfIWJU67QAgl6YK0S0CoHGBkTxKLZGx5TGhvj5O2G0SRWNoz/78nu9wcxkFMGNg6quQqL6RA&#10;0s5Y6ir5vt9lD1JwBDIwOMJKHpHlpr69KfdHjyxSmriSfYz+USnWPY7AufNIadK6MEJMx9ApD/oD&#10;OlTrorhX2lFEilmcO2RdNtjC5xDF9pCuTyYBB5bi6bQ4syoJ3g9WQ0ymaiLzg5KdCXlKLjvcW893&#10;SUOqXwnz5DrgnHtJTxOsQfEKIT7DmDSUCaxw7Rqn8787ZsmRM9e2VmPeBN4uqYvTtW7jvijg9N/y&#10;JsXecLq0q+WD6m8AAAD//wMAUEsDBBQABgAIAAAAIQA4/SH/1gAAAJQBAAALAAAAX3JlbHMvLnJl&#10;bHOkkMFqwzAMhu+DvYPRfXGawxijTi+j0GvpHsDYimMaW0Yy2fr2M4PBMnrbUb/Q94l/f/hMi1qR&#10;JVI2sOt6UJgd+ZiDgffL8ekFlFSbvV0oo4EbChzGx4f9GRdb25HMsYhqlCwG5lrLq9biZkxWOiqY&#10;22YiTra2kYMu1l1tQD30/bPm3wwYN0x18gb45AdQl1tp5j/sFB2T0FQ7R0nTNEV3j6o9feQzro1i&#10;OWA14Fm+Q8a1a8+Bvu/d/dMb2JY5uiPbhG/ktn4cqGU/er3pcvwCAAD//wMAUEsDBBQABgAIAAAA&#10;IQCB+PGXMgIAAFwEAAAOAAAAZHJzL2Uyb0RvYy54bWysVF1v2jAUfZ+0/2D5fQQopQURKtaKaVLV&#10;VqJTpb0ZxyGREl/LNiTs1+/YIRR1e5r2Ym7uvb4f5xyzuGvrih2UdSXplI8GQ86UlpSVepfyH6/r&#10;L7ecOS90JirSKuVH5fjd8vOnRWPmakwFVZmyDEW0mzcm5YX3Zp4kThaqFm5ARmkEc7K18Pi0uySz&#10;okH1ukrGw+E0achmxpJUzsH70AX5MtbPcyX9c5475VmVcszm42njuQ1nslyI+c4KU5TyNIb4hylq&#10;UWo0PZd6EF6wvS3/KFWX0pKj3A8k1QnleSlV3AHbjIYfttkUwqi4C8Bx5gyT+39l5dPhxbIyS/n4&#10;hjMtanD0E0yxTDGvWq8Y/ACpMW6O3I1Btm+/Uguye7+DM+ze5rYOv9iKIQ64j2eIUYpJOGejyWSI&#10;iEToajYdTyIFyftlY53/pqhmwUi5BYMRWHF4dB6DILVPCb00rcuqiixWmjUpn15dD+OFcwQ3Ko2L&#10;YYVu1GD5dtvGvWf9GlvKjtjOUicSZ+S6xAyPwvkXYaEKjA2l+2cceUXoRSeLs4Lsr7/5Qz7IQpSz&#10;BipLuQa4nFXfNUiMYECU8WNyfTNGB3sZ2V5G9L6+J8h4hBdlZDRDvq96M7dUv+E5rEJPhISW6Jxy&#10;35v3vlM+npNUq1VMggyN8I96Y2QoHTAN+L62b8KaEwlBCE/Uq1HMP3DR5XZsrPae8jISFVDuMD2B&#10;DwlH/k7PLbyRy++Y9f6nsPwNAAD//wMAUEsDBBQABgAIAAAAIQCvYiy14gAAAAsBAAAPAAAAZHJz&#10;L2Rvd25yZXYueG1sTI/LTsMwEEX3SPyDNUhsELUTINAQpwIkEEI8RItQl248JFHjcWQ7bfr3OCvY&#10;zePozpliMZqO7dD51pKEZCaAIVVWt1RL+Fo9nt8A80GRVp0llHBAD4vy+KhQubZ7+sTdMtQshpDP&#10;lYQmhD7n3FcNGuVntkeKux/rjAqxdTXXTu1juOl4KkTGjWopXmhUjw8NVtvlYCRsm5ezD/H0dv+d&#10;PR/c+2qwa/e6lvL0ZLy7BRZwDH8wTPpRHcrotLEDac86CfPreRpRCVdJBmwCkvQiTjZTdSmAlwX/&#10;/0P5CwAA//8DAFBLAQItABQABgAIAAAAIQC2gziS/gAAAOEBAAATAAAAAAAAAAAAAAAAAAAAAABb&#10;Q29udGVudF9UeXBlc10ueG1sUEsBAi0AFAAGAAgAAAAhADj9If/WAAAAlAEAAAsAAAAAAAAAAAAA&#10;AAAALwEAAF9yZWxzLy5yZWxzUEsBAi0AFAAGAAgAAAAhAIH48ZcyAgAAXAQAAA4AAAAAAAAAAAAA&#10;AAAALgIAAGRycy9lMm9Eb2MueG1sUEsBAi0AFAAGAAgAAAAhAK9iLLXiAAAACwEAAA8AAAAAAAAA&#10;AAAAAAAAjAQAAGRycy9kb3ducmV2LnhtbFBLBQYAAAAABAAEAPMAAACbBQAAAAA=&#10;" filled="f" stroked="f" strokeweight=".5pt">
+              <v:shape w14:anchorId="2ADE33C0" id="Zone de texte 27" o:spid="_x0000_s1035" type="#_x0000_t202" style="position:absolute;margin-left:489.6pt;margin-top:25.8pt;width:1in;height:31.2pt;z-index:251695104;visibility:visible;mso-wrap-style:none;mso-height-percent:0;mso-wrap-distance-left:9pt;mso-wrap-distance-top:0;mso-wrap-distance-right:9pt;mso-wrap-distance-bottom:0;mso-position-horizontal:absolute;mso-position-horizontal-relative:text;mso-position-vertical:absolute;mso-position-vertical-relative:text;mso-height-percent:0;mso-height-relative:margin;v-text-anchor:top" o:gfxdata="UEsDBBQABgAIAAAAIQC2gziS/gAAAOEBAAATAAAAW0NvbnRlbnRfVHlwZXNdLnhtbJSRQU7DMBBF&#10;90jcwfIWJU67QAgl6YK0S0CoHGBkTxKLZGx5TGhvj5O2G0SRWNoz/78nu9wcxkFMGNg6quQqL6RA&#10;0s5Y6ir5vt9lD1JwBDIwOMJKHpHlpr69KfdHjyxSmriSfYz+USnWPY7AufNIadK6MEJMx9ApD/oD&#10;OlTrorhX2lFEilmcO2RdNtjC5xDF9pCuTyYBB5bi6bQ4syoJ3g9WQ0ymaiLzg5KdCXlKLjvcW893&#10;SUOqXwnz5DrgnHtJTxOsQfEKIT7DmDSUCaxw7Rqn8787ZsmRM9e2VmPeBN4uqYvTtW7jvijg9N/y&#10;JsXecLq0q+WD6m8AAAD//wMAUEsDBBQABgAIAAAAIQA4/SH/1gAAAJQBAAALAAAAX3JlbHMvLnJl&#10;bHOkkMFqwzAMhu+DvYPRfXGawxijTi+j0GvpHsDYimMaW0Yy2fr2M4PBMnrbUb/Q94l/f/hMi1qR&#10;JVI2sOt6UJgd+ZiDgffL8ekFlFSbvV0oo4EbChzGx4f9GRdb25HMsYhqlCwG5lrLq9biZkxWOiqY&#10;22YiTra2kYMu1l1tQD30/bPm3wwYN0x18gb45AdQl1tp5j/sFB2T0FQ7R0nTNEV3j6o9feQzro1i&#10;OWA14Fm+Q8a1a8+Bvu/d/dMb2JY5uiPbhG/ktn4cqGU/er3pcvwCAAD//wMAUEsDBBQABgAIAAAA&#10;IQCB+PGXMgIAAFwEAAAOAAAAZHJzL2Uyb0RvYy54bWysVF1v2jAUfZ+0/2D5fQQopQURKtaKaVLV&#10;VqJTpb0ZxyGREl/LNiTs1+/YIRR1e5r2Ym7uvb4f5xyzuGvrih2UdSXplI8GQ86UlpSVepfyH6/r&#10;L7ecOS90JirSKuVH5fjd8vOnRWPmakwFVZmyDEW0mzcm5YX3Zp4kThaqFm5ARmkEc7K18Pi0uySz&#10;okH1ukrGw+E0achmxpJUzsH70AX5MtbPcyX9c5475VmVcszm42njuQ1nslyI+c4KU5TyNIb4hylq&#10;UWo0PZd6EF6wvS3/KFWX0pKj3A8k1QnleSlV3AHbjIYfttkUwqi4C8Bx5gyT+39l5dPhxbIyS/n4&#10;hjMtanD0E0yxTDGvWq8Y/ACpMW6O3I1Btm+/Uguye7+DM+ze5rYOv9iKIQ64j2eIUYpJOGejyWSI&#10;iEToajYdTyIFyftlY53/pqhmwUi5BYMRWHF4dB6DILVPCb00rcuqiixWmjUpn15dD+OFcwQ3Ko2L&#10;YYVu1GD5dtvGvWf9GlvKjtjOUicSZ+S6xAyPwvkXYaEKjA2l+2cceUXoRSeLs4Lsr7/5Qz7IQpSz&#10;BipLuQa4nFXfNUiMYECU8WNyfTNGB3sZ2V5G9L6+J8h4hBdlZDRDvq96M7dUv+E5rEJPhISW6Jxy&#10;35v3vlM+npNUq1VMggyN8I96Y2QoHTAN+L62b8KaEwlBCE/Uq1HMP3DR5XZsrPae8jISFVDuMD2B&#10;DwlH/k7PLbyRy++Y9f6nsPwNAAD//wMAUEsDBBQABgAIAAAAIQCvYiy14gAAAAsBAAAPAAAAZHJz&#10;L2Rvd25yZXYueG1sTI/LTsMwEEX3SPyDNUhsELUTINAQpwIkEEI8RItQl248JFHjcWQ7bfr3OCvY&#10;zePozpliMZqO7dD51pKEZCaAIVVWt1RL+Fo9nt8A80GRVp0llHBAD4vy+KhQubZ7+sTdMtQshpDP&#10;lYQmhD7n3FcNGuVntkeKux/rjAqxdTXXTu1juOl4KkTGjWopXmhUjw8NVtvlYCRsm5ezD/H0dv+d&#10;PR/c+2qwa/e6lvL0ZLy7BRZwDH8wTPpRHcrotLEDac86CfPreRpRCVdJBmwCkvQiTjZTdSmAlwX/&#10;/0P5CwAA//8DAFBLAQItABQABgAIAAAAIQC2gziS/gAAAOEBAAATAAAAAAAAAAAAAAAAAAAAAABb&#10;Q29udGVudF9UeXBlc10ueG1sUEsBAi0AFAAGAAgAAAAhADj9If/WAAAAlAEAAAsAAAAAAAAAAAAA&#10;AAAALwEAAF9yZWxzLy5yZWxzUEsBAi0AFAAGAAgAAAAhAIH48ZcyAgAAXAQAAA4AAAAAAAAAAAAA&#10;AAAALgIAAGRycy9lMm9Eb2MueG1sUEsBAi0AFAAGAAgAAAAhAK9iLLXiAAAACwEAAA8AAAAAAAAA&#10;AAAAAAAAjAQAAGRycy9kb3ducmV2LnhtbFBLBQYAAAAABAAEAPMAAACbBQAAAAA=&#10;" filled="f" stroked="f" strokeweight=".5pt">
                 <v:textbox>
                   <w:txbxContent>
                     <w:p>
@@ -2218,81 +2439,7 @@
         <mc:AlternateContent>
           <mc:Choice Requires="wps">
             <w:drawing>
-              <wp:anchor distT="0" distB="0" distL="114300" distR="114300" simplePos="0" relativeHeight="251672576" behindDoc="0" locked="0" layoutInCell="1" allowOverlap="1" wp14:anchorId="3F02043D" wp14:editId="4B696E1A">
-                <wp:simplePos x="0" y="0"/>
-                <wp:positionH relativeFrom="column">
-                  <wp:posOffset>6217285</wp:posOffset>
-                </wp:positionH>
-                <wp:positionV relativeFrom="paragraph">
-                  <wp:posOffset>906145</wp:posOffset>
-                </wp:positionV>
-                <wp:extent cx="419100" cy="243840"/>
-                <wp:effectExtent l="0" t="0" r="19050" b="22860"/>
-                <wp:wrapNone/>
-                <wp:docPr id="13" name="Rectangle 13"/>
-                <wp:cNvGraphicFramePr/>
-                <a:graphic xmlns:a="http://schemas.openxmlformats.org/drawingml/2006/main">
-                  <a:graphicData uri="http://schemas.microsoft.com/office/word/2010/wordprocessingShape">
-                    <wps:wsp>
-                      <wps:cNvSpPr/>
-                      <wps:spPr>
-                        <a:xfrm>
-                          <a:off x="0" y="0"/>
-                          <a:ext cx="419100" cy="243840"/>
-                        </a:xfrm>
-                        <a:prstGeom prst="rect">
-                          <a:avLst/>
-                        </a:prstGeom>
-                      </wps:spPr>
-                      <wps:style>
-                        <a:lnRef idx="2">
-                          <a:schemeClr val="accent3">
-                            <a:shade val="50000"/>
-                          </a:schemeClr>
-                        </a:lnRef>
-                        <a:fillRef idx="1">
-                          <a:schemeClr val="accent3"/>
-                        </a:fillRef>
-                        <a:effectRef idx="0">
-                          <a:schemeClr val="accent3"/>
-                        </a:effectRef>
-                        <a:fontRef idx="minor">
-                          <a:schemeClr val="lt1"/>
-                        </a:fontRef>
-                      </wps:style>
-                      <wps:bodyPr rot="0" spcFirstLastPara="0" vertOverflow="overflow" horzOverflow="overflow" vert="horz" wrap="square" lIns="91440" tIns="45720" rIns="91440" bIns="45720" numCol="1" spcCol="0" rtlCol="0" fromWordArt="0" anchor="ctr" anchorCtr="0" forceAA="0" compatLnSpc="1">
-                        <a:prstTxWarp prst="textNoShape">
-                          <a:avLst/>
-                        </a:prstTxWarp>
-                        <a:noAutofit/>
-                      </wps:bodyPr>
-                    </wps:wsp>
-                  </a:graphicData>
-                </a:graphic>
-                <wp14:sizeRelH relativeFrom="margin">
-                  <wp14:pctWidth>0</wp14:pctWidth>
-                </wp14:sizeRelH>
-                <wp14:sizeRelV relativeFrom="margin">
-                  <wp14:pctHeight>0</wp14:pctHeight>
-                </wp14:sizeRelV>
-              </wp:anchor>
-            </w:drawing>
-          </mc:Choice>
-          <mc:Fallback>
-            <w:pict>
-              <v:rect w14:anchorId="4A11AAC8" id="Rectangle 13" o:spid="_x0000_s1026" style="position:absolute;margin-left:489.55pt;margin-top:71.35pt;width:33pt;height:19.2pt;z-index:251672576;visibility:visible;mso-wrap-style:square;mso-width-percent:0;mso-height-percent:0;mso-wrap-distance-left:9pt;mso-wrap-distance-top:0;mso-wrap-distance-right:9pt;mso-wrap-distance-bottom:0;mso-position-horizontal:absolute;mso-position-horizontal-relative:text;mso-position-vertical:absolute;mso-position-vertical-relative:text;mso-width-percent:0;mso-height-percent:0;mso-width-relative:margin;mso-height-relative:margin;v-text-anchor:middle" o:gfxdata="UEsDBBQABgAIAAAAIQC2gziS/gAAAOEBAAATAAAAW0NvbnRlbnRfVHlwZXNdLnhtbJSRQU7DMBBF&#10;90jcwfIWJU67QAgl6YK0S0CoHGBkTxKLZGx5TGhvj5O2G0SRWNoz/78nu9wcxkFMGNg6quQqL6RA&#10;0s5Y6ir5vt9lD1JwBDIwOMJKHpHlpr69KfdHjyxSmriSfYz+USnWPY7AufNIadK6MEJMx9ApD/oD&#10;OlTrorhX2lFEilmcO2RdNtjC5xDF9pCuTyYBB5bi6bQ4syoJ3g9WQ0ymaiLzg5KdCXlKLjvcW893&#10;SUOqXwnz5DrgnHtJTxOsQfEKIT7DmDSUCaxw7Rqn8787ZsmRM9e2VmPeBN4uqYvTtW7jvijg9N/y&#10;JsXecLq0q+WD6m8AAAD//wMAUEsDBBQABgAIAAAAIQA4/SH/1gAAAJQBAAALAAAAX3JlbHMvLnJl&#10;bHOkkMFqwzAMhu+DvYPRfXGawxijTi+j0GvpHsDYimMaW0Yy2fr2M4PBMnrbUb/Q94l/f/hMi1qR&#10;JVI2sOt6UJgd+ZiDgffL8ekFlFSbvV0oo4EbChzGx4f9GRdb25HMsYhqlCwG5lrLq9biZkxWOiqY&#10;22YiTra2kYMu1l1tQD30/bPm3wwYN0x18gb45AdQl1tp5j/sFB2T0FQ7R0nTNEV3j6o9feQzro1i&#10;OWA14Fm+Q8a1a8+Bvu/d/dMb2JY5uiPbhG/ktn4cqGU/er3pcvwCAAD//wMAUEsDBBQABgAIAAAA&#10;IQDQs0B+cQIAADoFAAAOAAAAZHJzL2Uyb0RvYy54bWysVMFu2zAMvQ/YPwi6L7bTdGuDOkWQosOA&#10;og3aDj2rshQbkEWNUuJkXz9KdtyiKzZgmA+yKJKP4iOpi8t9a9hOoW/AlryY5JwpK6Fq7Kbk3x+v&#10;P51x5oOwlTBgVckPyvPLxccPF52bqynUYCqFjECsn3eu5HUIbp5lXtaqFX4CTllSasBWBBJxk1Uo&#10;OkJvTTbN889ZB1g5BKm8p9OrXskXCV9rJcOd1l4FZkpOdwtpxbQ+xzVbXIj5BoWrGzlcQ/zDLVrR&#10;WAo6Ql2JINgWm9+g2kYieNBhIqHNQOtGqpQDZVPkb7J5qIVTKRcix7uRJv//YOXtbo2sqah2J5xZ&#10;0VKN7ok1YTdGMTojgjrn52T34NY4SJ62Mdu9xjb+KQ+2T6QeRlLVPjBJh7PivMiJekmq6ezkbJZI&#10;z16cHfrwVUHL4qbkSNETlWJ34wMFJNOjCQnxMn34tAsHo+INjL1XmvKggNPknTpIrQyynaDaCymV&#10;DSe9qhaV6o9Pc/pijhRk9EhSAozIujFmxC7+hN3DDPbRVaUGHJ3zvzuPHiky2DA6t40FfA/AhGJI&#10;QPf2R5J6aiJLz1AdqMoIfft7J68b4vpG+LAWSP1O5aEZDne0aANdyWHYcVYD/nzvPNpTG5KWs47m&#10;p+T+x1ag4sx8s9Sg58WMKs1CEmanX6Yk4GvN82uN3bYroDIV9Fo4mbbRPpjjViO0TzTqyxiVVMJK&#10;il1yGfAorEI/1/RYSLVcJjMaMifCjX1wMoJHVmMvPe6fBLqh4QJ16i0cZ03M3/Rdbxs9LSy3AXST&#10;mvKF14FvGtDUOMNjEl+A13KyennyFr8AAAD//wMAUEsDBBQABgAIAAAAIQAl9Kdl4QAAAAwBAAAP&#10;AAAAZHJzL2Rvd25yZXYueG1sTI9BT8MwDIXvSPyHyEhcEEtblW0tTSeEBOKGGBzGLWtMWmicqsm6&#10;7t/jneBm+z09f6/azK4XE46h86QgXSQgkBpvOrIKPt6fbtcgQtRkdO8JFZwwwKa+vKh0afyR3nDa&#10;Ris4hEKpFbQxDqWUoWnR6bDwAxJrX350OvI6WmlGfeRw18ssSZbS6Y74Q6sHfGyx+dkenIIif435&#10;8mS/s93z9Hlji5fQDjulrq/mh3sQEef4Z4YzPqNDzUx7fyATRM8ZqyJlKwt5tgJxdiT5HZ/2PK3T&#10;FGRdyf8l6l8AAAD//wMAUEsBAi0AFAAGAAgAAAAhALaDOJL+AAAA4QEAABMAAAAAAAAAAAAAAAAA&#10;AAAAAFtDb250ZW50X1R5cGVzXS54bWxQSwECLQAUAAYACAAAACEAOP0h/9YAAACUAQAACwAAAAAA&#10;AAAAAAAAAAAvAQAAX3JlbHMvLnJlbHNQSwECLQAUAAYACAAAACEA0LNAfnECAAA6BQAADgAAAAAA&#10;AAAAAAAAAAAuAgAAZHJzL2Uyb0RvYy54bWxQSwECLQAUAAYACAAAACEAJfSnZeEAAAAMAQAADwAA&#10;AAAAAAAAAAAAAADLBAAAZHJzL2Rvd25yZXYueG1sUEsFBgAAAAAEAAQA8wAAANkFAAAAAA==&#10;" fillcolor="#a5a5a5 [3206]" strokecolor="#525252 [1606]" strokeweight="1pt"/>
-            </w:pict>
-          </mc:Fallback>
-        </mc:AlternateContent>
-      </w:r>
-      <w:r>
-        <w:rPr>
-          <w:noProof/>
-        </w:rPr>
-        <mc:AlternateContent>
-          <mc:Choice Requires="wps">
-            <w:drawing>
-              <wp:anchor distT="0" distB="0" distL="114300" distR="114300" simplePos="0" relativeHeight="251670528" behindDoc="0" locked="0" layoutInCell="1" allowOverlap="1">
+              <wp:anchor distT="0" distB="0" distL="114300" distR="114300" simplePos="0" relativeHeight="251670528" behindDoc="0" locked="0" layoutInCell="1" allowOverlap="1" wp14:anchorId="1147F14F" wp14:editId="6C374E17">
                 <wp:simplePos x="0" y="0"/>
                 <wp:positionH relativeFrom="column">
                   <wp:posOffset>6217285</wp:posOffset>
@@ -2346,87 +2493,19 @@
           </mc:Choice>
           <mc:Fallback>
             <w:pict>
-              <v:rect w14:anchorId="4CCB0F68" id="Rectangle 12" o:spid="_x0000_s1026" style="position:absolute;margin-left:489.55pt;margin-top:71.35pt;width:260.4pt;height:19.2pt;z-index:251670528;visibility:visible;mso-wrap-style:square;mso-wrap-distance-left:9pt;mso-wrap-distance-top:0;mso-wrap-distance-right:9pt;mso-wrap-distance-bottom:0;mso-position-horizontal:absolute;mso-position-horizontal-relative:text;mso-position-vertical:absolute;mso-position-vertical-relative:text;v-text-anchor:middle" o:gfxdata="UEsDBBQABgAIAAAAIQC2gziS/gAAAOEBAAATAAAAW0NvbnRlbnRfVHlwZXNdLnhtbJSRQU7DMBBF&#10;90jcwfIWJU67QAgl6YK0S0CoHGBkTxKLZGx5TGhvj5O2G0SRWNoz/78nu9wcxkFMGNg6quQqL6RA&#10;0s5Y6ir5vt9lD1JwBDIwOMJKHpHlpr69KfdHjyxSmriSfYz+USnWPY7AufNIadK6MEJMx9ApD/oD&#10;OlTrorhX2lFEilmcO2RdNtjC5xDF9pCuTyYBB5bi6bQ4syoJ3g9WQ0ymaiLzg5KdCXlKLjvcW893&#10;SUOqXwnz5DrgnHtJTxOsQfEKIT7DmDSUCaxw7Rqn8787ZsmRM9e2VmPeBN4uqYvTtW7jvijg9N/y&#10;JsXecLq0q+WD6m8AAAD//wMAUEsDBBQABgAIAAAAIQA4/SH/1gAAAJQBAAALAAAAX3JlbHMvLnJl&#10;bHOkkMFqwzAMhu+DvYPRfXGawxijTi+j0GvpHsDYimMaW0Yy2fr2M4PBMnrbUb/Q94l/f/hMi1qR&#10;JVI2sOt6UJgd+ZiDgffL8ekFlFSbvV0oo4EbChzGx4f9GRdb25HMsYhqlCwG5lrLq9biZkxWOiqY&#10;22YiTra2kYMu1l1tQD30/bPm3wwYN0x18gb45AdQl1tp5j/sFB2T0FQ7R0nTNEV3j6o9feQzro1i&#10;OWA14Fm+Q8a1a8+Bvu/d/dMb2JY5uiPbhG/ktn4cqGU/er3pcvwCAAD//wMAUEsDBBQABgAIAAAA&#10;IQCcHVMXZgIAABQFAAAOAAAAZHJzL2Uyb0RvYy54bWysVE1v2zAMvQ/YfxB0X+18bG2DOkXQosOA&#10;og3aDj2rspQYk0SNUuJkv36U7Lhdl9Owiy2KfKT49KiLy501bKswNOAqPjopOVNOQt24VcW/P918&#10;OuMsROFqYcCpiu9V4Jfzjx8uWj9TY1iDqRUySuLCrPUVX8foZ0UR5FpZEU7AK0dODWhFJBNXRY2i&#10;pezWFOOy/FK0gLVHkCoE2r3unHye82utZLzXOqjITMXpbDF/MX9f0reYX4jZCoVfN7I/hviHU1jR&#10;OCo6pLoWUbANNn+lso1ECKDjiQRbgNaNVLkH6mZUvuvmcS28yr0QOcEPNIX/l1bebZfImprubsyZ&#10;E5bu6IFYE25lFKM9Iqj1YUZxj36JvRVombrdabTpT32wXSZ1P5CqdpFJ2pxMytPyjLiX5BtPJ2fT&#10;zHrxivYY4lcFlqVFxZHKZy7F9jZEqkihhxAy0mm6+nkV90alIxj3oDQ1QhXHGZ0lpK4Msq2gyxdS&#10;KhcnqR/Kl6MTTDfGDMDRMaCJox7UxyaYytIagOUx4J8VB0SuCi4OYNs4wGMJ6h9D5S7+0H3Xc2r/&#10;Beo93R9CJ+zg5U1DJN6KEJcCScnEO01nvKePNtBWHPoVZ2vAX8f2UzwJjLyctTQZFQ8/NwIVZ+ab&#10;I+mdj6Z0hSxmY/r5dEwGvvW8vPW4jb0C4n9E74CXeZniozksNYJ9piFepKrkEk5S7YrLiAfjKnYT&#10;S8+AVItFDqPx8SLeukcvU/LEahLJ0+5ZoO+VFEmDd3CYIjF7J6guNiEdLDYRdJPV9sprzzeNXhZN&#10;/0yk2X5r56jXx2z+GwAA//8DAFBLAwQUAAYACAAAACEA49AQa90AAAAMAQAADwAAAGRycy9kb3du&#10;cmV2LnhtbEyPQU7DMBBF90jcwZpK7KjjqKJ1iFOhSmWLWnoAJzZx1HgcYjcJt2e6gt2M/tebN+V+&#10;8T2b7Bi7gArEOgNmsQmmw1bB5fP4vAMWk0aj+4BWwY+NsK8eH0pdmDDjyU7n1DKCYCy0ApfSUHAe&#10;G2e9juswWKTsK4xeJ1rHlptRzwT3Pc+z7IV73SFdcHqwB2eb6/nmiTINtch0Lk754fLx/T6442wW&#10;pZ5Wy9srsGSX9FeGuz6pQ0VOdbihiaxXILdSUJWCTb4Fdm9spJTAapp2QgCvSv7/ieoXAAD//wMA&#10;UEsBAi0AFAAGAAgAAAAhALaDOJL+AAAA4QEAABMAAAAAAAAAAAAAAAAAAAAAAFtDb250ZW50X1R5&#10;cGVzXS54bWxQSwECLQAUAAYACAAAACEAOP0h/9YAAACUAQAACwAAAAAAAAAAAAAAAAAvAQAAX3Jl&#10;bHMvLnJlbHNQSwECLQAUAAYACAAAACEAnB1TF2YCAAAUBQAADgAAAAAAAAAAAAAAAAAuAgAAZHJz&#10;L2Uyb0RvYy54bWxQSwECLQAUAAYACAAAACEA49AQa90AAAAMAQAADwAAAAAAAAAAAAAAAADABAAA&#10;ZHJzL2Rvd25yZXYueG1sUEsFBgAAAAAEAAQA8wAAAMoFAAAAAA==&#10;" fillcolor="white [3201]" strokecolor="#a5a5a5 [3206]" strokeweight="1pt"/>
+              <v:rect w14:anchorId="193B49B1" id="Rectangle 12" o:spid="_x0000_s1026" style="position:absolute;margin-left:489.55pt;margin-top:71.35pt;width:260.4pt;height:19.2pt;z-index:251670528;visibility:visible;mso-wrap-style:square;mso-wrap-distance-left:9pt;mso-wrap-distance-top:0;mso-wrap-distance-right:9pt;mso-wrap-distance-bottom:0;mso-position-horizontal:absolute;mso-position-horizontal-relative:text;mso-position-vertical:absolute;mso-position-vertical-relative:text;v-text-anchor:middle" o:gfxdata="UEsDBBQABgAIAAAAIQC2gziS/gAAAOEBAAATAAAAW0NvbnRlbnRfVHlwZXNdLnhtbJSRQU7DMBBF&#10;90jcwfIWJU67QAgl6YK0S0CoHGBkTxKLZGx5TGhvj5O2G0SRWNoz/78nu9wcxkFMGNg6quQqL6RA&#10;0s5Y6ir5vt9lD1JwBDIwOMJKHpHlpr69KfdHjyxSmriSfYz+USnWPY7AufNIadK6MEJMx9ApD/oD&#10;OlTrorhX2lFEilmcO2RdNtjC5xDF9pCuTyYBB5bi6bQ4syoJ3g9WQ0ymaiLzg5KdCXlKLjvcW893&#10;SUOqXwnz5DrgnHtJTxOsQfEKIT7DmDSUCaxw7Rqn8787ZsmRM9e2VmPeBN4uqYvTtW7jvijg9N/y&#10;JsXecLq0q+WD6m8AAAD//wMAUEsDBBQABgAIAAAAIQA4/SH/1gAAAJQBAAALAAAAX3JlbHMvLnJl&#10;bHOkkMFqwzAMhu+DvYPRfXGawxijTi+j0GvpHsDYimMaW0Yy2fr2M4PBMnrbUb/Q94l/f/hMi1qR&#10;JVI2sOt6UJgd+ZiDgffL8ekFlFSbvV0oo4EbChzGx4f9GRdb25HMsYhqlCwG5lrLq9biZkxWOiqY&#10;22YiTra2kYMu1l1tQD30/bPm3wwYN0x18gb45AdQl1tp5j/sFB2T0FQ7R0nTNEV3j6o9feQzro1i&#10;OWA14Fm+Q8a1a8+Bvu/d/dMb2JY5uiPbhG/ktn4cqGU/er3pcvwCAAD//wMAUEsDBBQABgAIAAAA&#10;IQCcHVMXZgIAABQFAAAOAAAAZHJzL2Uyb0RvYy54bWysVE1v2zAMvQ/YfxB0X+18bG2DOkXQosOA&#10;og3aDj2rspQYk0SNUuJkv36U7Lhdl9Owiy2KfKT49KiLy501bKswNOAqPjopOVNOQt24VcW/P918&#10;OuMsROFqYcCpiu9V4Jfzjx8uWj9TY1iDqRUySuLCrPUVX8foZ0UR5FpZEU7AK0dODWhFJBNXRY2i&#10;pezWFOOy/FK0gLVHkCoE2r3unHye82utZLzXOqjITMXpbDF/MX9f0reYX4jZCoVfN7I/hviHU1jR&#10;OCo6pLoWUbANNn+lso1ECKDjiQRbgNaNVLkH6mZUvuvmcS28yr0QOcEPNIX/l1bebZfImprubsyZ&#10;E5bu6IFYE25lFKM9Iqj1YUZxj36JvRVombrdabTpT32wXSZ1P5CqdpFJ2pxMytPyjLiX5BtPJ2fT&#10;zHrxivYY4lcFlqVFxZHKZy7F9jZEqkihhxAy0mm6+nkV90alIxj3oDQ1QhXHGZ0lpK4Msq2gyxdS&#10;KhcnqR/Kl6MTTDfGDMDRMaCJox7UxyaYytIagOUx4J8VB0SuCi4OYNs4wGMJ6h9D5S7+0H3Xc2r/&#10;Beo93R9CJ+zg5U1DJN6KEJcCScnEO01nvKePNtBWHPoVZ2vAX8f2UzwJjLyctTQZFQ8/NwIVZ+ab&#10;I+mdj6Z0hSxmY/r5dEwGvvW8vPW4jb0C4n9E74CXeZniozksNYJ9piFepKrkEk5S7YrLiAfjKnYT&#10;S8+AVItFDqPx8SLeukcvU/LEahLJ0+5ZoO+VFEmDd3CYIjF7J6guNiEdLDYRdJPV9sprzzeNXhZN&#10;/0yk2X5r56jXx2z+GwAA//8DAFBLAwQUAAYACAAAACEA49AQa90AAAAMAQAADwAAAGRycy9kb3du&#10;cmV2LnhtbEyPQU7DMBBF90jcwZpK7KjjqKJ1iFOhSmWLWnoAJzZx1HgcYjcJt2e6gt2M/tebN+V+&#10;8T2b7Bi7gArEOgNmsQmmw1bB5fP4vAMWk0aj+4BWwY+NsK8eH0pdmDDjyU7n1DKCYCy0ApfSUHAe&#10;G2e9juswWKTsK4xeJ1rHlptRzwT3Pc+z7IV73SFdcHqwB2eb6/nmiTINtch0Lk754fLx/T6442wW&#10;pZ5Wy9srsGSX9FeGuz6pQ0VOdbihiaxXILdSUJWCTb4Fdm9spJTAapp2QgCvSv7/ieoXAAD//wMA&#10;UEsBAi0AFAAGAAgAAAAhALaDOJL+AAAA4QEAABMAAAAAAAAAAAAAAAAAAAAAAFtDb250ZW50X1R5&#10;cGVzXS54bWxQSwECLQAUAAYACAAAACEAOP0h/9YAAACUAQAACwAAAAAAAAAAAAAAAAAvAQAAX3Jl&#10;bHMvLnJlbHNQSwECLQAUAAYACAAAACEAnB1TF2YCAAAUBQAADgAAAAAAAAAAAAAAAAAuAgAAZHJz&#10;L2Uyb0RvYy54bWxQSwECLQAUAAYACAAAACEA49AQa90AAAAMAQAADwAAAAAAAAAAAAAAAADABAAA&#10;ZHJzL2Rvd25yZXYueG1sUEsFBgAAAAAEAAQA8wAAAMoFAAAAAA==&#10;" fillcolor="white [3201]" strokecolor="#a5a5a5 [3206]" strokeweight="1pt"/>
             </w:pict>
           </mc:Fallback>
         </mc:AlternateContent>
       </w:r>
       <w:r>
+        <w:rPr>
+          <w:noProof/>
+        </w:rPr>
         <mc:AlternateContent>
           <mc:Choice Requires="wps">
             <w:drawing>
-              <wp:anchor distT="0" distB="0" distL="114300" distR="114300" simplePos="0" relativeHeight="251682816" behindDoc="0" locked="0" layoutInCell="1" allowOverlap="1" wp14:anchorId="4E76E7B4" wp14:editId="42A3B743">
-                <wp:simplePos x="0" y="0"/>
-                <wp:positionH relativeFrom="column">
-                  <wp:posOffset>6217920</wp:posOffset>
-                </wp:positionH>
-                <wp:positionV relativeFrom="paragraph">
-                  <wp:posOffset>2186940</wp:posOffset>
-                </wp:positionV>
-                <wp:extent cx="2110740" cy="243840"/>
-                <wp:effectExtent l="0" t="0" r="22860" b="22860"/>
-                <wp:wrapNone/>
-                <wp:docPr id="19" name="Rectangle 19"/>
-                <wp:cNvGraphicFramePr/>
-                <a:graphic xmlns:a="http://schemas.openxmlformats.org/drawingml/2006/main">
-                  <a:graphicData uri="http://schemas.microsoft.com/office/word/2010/wordprocessingShape">
-                    <wps:wsp>
-                      <wps:cNvSpPr/>
-                      <wps:spPr>
-                        <a:xfrm>
-                          <a:off x="0" y="0"/>
-                          <a:ext cx="2110740" cy="243840"/>
-                        </a:xfrm>
-                        <a:prstGeom prst="rect">
-                          <a:avLst/>
-                        </a:prstGeom>
-                      </wps:spPr>
-                      <wps:style>
-                        <a:lnRef idx="2">
-                          <a:schemeClr val="accent3">
-                            <a:shade val="50000"/>
-                          </a:schemeClr>
-                        </a:lnRef>
-                        <a:fillRef idx="1">
-                          <a:schemeClr val="accent3"/>
-                        </a:fillRef>
-                        <a:effectRef idx="0">
-                          <a:schemeClr val="accent3"/>
-                        </a:effectRef>
-                        <a:fontRef idx="minor">
-                          <a:schemeClr val="lt1"/>
-                        </a:fontRef>
-                      </wps:style>
-                      <wps:bodyPr rot="0" spcFirstLastPara="0" vertOverflow="overflow" horzOverflow="overflow" vert="horz" wrap="square" lIns="91440" tIns="45720" rIns="91440" bIns="45720" numCol="1" spcCol="0" rtlCol="0" fromWordArt="0" anchor="ctr" anchorCtr="0" forceAA="0" compatLnSpc="1">
-                        <a:prstTxWarp prst="textNoShape">
-                          <a:avLst/>
-                        </a:prstTxWarp>
-                        <a:noAutofit/>
-                      </wps:bodyPr>
-                    </wps:wsp>
-                  </a:graphicData>
-                </a:graphic>
-                <wp14:sizeRelH relativeFrom="margin">
-                  <wp14:pctWidth>0</wp14:pctWidth>
-                </wp14:sizeRelH>
-                <wp14:sizeRelV relativeFrom="margin">
-                  <wp14:pctHeight>0</wp14:pctHeight>
-                </wp14:sizeRelV>
-              </wp:anchor>
-            </w:drawing>
-          </mc:Choice>
-          <mc:Fallback>
-            <w:pict>
-              <v:rect w14:anchorId="54306F1A" id="Rectangle 19" o:spid="_x0000_s1026" style="position:absolute;margin-left:489.6pt;margin-top:172.2pt;width:166.2pt;height:19.2pt;z-index:251682816;visibility:visible;mso-wrap-style:square;mso-width-percent:0;mso-height-percent:0;mso-wrap-distance-left:9pt;mso-wrap-distance-top:0;mso-wrap-distance-right:9pt;mso-wrap-distance-bottom:0;mso-position-horizontal:absolute;mso-position-horizontal-relative:text;mso-position-vertical:absolute;mso-position-vertical-relative:text;mso-width-percent:0;mso-height-percent:0;mso-width-relative:margin;mso-height-relative:margin;v-text-anchor:middle" o:gfxdata="UEsDBBQABgAIAAAAIQC2gziS/gAAAOEBAAATAAAAW0NvbnRlbnRfVHlwZXNdLnhtbJSRQU7DMBBF&#10;90jcwfIWJU67QAgl6YK0S0CoHGBkTxKLZGx5TGhvj5O2G0SRWNoz/78nu9wcxkFMGNg6quQqL6RA&#10;0s5Y6ir5vt9lD1JwBDIwOMJKHpHlpr69KfdHjyxSmriSfYz+USnWPY7AufNIadK6MEJMx9ApD/oD&#10;OlTrorhX2lFEilmcO2RdNtjC5xDF9pCuTyYBB5bi6bQ4syoJ3g9WQ0ymaiLzg5KdCXlKLjvcW893&#10;SUOqXwnz5DrgnHtJTxOsQfEKIT7DmDSUCaxw7Rqn8787ZsmRM9e2VmPeBN4uqYvTtW7jvijg9N/y&#10;JsXecLq0q+WD6m8AAAD//wMAUEsDBBQABgAIAAAAIQA4/SH/1gAAAJQBAAALAAAAX3JlbHMvLnJl&#10;bHOkkMFqwzAMhu+DvYPRfXGawxijTi+j0GvpHsDYimMaW0Yy2fr2M4PBMnrbUb/Q94l/f/hMi1qR&#10;JVI2sOt6UJgd+ZiDgffL8ekFlFSbvV0oo4EbChzGx4f9GRdb25HMsYhqlCwG5lrLq9biZkxWOiqY&#10;22YiTra2kYMu1l1tQD30/bPm3wwYN0x18gb45AdQl1tp5j/sFB2T0FQ7R0nTNEV3j6o9feQzro1i&#10;OWA14Fm+Q8a1a8+Bvu/d/dMb2JY5uiPbhG/ktn4cqGU/er3pcvwCAAD//wMAUEsDBBQABgAIAAAA&#10;IQC00sSPbwIAADsFAAAOAAAAZHJzL2Uyb0RvYy54bWysVFFP2zAQfp+0/2D5fU1SyoCKFFVFTJMQ&#10;IGDi2Th2E8nxeWe3affrd3bSgABt0rQ+pGff3Xd33935/GLXGrZV6BuwJS8mOWfKSqgauy75j8er&#10;L6ec+SBsJQxYVfK98vxi8fnTeefmago1mEohIxDr550reR2Cm2eZl7VqhZ+AU5aUGrAVgY64zioU&#10;HaG3Jpvm+desA6wcglTe0+1lr+SLhK+1kuFWa68CMyWn3EL6Yvo+x2+2OBfzNQpXN3JIQ/xDFq1o&#10;LAUdoS5FEGyDzTuotpEIHnSYSGgz0LqRKtVA1RT5m2oeauFUqoXI8W6kyf8/WHmzvUPWVNS7M86s&#10;aKlH98SasGujGN0RQZ3zc7J7cHc4nDyJsdqdxjb+Ux1sl0jdj6SqXWCSLqdFkZ/MiHtJuuns6JRk&#10;gslevB368E1By6JQcqTwiUuxvfahNz2YkF/Mpo+fpLA3KqZg7L3SVEiMmLzTCKmVQbYV1HwhpbLh&#10;qFfVolL99XFOvyGf0SNllwAjsm6MGbGLP2H3uQ720VWlCRyd8787jx4pMtgwOreNBfwIwIRiKED3&#10;9geSemoiS89Q7anNCP38eyevGuL6WvhwJ5AGntpDSxxu6aMNdCWHQeKsBvz10X20pzkkLWcdLVDJ&#10;/c+NQMWZ+W5pQs+KWex6SIfZ8cmUDvha8/xaYzftCqhNBT0XTiYx2gdzEDVC+0S7voxRSSWspNgl&#10;lwEPh1XoF5teC6mWy2RGW+ZEuLYPTkbwyGqcpcfdk0A3DFygUb2Bw7KJ+Zu5622jp4XlJoBu0lC+&#10;8DrwTRuaBmd4TeIT8PqcrF7evMVvAAAA//8DAFBLAwQUAAYACAAAACEAFy/LNuEAAAAMAQAADwAA&#10;AGRycy9kb3ducmV2LnhtbEyPwU7DMAyG70i8Q2QkLoil7arSlqYTQgJxQwwO45Y1ISk0TtVkXff2&#10;eCc42v71+fubzeIGNusp9B4FpKsEmMbOqx6NgI/3p9sSWIgSlRw8agEnHWDTXl40slb+iG963kbD&#10;CIKhlgJsjGPNeeisdjKs/KiRbl9+cjLSOBmuJnkkuBt4liQFd7JH+mDlqB+t7n62Byegyl9jXpzM&#10;d7Z7nj9vTPUS7LgT4vpqebgHFvUS/8Jw1id1aMlp7w+oAhuIcVdlFBWwzvMc2DmxTtMC2J5WZVYC&#10;bxv+v0T7CwAA//8DAFBLAQItABQABgAIAAAAIQC2gziS/gAAAOEBAAATAAAAAAAAAAAAAAAAAAAA&#10;AABbQ29udGVudF9UeXBlc10ueG1sUEsBAi0AFAAGAAgAAAAhADj9If/WAAAAlAEAAAsAAAAAAAAA&#10;AAAAAAAALwEAAF9yZWxzLy5yZWxzUEsBAi0AFAAGAAgAAAAhALTSxI9vAgAAOwUAAA4AAAAAAAAA&#10;AAAAAAAALgIAAGRycy9lMm9Eb2MueG1sUEsBAi0AFAAGAAgAAAAhABcvyzbhAAAADAEAAA8AAAAA&#10;AAAAAAAAAAAAyQQAAGRycy9kb3ducmV2LnhtbFBLBQYAAAAABAAEAPMAAADXBQAAAAA=&#10;" fillcolor="#a5a5a5 [3206]" strokecolor="#525252 [1606]" strokeweight="1pt"/>
-            </w:pict>
-          </mc:Fallback>
-        </mc:AlternateContent>
-      </w:r>
-      <w:r>
-        <mc:AlternateContent>
-          <mc:Choice Requires="wps">
-            <w:drawing>
-              <wp:anchor distT="0" distB="0" distL="114300" distR="114300" simplePos="0" relativeHeight="251681792" behindDoc="0" locked="0" layoutInCell="1" allowOverlap="1" wp14:anchorId="68575F5F" wp14:editId="7AF2AFE7">
+              <wp:anchor distT="0" distB="0" distL="114300" distR="114300" simplePos="0" relativeHeight="251681792" behindDoc="0" locked="0" layoutInCell="1" allowOverlap="1" wp14:anchorId="61E52205" wp14:editId="2E5714A0">
                 <wp:simplePos x="0" y="0"/>
                 <wp:positionH relativeFrom="column">
                   <wp:posOffset>6218555</wp:posOffset>
@@ -2492,7 +2571,7 @@
         <mc:AlternateContent>
           <mc:Choice Requires="wps">
             <w:drawing>
-              <wp:anchor distT="0" distB="0" distL="114300" distR="114300" simplePos="0" relativeHeight="251679744" behindDoc="0" locked="0" layoutInCell="1" allowOverlap="1" wp14:anchorId="6E374F7C" wp14:editId="5AF14626">
+              <wp:anchor distT="0" distB="0" distL="114300" distR="114300" simplePos="0" relativeHeight="251679744" behindDoc="0" locked="0" layoutInCell="1" allowOverlap="1" wp14:anchorId="5DBF0CCC" wp14:editId="2CBBAE8D">
                 <wp:simplePos x="0" y="0"/>
                 <wp:positionH relativeFrom="column">
                   <wp:posOffset>6217920</wp:posOffset>
@@ -2543,14 +2622,7 @@
                                 <w:sz w:val="32"/>
                                 <w:szCs w:val="32"/>
                               </w:rPr>
-                              <w:t>budgétaire</w:t>
-                            </w:r>
-                            <w:r>
-                              <w:rPr>
-                                <w:sz w:val="32"/>
-                                <w:szCs w:val="32"/>
-                              </w:rPr>
-                              <w:t> :</w:t>
+                              <w:t>budgétaire :</w:t>
                             </w:r>
                           </w:p>
                         </w:txbxContent>
@@ -2572,7 +2644,7 @@
           </mc:Choice>
           <mc:Fallback>
             <w:pict>
-              <v:shape w14:anchorId="6E374F7C" id="Zone de texte 17" o:spid="_x0000_s1036" type="#_x0000_t202" style="position:absolute;margin-left:489.6pt;margin-top:2in;width:1in;height:31.2pt;z-index:251679744;visibility:visible;mso-wrap-style:none;mso-height-percent:0;mso-wrap-distance-left:9pt;mso-wrap-distance-top:0;mso-wrap-distance-right:9pt;mso-wrap-distance-bottom:0;mso-position-horizontal:absolute;mso-position-horizontal-relative:text;mso-position-vertical:absolute;mso-position-vertical-relative:text;mso-height-percent:0;mso-height-relative:margin;v-text-anchor:top" o:gfxdata="UEsDBBQABgAIAAAAIQC2gziS/gAAAOEBAAATAAAAW0NvbnRlbnRfVHlwZXNdLnhtbJSRQU7DMBBF&#10;90jcwfIWJU67QAgl6YK0S0CoHGBkTxKLZGx5TGhvj5O2G0SRWNoz/78nu9wcxkFMGNg6quQqL6RA&#10;0s5Y6ir5vt9lD1JwBDIwOMJKHpHlpr69KfdHjyxSmriSfYz+USnWPY7AufNIadK6MEJMx9ApD/oD&#10;OlTrorhX2lFEilmcO2RdNtjC5xDF9pCuTyYBB5bi6bQ4syoJ3g9WQ0ymaiLzg5KdCXlKLjvcW893&#10;SUOqXwnz5DrgnHtJTxOsQfEKIT7DmDSUCaxw7Rqn8787ZsmRM9e2VmPeBN4uqYvTtW7jvijg9N/y&#10;JsXecLq0q+WD6m8AAAD//wMAUEsDBBQABgAIAAAAIQA4/SH/1gAAAJQBAAALAAAAX3JlbHMvLnJl&#10;bHOkkMFqwzAMhu+DvYPRfXGawxijTi+j0GvpHsDYimMaW0Yy2fr2M4PBMnrbUb/Q94l/f/hMi1qR&#10;JVI2sOt6UJgd+ZiDgffL8ekFlFSbvV0oo4EbChzGx4f9GRdb25HMsYhqlCwG5lrLq9biZkxWOiqY&#10;22YiTra2kYMu1l1tQD30/bPm3wwYN0x18gb45AdQl1tp5j/sFB2T0FQ7R0nTNEV3j6o9feQzro1i&#10;OWA14Fm+Q8a1a8+Bvu/d/dMb2JY5uiPbhG/ktn4cqGU/er3pcvwCAAD//wMAUEsDBBQABgAIAAAA&#10;IQBXIAlsMAIAAF0EAAAOAAAAZHJzL2Uyb0RvYy54bWysVF1r2zAUfR/sPwi9L3bSNG1DnJK1ZAxK&#10;W0hHYW+KLMcGW1dISuzs1+9IzhfdnsZelOt7r+7HOUeZ3XdNzXbKuop0xoeDlDOlJeWV3mT8x9vy&#10;yy1nzgudi5q0yvheOX4///xp1pqpGlFJda4sQxHtpq3JeOm9mSaJk6VqhBuQURrBgmwjPD7tJsmt&#10;aFG9qZNRmk6SlmxuLEnlHLyPfZDPY/2iUNK/FIVTntUZx2w+njae63Am85mYbqwwZSUPY4h/mKIR&#10;lUbTU6lH4QXb2uqPUk0lLTkq/EBSk1BRVFLFHbDNMP2wzaoURsVdAI4zJ5jc/ysrn3evllU5uLvh&#10;TIsGHP0EUyxXzKvOKwY/QGqNmyJ3ZZDtu6/U4cLR7+AMu3eFbcIvtmKIA+79CWKUYhLOu+F4nCIi&#10;Ebq6m4zGkYLkfNlY578palgwMm7BYARW7J6cxyBIPaaEXpqWVV1HFmvN2oxPrq7TeOEUwY1a42JY&#10;oR81WL5bd/3ecYLgWlO+x3qWepU4I5cVhngSzr8KC1lgbkjdv+AoakIzOliclWR//c0f8sEWopy1&#10;kFnGNdDlrP6uwWJEA6qMH+PrmxE62MvI+jKit80DQcdDPCkjoxnyfX00C0vNO97DIvRESGiJzhn3&#10;R/PB99LHe5JqsYhJ0KER/kmvjAylA6gB4LfuXVhzYCEo4ZmOchTTD2T0uT0di62noopMnTE9oA8N&#10;RwIP7y08ksvvmHX+V5j/BgAA//8DAFBLAwQUAAYACAAAACEA/1NI9OQAAAAMAQAADwAAAGRycy9k&#10;b3ducmV2LnhtbEyPwU7DMAyG70i8Q2QkLmhL18HoSt0JkEAIwRAbQjtmjWmqNUmVpFv39mQnONr+&#10;9Pv7i8WgW7Yn5xtrECbjBBiZysrG1Ahf66dRBswHYaRorSGEI3lYlOdnhcilPZhP2q9CzWKI8blA&#10;UCF0Oee+UqSFH9uOTLz9WKdFiKOruXTiEMN1y9MkmXEtGhM/KNHRo6Jqt+o1wk69Xn0kz+8P37OX&#10;o1uue7txbxvEy4vh/g5YoCH8wXDSj+pQRqet7Y30rEWY387TiCKkWRZLnYhJOo2rLcL0JrkGXhb8&#10;f4nyFwAA//8DAFBLAQItABQABgAIAAAAIQC2gziS/gAAAOEBAAATAAAAAAAAAAAAAAAAAAAAAABb&#10;Q29udGVudF9UeXBlc10ueG1sUEsBAi0AFAAGAAgAAAAhADj9If/WAAAAlAEAAAsAAAAAAAAAAAAA&#10;AAAALwEAAF9yZWxzLy5yZWxzUEsBAi0AFAAGAAgAAAAhAFcgCWwwAgAAXQQAAA4AAAAAAAAAAAAA&#10;AAAALgIAAGRycy9lMm9Eb2MueG1sUEsBAi0AFAAGAAgAAAAhAP9TSPTkAAAADAEAAA8AAAAAAAAA&#10;AAAAAAAAigQAAGRycy9kb3ducmV2LnhtbFBLBQYAAAAABAAEAPMAAACbBQAAAAA=&#10;" filled="f" stroked="f" strokeweight=".5pt">
+              <v:shape w14:anchorId="5DBF0CCC" id="Zone de texte 17" o:spid="_x0000_s1036" type="#_x0000_t202" style="position:absolute;margin-left:489.6pt;margin-top:2in;width:1in;height:31.2pt;z-index:251679744;visibility:visible;mso-wrap-style:none;mso-height-percent:0;mso-wrap-distance-left:9pt;mso-wrap-distance-top:0;mso-wrap-distance-right:9pt;mso-wrap-distance-bottom:0;mso-position-horizontal:absolute;mso-position-horizontal-relative:text;mso-position-vertical:absolute;mso-position-vertical-relative:text;mso-height-percent:0;mso-height-relative:margin;v-text-anchor:top" o:gfxdata="UEsDBBQABgAIAAAAIQC2gziS/gAAAOEBAAATAAAAW0NvbnRlbnRfVHlwZXNdLnhtbJSRQU7DMBBF&#10;90jcwfIWJU67QAgl6YK0S0CoHGBkTxKLZGx5TGhvj5O2G0SRWNoz/78nu9wcxkFMGNg6quQqL6RA&#10;0s5Y6ir5vt9lD1JwBDIwOMJKHpHlpr69KfdHjyxSmriSfYz+USnWPY7AufNIadK6MEJMx9ApD/oD&#10;OlTrorhX2lFEilmcO2RdNtjC5xDF9pCuTyYBB5bi6bQ4syoJ3g9WQ0ymaiLzg5KdCXlKLjvcW893&#10;SUOqXwnz5DrgnHtJTxOsQfEKIT7DmDSUCaxw7Rqn8787ZsmRM9e2VmPeBN4uqYvTtW7jvijg9N/y&#10;JsXecLq0q+WD6m8AAAD//wMAUEsDBBQABgAIAAAAIQA4/SH/1gAAAJQBAAALAAAAX3JlbHMvLnJl&#10;bHOkkMFqwzAMhu+DvYPRfXGawxijTi+j0GvpHsDYimMaW0Yy2fr2M4PBMnrbUb/Q94l/f/hMi1qR&#10;JVI2sOt6UJgd+ZiDgffL8ekFlFSbvV0oo4EbChzGx4f9GRdb25HMsYhqlCwG5lrLq9biZkxWOiqY&#10;22YiTra2kYMu1l1tQD30/bPm3wwYN0x18gb45AdQl1tp5j/sFB2T0FQ7R0nTNEV3j6o9feQzro1i&#10;OWA14Fm+Q8a1a8+Bvu/d/dMb2JY5uiPbhG/ktn4cqGU/er3pcvwCAAD//wMAUEsDBBQABgAIAAAA&#10;IQBXIAlsMAIAAF0EAAAOAAAAZHJzL2Uyb0RvYy54bWysVF1r2zAUfR/sPwi9L3bSNG1DnJK1ZAxK&#10;W0hHYW+KLMcGW1dISuzs1+9IzhfdnsZelOt7r+7HOUeZ3XdNzXbKuop0xoeDlDOlJeWV3mT8x9vy&#10;yy1nzgudi5q0yvheOX4///xp1pqpGlFJda4sQxHtpq3JeOm9mSaJk6VqhBuQURrBgmwjPD7tJsmt&#10;aFG9qZNRmk6SlmxuLEnlHLyPfZDPY/2iUNK/FIVTntUZx2w+njae63Am85mYbqwwZSUPY4h/mKIR&#10;lUbTU6lH4QXb2uqPUk0lLTkq/EBSk1BRVFLFHbDNMP2wzaoURsVdAI4zJ5jc/ysrn3evllU5uLvh&#10;TIsGHP0EUyxXzKvOKwY/QGqNmyJ3ZZDtu6/U4cLR7+AMu3eFbcIvtmKIA+79CWKUYhLOu+F4nCIi&#10;Ebq6m4zGkYLkfNlY578palgwMm7BYARW7J6cxyBIPaaEXpqWVV1HFmvN2oxPrq7TeOEUwY1a42JY&#10;oR81WL5bd/3ecYLgWlO+x3qWepU4I5cVhngSzr8KC1lgbkjdv+AoakIzOliclWR//c0f8sEWopy1&#10;kFnGNdDlrP6uwWJEA6qMH+PrmxE62MvI+jKit80DQcdDPCkjoxnyfX00C0vNO97DIvRESGiJzhn3&#10;R/PB99LHe5JqsYhJ0KER/kmvjAylA6gB4LfuXVhzYCEo4ZmOchTTD2T0uT0di62noopMnTE9oA8N&#10;RwIP7y08ksvvmHX+V5j/BgAA//8DAFBLAwQUAAYACAAAACEA/1NI9OQAAAAMAQAADwAAAGRycy9k&#10;b3ducmV2LnhtbEyPwU7DMAyG70i8Q2QkLmhL18HoSt0JkEAIwRAbQjtmjWmqNUmVpFv39mQnONr+&#10;9Pv7i8WgW7Yn5xtrECbjBBiZysrG1Ahf66dRBswHYaRorSGEI3lYlOdnhcilPZhP2q9CzWKI8blA&#10;UCF0Oee+UqSFH9uOTLz9WKdFiKOruXTiEMN1y9MkmXEtGhM/KNHRo6Jqt+o1wk69Xn0kz+8P37OX&#10;o1uue7txbxvEy4vh/g5YoCH8wXDSj+pQRqet7Y30rEWY387TiCKkWRZLnYhJOo2rLcL0JrkGXhb8&#10;f4nyFwAA//8DAFBLAQItABQABgAIAAAAIQC2gziS/gAAAOEBAAATAAAAAAAAAAAAAAAAAAAAAABb&#10;Q29udGVudF9UeXBlc10ueG1sUEsBAi0AFAAGAAgAAAAhADj9If/WAAAAlAEAAAsAAAAAAAAAAAAA&#10;AAAALwEAAF9yZWxzLy5yZWxzUEsBAi0AFAAGAAgAAAAhAFcgCWwwAgAAXQQAAA4AAAAAAAAAAAAA&#10;AAAALgIAAGRycy9lMm9Eb2MueG1sUEsBAi0AFAAGAAgAAAAhAP9TSPTkAAAADAEAAA8AAAAAAAAA&#10;AAAAAAAAigQAAGRycy9kb3ducmV2LnhtbFBLBQYAAAAABAAEAPMAAACbBQAAAAA=&#10;" filled="f" stroked="f" strokeweight=".5pt">
                 <v:textbox>
                   <w:txbxContent>
                     <w:p>
@@ -2594,14 +2666,7 @@
                           <w:sz w:val="32"/>
                           <w:szCs w:val="32"/>
                         </w:rPr>
-                        <w:t>budgétaire</w:t>
-                      </w:r>
-                      <w:r>
-                        <w:rPr>
-                          <w:sz w:val="32"/>
-                          <w:szCs w:val="32"/>
-                        </w:rPr>
-                        <w:t> :</w:t>
+                        <w:t>budgétaire :</w:t>
                       </w:r>
                     </w:p>
                   </w:txbxContent>
@@ -2612,81 +2677,13 @@
         </mc:AlternateContent>
       </w:r>
       <w:r>
+        <w:rPr>
+          <w:noProof/>
+        </w:rPr>
         <mc:AlternateContent>
           <mc:Choice Requires="wps">
             <w:drawing>
-              <wp:anchor distT="0" distB="0" distL="114300" distR="114300" simplePos="0" relativeHeight="251677696" behindDoc="0" locked="0" layoutInCell="1" allowOverlap="1" wp14:anchorId="617E98FD" wp14:editId="50BFF9F3">
-                <wp:simplePos x="0" y="0"/>
-                <wp:positionH relativeFrom="column">
-                  <wp:posOffset>6217285</wp:posOffset>
-                </wp:positionH>
-                <wp:positionV relativeFrom="paragraph">
-                  <wp:posOffset>1462405</wp:posOffset>
-                </wp:positionV>
-                <wp:extent cx="2110740" cy="243840"/>
-                <wp:effectExtent l="0" t="0" r="22860" b="22860"/>
-                <wp:wrapNone/>
-                <wp:docPr id="16" name="Rectangle 16"/>
-                <wp:cNvGraphicFramePr/>
-                <a:graphic xmlns:a="http://schemas.openxmlformats.org/drawingml/2006/main">
-                  <a:graphicData uri="http://schemas.microsoft.com/office/word/2010/wordprocessingShape">
-                    <wps:wsp>
-                      <wps:cNvSpPr/>
-                      <wps:spPr>
-                        <a:xfrm>
-                          <a:off x="0" y="0"/>
-                          <a:ext cx="2110740" cy="243840"/>
-                        </a:xfrm>
-                        <a:prstGeom prst="rect">
-                          <a:avLst/>
-                        </a:prstGeom>
-                      </wps:spPr>
-                      <wps:style>
-                        <a:lnRef idx="2">
-                          <a:schemeClr val="accent3">
-                            <a:shade val="50000"/>
-                          </a:schemeClr>
-                        </a:lnRef>
-                        <a:fillRef idx="1">
-                          <a:schemeClr val="accent3"/>
-                        </a:fillRef>
-                        <a:effectRef idx="0">
-                          <a:schemeClr val="accent3"/>
-                        </a:effectRef>
-                        <a:fontRef idx="minor">
-                          <a:schemeClr val="lt1"/>
-                        </a:fontRef>
-                      </wps:style>
-                      <wps:bodyPr rot="0" spcFirstLastPara="0" vertOverflow="overflow" horzOverflow="overflow" vert="horz" wrap="square" lIns="91440" tIns="45720" rIns="91440" bIns="45720" numCol="1" spcCol="0" rtlCol="0" fromWordArt="0" anchor="ctr" anchorCtr="0" forceAA="0" compatLnSpc="1">
-                        <a:prstTxWarp prst="textNoShape">
-                          <a:avLst/>
-                        </a:prstTxWarp>
-                        <a:noAutofit/>
-                      </wps:bodyPr>
-                    </wps:wsp>
-                  </a:graphicData>
-                </a:graphic>
-                <wp14:sizeRelH relativeFrom="margin">
-                  <wp14:pctWidth>0</wp14:pctWidth>
-                </wp14:sizeRelH>
-                <wp14:sizeRelV relativeFrom="margin">
-                  <wp14:pctHeight>0</wp14:pctHeight>
-                </wp14:sizeRelV>
-              </wp:anchor>
-            </w:drawing>
-          </mc:Choice>
-          <mc:Fallback>
-            <w:pict>
-              <v:rect w14:anchorId="436995AA" id="Rectangle 16" o:spid="_x0000_s1026" style="position:absolute;margin-left:489.55pt;margin-top:115.15pt;width:166.2pt;height:19.2pt;z-index:251677696;visibility:visible;mso-wrap-style:square;mso-width-percent:0;mso-height-percent:0;mso-wrap-distance-left:9pt;mso-wrap-distance-top:0;mso-wrap-distance-right:9pt;mso-wrap-distance-bottom:0;mso-position-horizontal:absolute;mso-position-horizontal-relative:text;mso-position-vertical:absolute;mso-position-vertical-relative:text;mso-width-percent:0;mso-height-percent:0;mso-width-relative:margin;mso-height-relative:margin;v-text-anchor:middle" o:gfxdata="UEsDBBQABgAIAAAAIQC2gziS/gAAAOEBAAATAAAAW0NvbnRlbnRfVHlwZXNdLnhtbJSRQU7DMBBF&#10;90jcwfIWJU67QAgl6YK0S0CoHGBkTxKLZGx5TGhvj5O2G0SRWNoz/78nu9wcxkFMGNg6quQqL6RA&#10;0s5Y6ir5vt9lD1JwBDIwOMJKHpHlpr69KfdHjyxSmriSfYz+USnWPY7AufNIadK6MEJMx9ApD/oD&#10;OlTrorhX2lFEilmcO2RdNtjC5xDF9pCuTyYBB5bi6bQ4syoJ3g9WQ0ymaiLzg5KdCXlKLjvcW893&#10;SUOqXwnz5DrgnHtJTxOsQfEKIT7DmDSUCaxw7Rqn8787ZsmRM9e2VmPeBN4uqYvTtW7jvijg9N/y&#10;JsXecLq0q+WD6m8AAAD//wMAUEsDBBQABgAIAAAAIQA4/SH/1gAAAJQBAAALAAAAX3JlbHMvLnJl&#10;bHOkkMFqwzAMhu+DvYPRfXGawxijTi+j0GvpHsDYimMaW0Yy2fr2M4PBMnrbUb/Q94l/f/hMi1qR&#10;JVI2sOt6UJgd+ZiDgffL8ekFlFSbvV0oo4EbChzGx4f9GRdb25HMsYhqlCwG5lrLq9biZkxWOiqY&#10;22YiTra2kYMu1l1tQD30/bPm3wwYN0x18gb45AdQl1tp5j/sFB2T0FQ7R0nTNEV3j6o9feQzro1i&#10;OWA14Fm+Q8a1a8+Bvu/d/dMb2JY5uiPbhG/ktn4cqGU/er3pcvwCAAD//wMAUEsDBBQABgAIAAAA&#10;IQC8/YYabwIAADsFAAAOAAAAZHJzL2Uyb0RvYy54bWysVE1v2zAMvQ/YfxB0X2yn6VdQpwhSdBhQ&#10;tEXboWdVlmIDsqhRSpzs14+SHbfoig0YloNDieQj+Ujq4nLXGrZV6BuwJS8mOWfKSqgauy7596fr&#10;L2ec+SBsJQxYVfK98vxy8fnTRefmago1mEohIxDr550reR2Cm2eZl7VqhZ+AU5aUGrAVgY64zioU&#10;HaG3Jpvm+UnWAVYOQSrv6faqV/JFwtdayXCntVeBmZJTbiF9MX1f4jdbXIj5GoWrGzmkIf4hi1Y0&#10;loKOUFciCLbB5jeotpEIHnSYSGgz0LqRKtVA1RT5u2oea+FUqoXI8W6kyf8/WHm7vUfWVNS7E86s&#10;aKlHD8SasGujGN0RQZ3zc7J7dPc4nDyJsdqdxjb+Ux1sl0jdj6SqXWCSLqdFkZ/OiHtJuuns6Ixk&#10;gslevR368FVBy6JQcqTwiUuxvfGhNz2YkF/Mpo+fpLA3KqZg7IPSVEiMmLzTCKmVQbYV1HwhpbLh&#10;qFfVolL99XFOvyGf0SNllwAjsm6MGbGLP2H3uQ720VWlCRyd8787jx4pMtgwOreNBfwIwIRiKED3&#10;9geSemoiSy9Q7anNCP38eyevG+L6RvhwL5AGntpDSxzu6KMNdCWHQeKsBvz50X20pzkkLWcdLVDJ&#10;/Y+NQMWZ+WZpQs+LWex6SIfZ8emUDvhW8/JWYzftCqhNBT0XTiYx2gdzEDVC+0y7voxRSSWspNgl&#10;lwEPh1XoF5teC6mWy2RGW+ZEuLGPTkbwyGqcpafds0A3DFygUb2Fw7KJ+bu5622jp4XlJoBu0lC+&#10;8jrwTRuaBmd4TeIT8PacrF7fvMUvAAAA//8DAFBLAwQUAAYACAAAACEAIN3UuuIAAAAMAQAADwAA&#10;AGRycy9kb3ducmV2LnhtbEyPy07DMBBF90j8gzVIbBB1HiVtQpwKIYHYIQqLsnNjYwficRS7afr3&#10;TFewnJmrM+fWm9n1bNJj6DwKSBcJMI2tVx0aAR/vT7drYCFKVLL3qAWcdIBNc3lRy0r5I77paRsN&#10;IwiGSgqwMQ4V56G12smw8INGun350clI42i4GuWR4K7nWZIU3MkO6YOVg360uv3ZHpyAcvkal8XJ&#10;fGe75+nzxpQvwQ47Ia6v5od7YFHP8S8MZ31Sh4ac9v6AKrCeGKsypaiALE9yYOdEnqZ3wPa0KtYr&#10;4E3N/5dofgEAAP//AwBQSwECLQAUAAYACAAAACEAtoM4kv4AAADhAQAAEwAAAAAAAAAAAAAAAAAA&#10;AAAAW0NvbnRlbnRfVHlwZXNdLnhtbFBLAQItABQABgAIAAAAIQA4/SH/1gAAAJQBAAALAAAAAAAA&#10;AAAAAAAAAC8BAABfcmVscy8ucmVsc1BLAQItABQABgAIAAAAIQC8/YYabwIAADsFAAAOAAAAAAAA&#10;AAAAAAAAAC4CAABkcnMvZTJvRG9jLnhtbFBLAQItABQABgAIAAAAIQAg3dS64gAAAAwBAAAPAAAA&#10;AAAAAAAAAAAAAMkEAABkcnMvZG93bnJldi54bWxQSwUGAAAAAAQABADzAAAA2AUAAAAA&#10;" fillcolor="#a5a5a5 [3206]" strokecolor="#525252 [1606]" strokeweight="1pt"/>
-            </w:pict>
-          </mc:Fallback>
-        </mc:AlternateContent>
-      </w:r>
-      <w:r>
-        <mc:AlternateContent>
-          <mc:Choice Requires="wps">
-            <w:drawing>
-              <wp:anchor distT="0" distB="0" distL="114300" distR="114300" simplePos="0" relativeHeight="251676672" behindDoc="0" locked="0" layoutInCell="1" allowOverlap="1" wp14:anchorId="5257A550" wp14:editId="076DD937">
+              <wp:anchor distT="0" distB="0" distL="114300" distR="114300" simplePos="0" relativeHeight="251676672" behindDoc="0" locked="0" layoutInCell="1" allowOverlap="1" wp14:anchorId="52BDE65E" wp14:editId="5A3B979D">
                 <wp:simplePos x="0" y="0"/>
                 <wp:positionH relativeFrom="column">
                   <wp:posOffset>6217920</wp:posOffset>
@@ -2752,7 +2749,7 @@
         <mc:AlternateContent>
           <mc:Choice Requires="wps">
             <w:drawing>
-              <wp:anchor distT="0" distB="0" distL="114300" distR="114300" simplePos="0" relativeHeight="251668480" behindDoc="0" locked="0" layoutInCell="1" allowOverlap="1" wp14:anchorId="6CD6EF8D" wp14:editId="0CB0E525">
+              <wp:anchor distT="0" distB="0" distL="114300" distR="114300" simplePos="0" relativeHeight="251668480" behindDoc="0" locked="0" layoutInCell="1" allowOverlap="1" wp14:anchorId="3B34385A" wp14:editId="5D62B820">
                 <wp:simplePos x="0" y="0"/>
                 <wp:positionH relativeFrom="column">
                   <wp:posOffset>2292985</wp:posOffset>
@@ -2888,7 +2885,7 @@
         <mc:AlternateContent>
           <mc:Choice Requires="wps">
             <w:drawing>
-              <wp:anchor distT="0" distB="0" distL="114300" distR="114300" simplePos="0" relativeHeight="251666432" behindDoc="0" locked="0" layoutInCell="1" allowOverlap="1" wp14:anchorId="6CD6EF8D" wp14:editId="0CB0E525">
+              <wp:anchor distT="0" distB="0" distL="114300" distR="114300" simplePos="0" relativeHeight="251666432" behindDoc="0" locked="0" layoutInCell="1" allowOverlap="1" wp14:anchorId="2F3E7EE4" wp14:editId="0B96AD73">
                 <wp:simplePos x="0" y="0"/>
                 <wp:positionH relativeFrom="column">
                   <wp:posOffset>2292985</wp:posOffset>
@@ -3024,7 +3021,7 @@
         <mc:AlternateContent>
           <mc:Choice Requires="wps">
             <w:drawing>
-              <wp:anchor distT="0" distB="0" distL="114300" distR="114300" simplePos="0" relativeHeight="251664384" behindDoc="0" locked="0" layoutInCell="1" allowOverlap="1">
+              <wp:anchor distT="0" distB="0" distL="114300" distR="114300" simplePos="0" relativeHeight="251664384" behindDoc="0" locked="0" layoutInCell="1" allowOverlap="1" wp14:anchorId="2E88C63B" wp14:editId="50299AC7">
                 <wp:simplePos x="0" y="0"/>
                 <wp:positionH relativeFrom="column">
                   <wp:posOffset>2292985</wp:posOffset>
@@ -3160,7 +3157,7 @@
         <mc:AlternateContent>
           <mc:Choice Requires="wps">
             <w:drawing>
-              <wp:anchor distT="0" distB="0" distL="114300" distR="114300" simplePos="0" relativeHeight="251660288" behindDoc="0" locked="0" layoutInCell="1" allowOverlap="1">
+              <wp:anchor distT="0" distB="0" distL="114300" distR="114300" simplePos="0" relativeHeight="251660288" behindDoc="0" locked="0" layoutInCell="1" allowOverlap="1" wp14:anchorId="672399DC" wp14:editId="5BD27765">
                 <wp:simplePos x="0" y="0"/>
                 <wp:positionH relativeFrom="column">
                   <wp:posOffset>-732155</wp:posOffset>
@@ -3204,7 +3201,7 @@
                                 <w:sz w:val="96"/>
                                 <w:szCs w:val="96"/>
                               </w:rPr>
-                              <w:t>Jean Fabre</w:t>
+                              <w:t xml:space="preserve">Angélique SAMBON  </w:t>
                             </w:r>
                           </w:p>
                         </w:txbxContent>
@@ -3223,7 +3220,7 @@
           </mc:Choice>
           <mc:Fallback>
             <w:pict>
-              <v:shape id="Zone de texte 2" o:spid="_x0000_s1040" type="#_x0000_t202" style="position:absolute;margin-left:-57.65pt;margin-top:-61.25pt;width:1in;height:1in;z-index:251660288;visibility:visible;mso-wrap-style:none;mso-wrap-distance-left:9pt;mso-wrap-distance-top:0;mso-wrap-distance-right:9pt;mso-wrap-distance-bottom:0;mso-position-horizontal:absolute;mso-position-horizontal-relative:text;mso-position-vertical:absolute;mso-position-vertical-relative:text;v-text-anchor:top" o:gfxdata="UEsDBBQABgAIAAAAIQC2gziS/gAAAOEBAAATAAAAW0NvbnRlbnRfVHlwZXNdLnhtbJSRQU7DMBBF&#10;90jcwfIWJU67QAgl6YK0S0CoHGBkTxKLZGx5TGhvj5O2G0SRWNoz/78nu9wcxkFMGNg6quQqL6RA&#10;0s5Y6ir5vt9lD1JwBDIwOMJKHpHlpr69KfdHjyxSmriSfYz+USnWPY7AufNIadK6MEJMx9ApD/oD&#10;OlTrorhX2lFEilmcO2RdNtjC5xDF9pCuTyYBB5bi6bQ4syoJ3g9WQ0ymaiLzg5KdCXlKLjvcW893&#10;SUOqXwnz5DrgnHtJTxOsQfEKIT7DmDSUCaxw7Rqn8787ZsmRM9e2VmPeBN4uqYvTtW7jvijg9N/y&#10;JsXecLq0q+WD6m8AAAD//wMAUEsDBBQABgAIAAAAIQA4/SH/1gAAAJQBAAALAAAAX3JlbHMvLnJl&#10;bHOkkMFqwzAMhu+DvYPRfXGawxijTi+j0GvpHsDYimMaW0Yy2fr2M4PBMnrbUb/Q94l/f/hMi1qR&#10;JVI2sOt6UJgd+ZiDgffL8ekFlFSbvV0oo4EbChzGx4f9GRdb25HMsYhqlCwG5lrLq9biZkxWOiqY&#10;22YiTra2kYMu1l1tQD30/bPm3wwYN0x18gb45AdQl1tp5j/sFB2T0FQ7R0nTNEV3j6o9feQzro1i&#10;OWA14Fm+Q8a1a8+Bvu/d/dMb2JY5uiPbhG/ktn4cqGU/er3pcvwCAAD//wMAUEsDBBQABgAIAAAA&#10;IQAxwjn1LQIAAFsEAAAOAAAAZHJzL2Uyb0RvYy54bWysVF1r2zAUfR/sPwi9L3aytNtMnJK1ZAxK&#10;W0hHYW+KLMcGW1dISuzs1+9IjtPQ7WnsRbnSvb4f55ybxU3fNuygrKtJ53w6STlTWlJR613Ofzyv&#10;P3zmzHmhC9GQVjk/Ksdvlu/fLTqTqRlV1BTKMiTRLutMzivvTZYkTlaqFW5CRmk4S7Kt8LjaXVJY&#10;0SF72ySzNL1OOrKFsSSVc3i9G5x8GfOXpZL+sSyd8qzJOXrz8bTx3IYzWS5EtrPCVLU8tSH+oYtW&#10;1BpFz6nuhBdsb+s/UrW1tOSo9BNJbUJlWUsVZ8A00/TNNJtKGBVnATjOnGFy/y+tfDg8WVYXOZ9x&#10;pkULin6CKFYo5lXvFZsFiDrjMkRuDGJ9/5V6UD2+OzyGyfvStuEXMzH4AfbxDDAyMYnHL9P5PIVH&#10;wnWykT15/dhY578palkwcm7BX4RVHO6dH0LHkFBL07pumshho1mX8+uPV2n84OxB8kajRhhhaDVY&#10;vt/2cerpfJxjS8UR41kaNOKMXNdo4l44/yQsRIG+IXT/iKNsCMXoZHFWkf31t/cQD67g5ayDyHKu&#10;AS5nzXcNDiMC0GS8zK8+zVDBXnq2lx69b28JKp5ioYyMZoj3zWiWltoXbMMq1IRLaInKOfejeesH&#10;4WObpFqtYhBUaIS/1xsjQ+oAagD4uX8R1pxYCEJ4oFGMIntDxhA70LHaeyrryFSAecD0hD4UHLk+&#10;bVtYkct7jHr9T1j+BgAA//8DAFBLAwQUAAYACAAAACEAfFYKFuMAAAALAQAADwAAAGRycy9kb3du&#10;cmV2LnhtbEyP30vDMBDH3wX/h3CCL7KlrXQbtelQQRHxB9tE9pg1Z1PWJCVJt+6/9/akT3fHffje&#10;58rlaDp2QB9aZwWk0wQY2tqp1jYCvjZPkwWwEKVVsnMWBZwwwLK6vChlodzRrvCwjg2jEBsKKUDH&#10;2Bech1qjkWHqerS0+3HeyEijb7jy8kjhpuNZksy4ka2lC1r2+Kix3q8HI2CvX28+k+f3h+/Zy8l/&#10;bAa39W9bIa6vxvs7YBHH+AfDWZ/UoSKnnRusCqwTMEnT/JbYc5dlOTBissUc2I5qmgOvSv7/h+oX&#10;AAD//wMAUEsBAi0AFAAGAAgAAAAhALaDOJL+AAAA4QEAABMAAAAAAAAAAAAAAAAAAAAAAFtDb250&#10;ZW50X1R5cGVzXS54bWxQSwECLQAUAAYACAAAACEAOP0h/9YAAACUAQAACwAAAAAAAAAAAAAAAAAv&#10;AQAAX3JlbHMvLnJlbHNQSwECLQAUAAYACAAAACEAMcI59S0CAABbBAAADgAAAAAAAAAAAAAAAAAu&#10;AgAAZHJzL2Uyb0RvYy54bWxQSwECLQAUAAYACAAAACEAfFYKFuMAAAALAQAADwAAAAAAAAAAAAAA&#10;AACHBAAAZHJzL2Rvd25yZXYueG1sUEsFBgAAAAAEAAQA8wAAAJcFAAAAAA==&#10;" filled="f" stroked="f" strokeweight=".5pt">
+              <v:shape w14:anchorId="672399DC" id="Zone de texte 2" o:spid="_x0000_s1040" type="#_x0000_t202" style="position:absolute;margin-left:-57.65pt;margin-top:-61.25pt;width:1in;height:1in;z-index:251660288;visibility:visible;mso-wrap-style:none;mso-wrap-distance-left:9pt;mso-wrap-distance-top:0;mso-wrap-distance-right:9pt;mso-wrap-distance-bottom:0;mso-position-horizontal:absolute;mso-position-horizontal-relative:text;mso-position-vertical:absolute;mso-position-vertical-relative:text;v-text-anchor:top" o:gfxdata="UEsDBBQABgAIAAAAIQC2gziS/gAAAOEBAAATAAAAW0NvbnRlbnRfVHlwZXNdLnhtbJSRQU7DMBBF&#10;90jcwfIWJU67QAgl6YK0S0CoHGBkTxKLZGx5TGhvj5O2G0SRWNoz/78nu9wcxkFMGNg6quQqL6RA&#10;0s5Y6ir5vt9lD1JwBDIwOMJKHpHlpr69KfdHjyxSmriSfYz+USnWPY7AufNIadK6MEJMx9ApD/oD&#10;OlTrorhX2lFEilmcO2RdNtjC5xDF9pCuTyYBB5bi6bQ4syoJ3g9WQ0ymaiLzg5KdCXlKLjvcW893&#10;SUOqXwnz5DrgnHtJTxOsQfEKIT7DmDSUCaxw7Rqn8787ZsmRM9e2VmPeBN4uqYvTtW7jvijg9N/y&#10;JsXecLq0q+WD6m8AAAD//wMAUEsDBBQABgAIAAAAIQA4/SH/1gAAAJQBAAALAAAAX3JlbHMvLnJl&#10;bHOkkMFqwzAMhu+DvYPRfXGawxijTi+j0GvpHsDYimMaW0Yy2fr2M4PBMnrbUb/Q94l/f/hMi1qR&#10;JVI2sOt6UJgd+ZiDgffL8ekFlFSbvV0oo4EbChzGx4f9GRdb25HMsYhqlCwG5lrLq9biZkxWOiqY&#10;22YiTra2kYMu1l1tQD30/bPm3wwYN0x18gb45AdQl1tp5j/sFB2T0FQ7R0nTNEV3j6o9feQzro1i&#10;OWA14Fm+Q8a1a8+Bvu/d/dMb2JY5uiPbhG/ktn4cqGU/er3pcvwCAAD//wMAUEsDBBQABgAIAAAA&#10;IQAxwjn1LQIAAFsEAAAOAAAAZHJzL2Uyb0RvYy54bWysVF1r2zAUfR/sPwi9L3aytNtMnJK1ZAxK&#10;W0hHYW+KLMcGW1dISuzs1+9IjtPQ7WnsRbnSvb4f55ybxU3fNuygrKtJ53w6STlTWlJR613Ofzyv&#10;P3zmzHmhC9GQVjk/Ksdvlu/fLTqTqRlV1BTKMiTRLutMzivvTZYkTlaqFW5CRmk4S7Kt8LjaXVJY&#10;0SF72ySzNL1OOrKFsSSVc3i9G5x8GfOXpZL+sSyd8qzJOXrz8bTx3IYzWS5EtrPCVLU8tSH+oYtW&#10;1BpFz6nuhBdsb+s/UrW1tOSo9BNJbUJlWUsVZ8A00/TNNJtKGBVnATjOnGFy/y+tfDg8WVYXOZ9x&#10;pkULin6CKFYo5lXvFZsFiDrjMkRuDGJ9/5V6UD2+OzyGyfvStuEXMzH4AfbxDDAyMYnHL9P5PIVH&#10;wnWykT15/dhY578palkwcm7BX4RVHO6dH0LHkFBL07pumshho1mX8+uPV2n84OxB8kajRhhhaDVY&#10;vt/2cerpfJxjS8UR41kaNOKMXNdo4l44/yQsRIG+IXT/iKNsCMXoZHFWkf31t/cQD67g5ayDyHKu&#10;AS5nzXcNDiMC0GS8zK8+zVDBXnq2lx69b28JKp5ioYyMZoj3zWiWltoXbMMq1IRLaInKOfejeesH&#10;4WObpFqtYhBUaIS/1xsjQ+oAagD4uX8R1pxYCEJ4oFGMIntDxhA70LHaeyrryFSAecD0hD4UHLk+&#10;bVtYkct7jHr9T1j+BgAA//8DAFBLAwQUAAYACAAAACEAfFYKFuMAAAALAQAADwAAAGRycy9kb3du&#10;cmV2LnhtbEyP30vDMBDH3wX/h3CCL7KlrXQbtelQQRHxB9tE9pg1Z1PWJCVJt+6/9/akT3fHffje&#10;58rlaDp2QB9aZwWk0wQY2tqp1jYCvjZPkwWwEKVVsnMWBZwwwLK6vChlodzRrvCwjg2jEBsKKUDH&#10;2Bech1qjkWHqerS0+3HeyEijb7jy8kjhpuNZksy4ka2lC1r2+Kix3q8HI2CvX28+k+f3h+/Zy8l/&#10;bAa39W9bIa6vxvs7YBHH+AfDWZ/UoSKnnRusCqwTMEnT/JbYc5dlOTBissUc2I5qmgOvSv7/h+oX&#10;AAD//wMAUEsBAi0AFAAGAAgAAAAhALaDOJL+AAAA4QEAABMAAAAAAAAAAAAAAAAAAAAAAFtDb250&#10;ZW50X1R5cGVzXS54bWxQSwECLQAUAAYACAAAACEAOP0h/9YAAACUAQAACwAAAAAAAAAAAAAAAAAv&#10;AQAAX3JlbHMvLnJlbHNQSwECLQAUAAYACAAAACEAMcI59S0CAABbBAAADgAAAAAAAAAAAAAAAAAu&#10;AgAAZHJzL2Uyb0RvYy54bWxQSwECLQAUAAYACAAAACEAfFYKFuMAAAALAQAADwAAAAAAAAAAAAAA&#10;AACHBAAAZHJzL2Rvd25yZXYueG1sUEsFBgAAAAAEAAQA8wAAAJcFAAAAAA==&#10;" filled="f" stroked="f" strokeweight=".5pt">
                 <v:textbox>
                   <w:txbxContent>
                     <w:p>
@@ -3238,7 +3235,7 @@
                           <w:sz w:val="96"/>
                           <w:szCs w:val="96"/>
                         </w:rPr>
-                        <w:t>Jean Fabre</w:t>
+                        <w:t xml:space="preserve">Angélique SAMBON  </w:t>
                       </w:r>
                     </w:p>
                   </w:txbxContent>
@@ -3255,7 +3252,7 @@
         <mc:AlternateContent>
           <mc:Choice Requires="wps">
             <w:drawing>
-              <wp:anchor distT="0" distB="0" distL="114300" distR="114300" simplePos="0" relativeHeight="251659264" behindDoc="0" locked="0" layoutInCell="1" allowOverlap="1">
+              <wp:anchor distT="0" distB="0" distL="114300" distR="114300" simplePos="0" relativeHeight="251659264" behindDoc="0" locked="0" layoutInCell="1" allowOverlap="1" wp14:anchorId="343B3BCD" wp14:editId="5F7206B4">
                 <wp:simplePos x="0" y="0"/>
                 <wp:positionH relativeFrom="column">
                   <wp:posOffset>-1997075</wp:posOffset>
@@ -3329,7 +3326,7 @@
         <mc:AlternateContent>
           <mc:Choice Requires="wps">
             <w:drawing>
-              <wp:anchor distT="0" distB="0" distL="114300" distR="114300" simplePos="0" relativeHeight="251662336" behindDoc="0" locked="0" layoutInCell="1" allowOverlap="1">
+              <wp:anchor distT="0" distB="0" distL="114300" distR="114300" simplePos="0" relativeHeight="251662336" behindDoc="0" locked="0" layoutInCell="1" allowOverlap="1" wp14:anchorId="3478226D" wp14:editId="7FCD6CCF">
                 <wp:simplePos x="0" y="0"/>
                 <wp:positionH relativeFrom="column">
                   <wp:posOffset>-678815</wp:posOffset>
@@ -3402,15 +3399,8 @@
                                 <w:szCs w:val="28"/>
                               </w:rPr>
                             </w:pPr>
-                            <w:r>
-                              <w:rPr>
-                                <w:b/>
-                                <w:bCs/>
-                                <w:sz w:val="28"/>
-                                <w:szCs w:val="28"/>
-                              </w:rPr>
-                              <w:t>Toujours là pour les autres !</w:t>
-                            </w:r>
+                            <w:bookmarkStart w:id="0" w:name="_GoBack"/>
+                            <w:bookmarkEnd w:id="0"/>
                           </w:p>
                         </w:txbxContent>
                       </wps:txbx>
@@ -3434,7 +3424,7 @@
           </mc:Choice>
           <mc:Fallback>
             <w:pict>
-              <v:shape id="Zone de texte 5" o:spid="_x0000_s1041" type="#_x0000_t202" style="position:absolute;margin-left:-53.45pt;margin-top:253.15pt;width:198.85pt;height:59.4pt;z-index:251662336;visibility:visible;mso-wrap-style:square;mso-width-percent:0;mso-height-percent:0;mso-wrap-distance-left:9pt;mso-wrap-distance-top:0;mso-wrap-distance-right:9pt;mso-wrap-distance-bottom:0;mso-position-horizontal:absolute;mso-position-horizontal-relative:text;mso-position-vertical:absolute;mso-position-vertical-relative:text;mso-width-percent:0;mso-height-percent:0;mso-width-relative:margin;mso-height-relative:margin;v-text-anchor:top" o:gfxdata="UEsDBBQABgAIAAAAIQC2gziS/gAAAOEBAAATAAAAW0NvbnRlbnRfVHlwZXNdLnhtbJSRQU7DMBBF&#10;90jcwfIWJU67QAgl6YK0S0CoHGBkTxKLZGx5TGhvj5O2G0SRWNoz/78nu9wcxkFMGNg6quQqL6RA&#10;0s5Y6ir5vt9lD1JwBDIwOMJKHpHlpr69KfdHjyxSmriSfYz+USnWPY7AufNIadK6MEJMx9ApD/oD&#10;OlTrorhX2lFEilmcO2RdNtjC5xDF9pCuTyYBB5bi6bQ4syoJ3g9WQ0ymaiLzg5KdCXlKLjvcW893&#10;SUOqXwnz5DrgnHtJTxOsQfEKIT7DmDSUCaxw7Rqn8787ZsmRM9e2VmPeBN4uqYvTtW7jvijg9N/y&#10;JsXecLq0q+WD6m8AAAD//wMAUEsDBBQABgAIAAAAIQA4/SH/1gAAAJQBAAALAAAAX3JlbHMvLnJl&#10;bHOkkMFqwzAMhu+DvYPRfXGawxijTi+j0GvpHsDYimMaW0Yy2fr2M4PBMnrbUb/Q94l/f/hMi1qR&#10;JVI2sOt6UJgd+ZiDgffL8ekFlFSbvV0oo4EbChzGx4f9GRdb25HMsYhqlCwG5lrLq9biZkxWOiqY&#10;22YiTra2kYMu1l1tQD30/bPm3wwYN0x18gb45AdQl1tp5j/sFB2T0FQ7R0nTNEV3j6o9feQzro1i&#10;OWA14Fm+Q8a1a8+Bvu/d/dMb2JY5uiPbhG/ktn4cqGU/er3pcvwCAAD//wMAUEsDBBQABgAIAAAA&#10;IQBchnpKhwIAAF8FAAAOAAAAZHJzL2Uyb0RvYy54bWysVG1r2zAQ/j7YfxD6vjpvXttQp2QtHYPS&#10;lqWjsG+KLMUGWadJl9jZr99JTtzSlQ3G/EGW7uU53T13urjsGsN2yocabMHHJyPOlJVQ1nZT8G+P&#10;Nx/OOAsobCkMWFXwvQr8cvH+3UXr5moCFZhSeUYgNsxbV/AK0c2zLMhKNSKcgFOWlBp8I5COfpOV&#10;XrSE3phsMhp9zFrwpfMgVQgkve6VfJHwtVYS77UOCpkpON0N0+rTuo5rtrgQ840Xrqrl4RriH27R&#10;iNpS0AHqWqBgW1//BtXU0kMAjScSmgy0rqVKOVA249GrbFaVcCrlQsUJbihT+H+w8m734FldFjzn&#10;zIqGKPpORLFSMVQdKpbHErUuzMly5cgWu0/QEdVHeSBhzLzTvol/yomRnoq9HwpMSEyScJJP8uk5&#10;RZKkO81n07PEQPbs7XzAzwoaFjcF90RgqqvY3Qakm5Dp0SQGMzbK4vX6a6Qd7o3qlV+Vptxi4ASS&#10;ukpdGc92gvpBSKksTntVJSjlJM5H9MXsKNbgkU7GEmBE1rUxA/b4T9g9zME+uqrUlIPz6O/Og0eK&#10;DBYH56a24N8CMJjooQR0b38sUl+aWCXs1l3ifTwwvIZyTwR76KckOHlTEwu3IuCD8DQWxCmNOt7T&#10;og20BYfDjrMK/M+35NGeupW0nLU0ZgUPP7bCK87MF0t9fD6ezeJcpsMsP53Qwb/UrF9q7La5AmJu&#10;TI+Kk2kb7dEct9pD80QvwjJGJZWwkmIXHI/bK+yHn14UqZbLZEST6ATe2pWTETqWOfbYY/ckvDs0&#10;YhyGOzgOpJi/6sfeNnpaWG4RdJ2aNRa6r+qBAJri1EmHFyc+Ey/Pyer5XVz8AgAA//8DAFBLAwQU&#10;AAYACAAAACEAV80greIAAAAMAQAADwAAAGRycy9kb3ducmV2LnhtbEyPwU7DMBBE70j8g7VI3Fo7&#10;QQ00ZFNVoApV9ACFCzc3XpJAvK5iNwl/j3uC42qfZt4Uq8l2YqDet44RkrkCQVw503KN8P62md2B&#10;8EGz0Z1jQvghD6vy8qLQuXEjv9KwD7WIIexzjdCEcMyl9FVDVvu5OxLH36frrQ7x7Gtpej3GcNvJ&#10;VKlMWt1ybGj0kR4aqr73J4vwMdDu6ZGfQzBfty/TZrdd23GLeH01re9BBJrCHwxn/agOZXQ6uBMb&#10;LzqEWaKyZWQRFiq7ARGRdKnimgNCli4SkGUh/48ofwEAAP//AwBQSwECLQAUAAYACAAAACEAtoM4&#10;kv4AAADhAQAAEwAAAAAAAAAAAAAAAAAAAAAAW0NvbnRlbnRfVHlwZXNdLnhtbFBLAQItABQABgAI&#10;AAAAIQA4/SH/1gAAAJQBAAALAAAAAAAAAAAAAAAAAC8BAABfcmVscy8ucmVsc1BLAQItABQABgAI&#10;AAAAIQBchnpKhwIAAF8FAAAOAAAAAAAAAAAAAAAAAC4CAABkcnMvZTJvRG9jLnhtbFBLAQItABQA&#10;BgAIAAAAIQBXzSCt4gAAAAwBAAAPAAAAAAAAAAAAAAAAAOEEAABkcnMvZG93bnJldi54bWxQSwUG&#10;AAAAAAQABADzAAAA8AUAAAAA&#10;" fillcolor="#a5a5a5 [3206]" strokecolor="#525252 [1606]" strokeweight="1pt">
+              <v:shape w14:anchorId="3478226D" id="Zone de texte 5" o:spid="_x0000_s1041" type="#_x0000_t202" style="position:absolute;margin-left:-53.45pt;margin-top:253.15pt;width:198.85pt;height:59.4pt;z-index:251662336;visibility:visible;mso-wrap-style:square;mso-width-percent:0;mso-height-percent:0;mso-wrap-distance-left:9pt;mso-wrap-distance-top:0;mso-wrap-distance-right:9pt;mso-wrap-distance-bottom:0;mso-position-horizontal:absolute;mso-position-horizontal-relative:text;mso-position-vertical:absolute;mso-position-vertical-relative:text;mso-width-percent:0;mso-height-percent:0;mso-width-relative:margin;mso-height-relative:margin;v-text-anchor:top" o:gfxdata="UEsDBBQABgAIAAAAIQC2gziS/gAAAOEBAAATAAAAW0NvbnRlbnRfVHlwZXNdLnhtbJSRQU7DMBBF&#10;90jcwfIWJU67QAgl6YK0S0CoHGBkTxKLZGx5TGhvj5O2G0SRWNoz/78nu9wcxkFMGNg6quQqL6RA&#10;0s5Y6ir5vt9lD1JwBDIwOMJKHpHlpr69KfdHjyxSmriSfYz+USnWPY7AufNIadK6MEJMx9ApD/oD&#10;OlTrorhX2lFEilmcO2RdNtjC5xDF9pCuTyYBB5bi6bQ4syoJ3g9WQ0ymaiLzg5KdCXlKLjvcW893&#10;SUOqXwnz5DrgnHtJTxOsQfEKIT7DmDSUCaxw7Rqn8787ZsmRM9e2VmPeBN4uqYvTtW7jvijg9N/y&#10;JsXecLq0q+WD6m8AAAD//wMAUEsDBBQABgAIAAAAIQA4/SH/1gAAAJQBAAALAAAAX3JlbHMvLnJl&#10;bHOkkMFqwzAMhu+DvYPRfXGawxijTi+j0GvpHsDYimMaW0Yy2fr2M4PBMnrbUb/Q94l/f/hMi1qR&#10;JVI2sOt6UJgd+ZiDgffL8ekFlFSbvV0oo4EbChzGx4f9GRdb25HMsYhqlCwG5lrLq9biZkxWOiqY&#10;22YiTra2kYMu1l1tQD30/bPm3wwYN0x18gb45AdQl1tp5j/sFB2T0FQ7R0nTNEV3j6o9feQzro1i&#10;OWA14Fm+Q8a1a8+Bvu/d/dMb2JY5uiPbhG/ktn4cqGU/er3pcvwCAAD//wMAUEsDBBQABgAIAAAA&#10;IQBchnpKhwIAAF8FAAAOAAAAZHJzL2Uyb0RvYy54bWysVG1r2zAQ/j7YfxD6vjpvXttQp2QtHYPS&#10;lqWjsG+KLMUGWadJl9jZr99JTtzSlQ3G/EGW7uU53T13urjsGsN2yocabMHHJyPOlJVQ1nZT8G+P&#10;Nx/OOAsobCkMWFXwvQr8cvH+3UXr5moCFZhSeUYgNsxbV/AK0c2zLMhKNSKcgFOWlBp8I5COfpOV&#10;XrSE3phsMhp9zFrwpfMgVQgkve6VfJHwtVYS77UOCpkpON0N0+rTuo5rtrgQ840Xrqrl4RriH27R&#10;iNpS0AHqWqBgW1//BtXU0kMAjScSmgy0rqVKOVA249GrbFaVcCrlQsUJbihT+H+w8m734FldFjzn&#10;zIqGKPpORLFSMVQdKpbHErUuzMly5cgWu0/QEdVHeSBhzLzTvol/yomRnoq9HwpMSEyScJJP8uk5&#10;RZKkO81n07PEQPbs7XzAzwoaFjcF90RgqqvY3Qakm5Dp0SQGMzbK4vX6a6Qd7o3qlV+Vptxi4ASS&#10;ukpdGc92gvpBSKksTntVJSjlJM5H9MXsKNbgkU7GEmBE1rUxA/b4T9g9zME+uqrUlIPz6O/Og0eK&#10;DBYH56a24N8CMJjooQR0b38sUl+aWCXs1l3ifTwwvIZyTwR76KckOHlTEwu3IuCD8DQWxCmNOt7T&#10;og20BYfDjrMK/M+35NGeupW0nLU0ZgUPP7bCK87MF0t9fD6ezeJcpsMsP53Qwb/UrF9q7La5AmJu&#10;TI+Kk2kb7dEct9pD80QvwjJGJZWwkmIXHI/bK+yHn14UqZbLZEST6ATe2pWTETqWOfbYY/ckvDs0&#10;YhyGOzgOpJi/6sfeNnpaWG4RdJ2aNRa6r+qBAJri1EmHFyc+Ey/Pyer5XVz8AgAA//8DAFBLAwQU&#10;AAYACAAAACEAV80greIAAAAMAQAADwAAAGRycy9kb3ducmV2LnhtbEyPwU7DMBBE70j8g7VI3Fo7&#10;QQ00ZFNVoApV9ACFCzc3XpJAvK5iNwl/j3uC42qfZt4Uq8l2YqDet44RkrkCQVw503KN8P62md2B&#10;8EGz0Z1jQvghD6vy8qLQuXEjv9KwD7WIIexzjdCEcMyl9FVDVvu5OxLH36frrQ7x7Gtpej3GcNvJ&#10;VKlMWt1ybGj0kR4aqr73J4vwMdDu6ZGfQzBfty/TZrdd23GLeH01re9BBJrCHwxn/agOZXQ6uBMb&#10;LzqEWaKyZWQRFiq7ARGRdKnimgNCli4SkGUh/48ofwEAAP//AwBQSwECLQAUAAYACAAAACEAtoM4&#10;kv4AAADhAQAAEwAAAAAAAAAAAAAAAAAAAAAAW0NvbnRlbnRfVHlwZXNdLnhtbFBLAQItABQABgAI&#10;AAAAIQA4/SH/1gAAAJQBAAALAAAAAAAAAAAAAAAAAC8BAABfcmVscy8ucmVsc1BLAQItABQABgAI&#10;AAAAIQBchnpKhwIAAF8FAAAOAAAAAAAAAAAAAAAAAC4CAABkcnMvZTJvRG9jLnhtbFBLAQItABQA&#10;BgAIAAAAIQBXzSCt4gAAAAwBAAAPAAAAAAAAAAAAAAAAAOEEAABkcnMvZG93bnJldi54bWxQSwUG&#10;AAAAAAQABADzAAAA8AUAAAAA&#10;" fillcolor="#a5a5a5 [3206]" strokecolor="#525252 [1606]" strokeweight="1pt">
                 <v:textbox>
                   <w:txbxContent>
                     <w:p>
@@ -3465,15 +3455,8 @@
                           <w:szCs w:val="28"/>
                         </w:rPr>
                       </w:pPr>
-                      <w:r>
-                        <w:rPr>
-                          <w:b/>
-                          <w:bCs/>
-                          <w:sz w:val="28"/>
-                          <w:szCs w:val="28"/>
-                        </w:rPr>
-                        <w:t>Toujours là pour les autres !</w:t>
-                      </w:r>
+                      <w:bookmarkStart w:id="1" w:name="_GoBack"/>
+                      <w:bookmarkEnd w:id="1"/>
                     </w:p>
                   </w:txbxContent>
                 </v:textbox>
@@ -3489,7 +3472,7 @@
         <mc:AlternateContent>
           <mc:Choice Requires="wps">
             <w:drawing>
-              <wp:anchor distT="0" distB="0" distL="114300" distR="114300" simplePos="0" relativeHeight="251663360" behindDoc="0" locked="0" layoutInCell="1" allowOverlap="1">
+              <wp:anchor distT="0" distB="0" distL="114300" distR="114300" simplePos="0" relativeHeight="251663360" behindDoc="0" locked="0" layoutInCell="1" allowOverlap="1" wp14:anchorId="06D450C4" wp14:editId="1A2B2395">
                 <wp:simplePos x="0" y="0"/>
                 <wp:positionH relativeFrom="column">
                   <wp:posOffset>-678815</wp:posOffset>
@@ -3556,14 +3539,21 @@
                                 <w:sz w:val="28"/>
                                 <w:szCs w:val="28"/>
                               </w:rPr>
-                              <w:t>Âge :5</w:t>
+                              <w:t>Âge :</w:t>
                             </w:r>
                             <w:r>
                               <w:rPr>
                                 <w:sz w:val="28"/>
                                 <w:szCs w:val="28"/>
                               </w:rPr>
-                              <w:t>0 ans</w:t>
+                              <w:t>24</w:t>
+                            </w:r>
+                            <w:r>
+                              <w:rPr>
+                                <w:sz w:val="28"/>
+                                <w:szCs w:val="28"/>
+                              </w:rPr>
+                              <w:t xml:space="preserve"> ans</w:t>
                             </w:r>
                           </w:p>
                           <w:p>
@@ -3578,7 +3568,21 @@
                                 <w:sz w:val="28"/>
                                 <w:szCs w:val="28"/>
                               </w:rPr>
-                              <w:t>Famille : Marié et 2 enfants</w:t>
+                              <w:t>Famille :</w:t>
+                            </w:r>
+                            <w:r>
+                              <w:rPr>
+                                <w:sz w:val="28"/>
+                                <w:szCs w:val="28"/>
+                              </w:rPr>
+                              <w:t xml:space="preserve"> </w:t>
+                            </w:r>
+                            <w:r>
+                              <w:rPr>
+                                <w:sz w:val="28"/>
+                                <w:szCs w:val="28"/>
+                              </w:rPr>
+                              <w:t>célibataire</w:t>
                             </w:r>
                           </w:p>
                           <w:p>
@@ -3615,7 +3619,7 @@
           </mc:Choice>
           <mc:Fallback>
             <w:pict>
-              <v:shape id="Zone de texte 7" o:spid="_x0000_s1042" type="#_x0000_t202" style="position:absolute;margin-left:-53.45pt;margin-top:336.55pt;width:198.85pt;height:150.6pt;z-index:251663360;visibility:visible;mso-wrap-style:square;mso-height-percent:0;mso-wrap-distance-left:9pt;mso-wrap-distance-top:0;mso-wrap-distance-right:9pt;mso-wrap-distance-bottom:0;mso-position-horizontal:absolute;mso-position-horizontal-relative:text;mso-position-vertical:absolute;mso-position-vertical-relative:text;mso-height-percent:0;mso-height-relative:margin;v-text-anchor:top" o:gfxdata="UEsDBBQABgAIAAAAIQC2gziS/gAAAOEBAAATAAAAW0NvbnRlbnRfVHlwZXNdLnhtbJSRQU7DMBBF&#10;90jcwfIWJU67QAgl6YK0S0CoHGBkTxKLZGx5TGhvj5O2G0SRWNoz/78nu9wcxkFMGNg6quQqL6RA&#10;0s5Y6ir5vt9lD1JwBDIwOMJKHpHlpr69KfdHjyxSmriSfYz+USnWPY7AufNIadK6MEJMx9ApD/oD&#10;OlTrorhX2lFEilmcO2RdNtjC5xDF9pCuTyYBB5bi6bQ4syoJ3g9WQ0ymaiLzg5KdCXlKLjvcW893&#10;SUOqXwnz5DrgnHtJTxOsQfEKIT7DmDSUCaxw7Rqn8787ZsmRM9e2VmPeBN4uqYvTtW7jvijg9N/y&#10;JsXecLq0q+WD6m8AAAD//wMAUEsDBBQABgAIAAAAIQA4/SH/1gAAAJQBAAALAAAAX3JlbHMvLnJl&#10;bHOkkMFqwzAMhu+DvYPRfXGawxijTi+j0GvpHsDYimMaW0Yy2fr2M4PBMnrbUb/Q94l/f/hMi1qR&#10;JVI2sOt6UJgd+ZiDgffL8ekFlFSbvV0oo4EbChzGx4f9GRdb25HMsYhqlCwG5lrLq9biZkxWOiqY&#10;22YiTra2kYMu1l1tQD30/bPm3wwYN0x18gb45AdQl1tp5j/sFB2T0FQ7R0nTNEV3j6o9feQzro1i&#10;OWA14Fm+Q8a1a8+Bvu/d/dMb2JY5uiPbhG/ktn4cqGU/er3pcvwCAAD//wMAUEsDBBQABgAIAAAA&#10;IQDXmoXiVwIAAK8EAAAOAAAAZHJzL2Uyb0RvYy54bWysVFFv2jAQfp+0/2D5fYSkQEdEqBgV0yTU&#10;VqJTpb0ZxyHRHJ9nGxL263t2CIVuT9NeHPvu/Pnu++4yu2trSQ7C2ApURuPBkBKhOOSV2mX0+/Pq&#10;02dKrGMqZxKUyOhRWHo3//hh1uhUJFCCzIUhCKJs2uiMls7pNIosL0XN7AC0UOgswNTM4dHsotyw&#10;BtFrGSXD4SRqwOTaABfWovW+c9J5wC8Kwd1jUVjhiMwo5ubCasK69Ws0n7F0Z5guK35Kg/1DFjWr&#10;FD56hrpnjpG9qf6AqituwELhBhzqCIqi4iLUgNXEw3fVbEqmRagFybH6TJP9f7D84fBkSJVn9JYS&#10;xWqU6AcKRXJBnGidILeeokbbFCM3GmNd+wValLq3WzT6ytvC1P6LNRH0I9nHM8GIRDgak3EyvpmO&#10;KeHoi6dxMkmCBNHbdW2s+yqgJn6TUYMKBmLZYW0dpoKhfYh/zYKs8lUlZTj4rhFLaciBod7ShSTx&#10;xlWUVKTJ6ORmPAzAVz4Pfb6/lYz/9GVeI+BJKjR6Urri/c612zbwGE96ZraQH5EwA13XWc1XFeKv&#10;mXVPzGCbIUc4Ou4Rl0ICJgWnHSUlmN9/s/t4VB+9lDTYthm1v/bMCErkN4V9MY1HI9/n4TAa3yK/&#10;xFx6tpceta+XgEzFOKSah62Pd7LfFgbqF5ywhX8VXUxxfDujrt8uXTdMOKFcLBYhCDtbM7dWG809&#10;tFfG8/rcvjCjT7r65nqAvsFZ+k7eLtbfVLDYOyiqoL0numP1xD9ORZDnNMF+7C7PIertPzN/BQAA&#10;//8DAFBLAwQUAAYACAAAACEALgG3I+AAAAAMAQAADwAAAGRycy9kb3ducmV2LnhtbEyPwU7DMBBE&#10;70j8g7VI3Fo7LUqTNE4FqHDhREE9u/HWtojtyHbT8PeYExxX+zTzpt3NdiAThmi841AsGRB0vZfG&#10;KQ6fHy+LCkhMwkkxeIccvjHCrru9aUUj/dW943RIiuQQFxvBQac0NpTGXqMVcelHdPl39sGKlM+g&#10;qAzimsPtQFeMldQK43KDFiM+a+y/DhfLYf+katVXIuh9JY2Z5uP5Tb1yfn83P26BJJzTHwy/+lkd&#10;uux08hcnIxk4LApW1pnlUG7WBZCMrGqW15w41JuHNdCupf9HdD8AAAD//wMAUEsBAi0AFAAGAAgA&#10;AAAhALaDOJL+AAAA4QEAABMAAAAAAAAAAAAAAAAAAAAAAFtDb250ZW50X1R5cGVzXS54bWxQSwEC&#10;LQAUAAYACAAAACEAOP0h/9YAAACUAQAACwAAAAAAAAAAAAAAAAAvAQAAX3JlbHMvLnJlbHNQSwEC&#10;LQAUAAYACAAAACEA15qF4lcCAACvBAAADgAAAAAAAAAAAAAAAAAuAgAAZHJzL2Uyb0RvYy54bWxQ&#10;SwECLQAUAAYACAAAACEALgG3I+AAAAAMAQAADwAAAAAAAAAAAAAAAACxBAAAZHJzL2Rvd25yZXYu&#10;eG1sUEsFBgAAAAAEAAQA8wAAAL4FAAAAAA==&#10;" fillcolor="white [3201]" strokeweight=".5pt">
+              <v:shape w14:anchorId="06D450C4" id="Zone de texte 7" o:spid="_x0000_s1042" type="#_x0000_t202" style="position:absolute;margin-left:-53.45pt;margin-top:336.55pt;width:198.85pt;height:150.6pt;z-index:251663360;visibility:visible;mso-wrap-style:square;mso-height-percent:0;mso-wrap-distance-left:9pt;mso-wrap-distance-top:0;mso-wrap-distance-right:9pt;mso-wrap-distance-bottom:0;mso-position-horizontal:absolute;mso-position-horizontal-relative:text;mso-position-vertical:absolute;mso-position-vertical-relative:text;mso-height-percent:0;mso-height-relative:margin;v-text-anchor:top" o:gfxdata="UEsDBBQABgAIAAAAIQC2gziS/gAAAOEBAAATAAAAW0NvbnRlbnRfVHlwZXNdLnhtbJSRQU7DMBBF&#10;90jcwfIWJU67QAgl6YK0S0CoHGBkTxKLZGx5TGhvj5O2G0SRWNoz/78nu9wcxkFMGNg6quQqL6RA&#10;0s5Y6ir5vt9lD1JwBDIwOMJKHpHlpr69KfdHjyxSmriSfYz+USnWPY7AufNIadK6MEJMx9ApD/oD&#10;OlTrorhX2lFEilmcO2RdNtjC5xDF9pCuTyYBB5bi6bQ4syoJ3g9WQ0ymaiLzg5KdCXlKLjvcW893&#10;SUOqXwnz5DrgnHtJTxOsQfEKIT7DmDSUCaxw7Rqn8787ZsmRM9e2VmPeBN4uqYvTtW7jvijg9N/y&#10;JsXecLq0q+WD6m8AAAD//wMAUEsDBBQABgAIAAAAIQA4/SH/1gAAAJQBAAALAAAAX3JlbHMvLnJl&#10;bHOkkMFqwzAMhu+DvYPRfXGawxijTi+j0GvpHsDYimMaW0Yy2fr2M4PBMnrbUb/Q94l/f/hMi1qR&#10;JVI2sOt6UJgd+ZiDgffL8ekFlFSbvV0oo4EbChzGx4f9GRdb25HMsYhqlCwG5lrLq9biZkxWOiqY&#10;22YiTra2kYMu1l1tQD30/bPm3wwYN0x18gb45AdQl1tp5j/sFB2T0FQ7R0nTNEV3j6o9feQzro1i&#10;OWA14Fm+Q8a1a8+Bvu/d/dMb2JY5uiPbhG/ktn4cqGU/er3pcvwCAAD//wMAUEsDBBQABgAIAAAA&#10;IQDXmoXiVwIAAK8EAAAOAAAAZHJzL2Uyb0RvYy54bWysVFFv2jAQfp+0/2D5fYSkQEdEqBgV0yTU&#10;VqJTpb0ZxyHRHJ9nGxL263t2CIVuT9NeHPvu/Pnu++4yu2trSQ7C2ApURuPBkBKhOOSV2mX0+/Pq&#10;02dKrGMqZxKUyOhRWHo3//hh1uhUJFCCzIUhCKJs2uiMls7pNIosL0XN7AC0UOgswNTM4dHsotyw&#10;BtFrGSXD4SRqwOTaABfWovW+c9J5wC8Kwd1jUVjhiMwo5ubCasK69Ws0n7F0Z5guK35Kg/1DFjWr&#10;FD56hrpnjpG9qf6AqituwELhBhzqCIqi4iLUgNXEw3fVbEqmRagFybH6TJP9f7D84fBkSJVn9JYS&#10;xWqU6AcKRXJBnGidILeeokbbFCM3GmNd+wValLq3WzT6ytvC1P6LNRH0I9nHM8GIRDgak3EyvpmO&#10;KeHoi6dxMkmCBNHbdW2s+yqgJn6TUYMKBmLZYW0dpoKhfYh/zYKs8lUlZTj4rhFLaciBod7ShSTx&#10;xlWUVKTJ6ORmPAzAVz4Pfb6/lYz/9GVeI+BJKjR6Urri/c612zbwGE96ZraQH5EwA13XWc1XFeKv&#10;mXVPzGCbIUc4Ou4Rl0ICJgWnHSUlmN9/s/t4VB+9lDTYthm1v/bMCErkN4V9MY1HI9/n4TAa3yK/&#10;xFx6tpceta+XgEzFOKSah62Pd7LfFgbqF5ywhX8VXUxxfDujrt8uXTdMOKFcLBYhCDtbM7dWG809&#10;tFfG8/rcvjCjT7r65nqAvsFZ+k7eLtbfVLDYOyiqoL0numP1xD9ORZDnNMF+7C7PIertPzN/BQAA&#10;//8DAFBLAwQUAAYACAAAACEALgG3I+AAAAAMAQAADwAAAGRycy9kb3ducmV2LnhtbEyPwU7DMBBE&#10;70j8g7VI3Fo7LUqTNE4FqHDhREE9u/HWtojtyHbT8PeYExxX+zTzpt3NdiAThmi841AsGRB0vZfG&#10;KQ6fHy+LCkhMwkkxeIccvjHCrru9aUUj/dW943RIiuQQFxvBQac0NpTGXqMVcelHdPl39sGKlM+g&#10;qAzimsPtQFeMldQK43KDFiM+a+y/DhfLYf+katVXIuh9JY2Z5uP5Tb1yfn83P26BJJzTHwy/+lkd&#10;uux08hcnIxk4LApW1pnlUG7WBZCMrGqW15w41JuHNdCupf9HdD8AAAD//wMAUEsBAi0AFAAGAAgA&#10;AAAhALaDOJL+AAAA4QEAABMAAAAAAAAAAAAAAAAAAAAAAFtDb250ZW50X1R5cGVzXS54bWxQSwEC&#10;LQAUAAYACAAAACEAOP0h/9YAAACUAQAACwAAAAAAAAAAAAAAAAAvAQAAX3JlbHMvLnJlbHNQSwEC&#10;LQAUAAYACAAAACEA15qF4lcCAACvBAAADgAAAAAAAAAAAAAAAAAuAgAAZHJzL2Uyb0RvYy54bWxQ&#10;SwECLQAUAAYACAAAACEALgG3I+AAAAAMAQAADwAAAAAAAAAAAAAAAACxBAAAZHJzL2Rvd25yZXYu&#10;eG1sUEsFBgAAAAAEAAQA8wAAAL4FAAAAAA==&#10;" fillcolor="white [3201]" strokeweight=".5pt">
                 <v:textbox>
                   <w:txbxContent>
                     <w:p>
@@ -3649,14 +3653,21 @@
                           <w:sz w:val="28"/>
                           <w:szCs w:val="28"/>
                         </w:rPr>
-                        <w:t>Âge :5</w:t>
+                        <w:t>Âge :</w:t>
                       </w:r>
                       <w:r>
                         <w:rPr>
                           <w:sz w:val="28"/>
                           <w:szCs w:val="28"/>
                         </w:rPr>
-                        <w:t>0 ans</w:t>
+                        <w:t>24</w:t>
+                      </w:r>
+                      <w:r>
+                        <w:rPr>
+                          <w:sz w:val="28"/>
+                          <w:szCs w:val="28"/>
+                        </w:rPr>
+                        <w:t xml:space="preserve"> ans</w:t>
                       </w:r>
                     </w:p>
                     <w:p>
@@ -3671,7 +3682,21 @@
                           <w:sz w:val="28"/>
                           <w:szCs w:val="28"/>
                         </w:rPr>
-                        <w:t>Famille : Marié et 2 enfants</w:t>
+                        <w:t>Famille :</w:t>
+                      </w:r>
+                      <w:r>
+                        <w:rPr>
+                          <w:sz w:val="28"/>
+                          <w:szCs w:val="28"/>
+                        </w:rPr>
+                        <w:t xml:space="preserve"> </w:t>
+                      </w:r>
+                      <w:r>
+                        <w:rPr>
+                          <w:sz w:val="28"/>
+                          <w:szCs w:val="28"/>
+                        </w:rPr>
+                        <w:t>célibataire</w:t>
                       </w:r>
                     </w:p>
                     <w:p>
@@ -4437,7 +4462,7 @@
 </file>
 
 <file path=customXml/itemProps1.xml><?xml version="1.0" encoding="utf-8"?>
-<ds:datastoreItem xmlns:ds="http://schemas.openxmlformats.org/officeDocument/2006/customXml" ds:itemID="{84634856-EECD-4232-9A82-26A91CCFE6F7}">
+<ds:datastoreItem xmlns:ds="http://schemas.openxmlformats.org/officeDocument/2006/customXml" ds:itemID="{711A48E5-FEC8-418E-94DE-73D844FAA60F}">
   <ds:schemaRefs>
     <ds:schemaRef ds:uri="http://schemas.openxmlformats.org/officeDocument/2006/bibliography"/>
   </ds:schemaRefs>

</xml_diff>